<commit_message>
Update of the files at 09/11/2017
</commit_message>
<xml_diff>
--- a/docs/eidelyur/docs/notesToChoiceCodeParameters.docx
+++ b/docs/eidelyur/docs/notesToChoiceCodeParameters.docx
@@ -49,7 +49,7 @@
           <v:shape id="_x0000_i1025" type="#_x0000_t75" style="width:27.75pt;height:23.25pt" o:ole="">
             <v:imagedata r:id="rId5" o:title=""/>
           </v:shape>
-          <o:OLEObject Type="Embed" ProgID="Equation.DSMT4" ShapeID="_x0000_i1025" DrawAspect="Content" ObjectID="_1566117284" r:id="rId6"/>
+          <o:OLEObject Type="Embed" ProgID="Equation.DSMT4" ShapeID="_x0000_i1025" DrawAspect="Content" ObjectID="_1566653094" r:id="rId6"/>
         </w:object>
       </w:r>
       <w:r>
@@ -74,10 +74,10 @@
           <w:szCs w:val="28"/>
         </w:rPr>
         <w:object w:dxaOrig="460" w:dyaOrig="360">
-          <v:shape id="_x0000_i1034" type="#_x0000_t75" style="width:29.25pt;height:23.25pt" o:ole="">
+          <v:shape id="_x0000_i1026" type="#_x0000_t75" style="width:29.25pt;height:23.25pt" o:ole="">
             <v:imagedata r:id="rId7" o:title=""/>
           </v:shape>
-          <o:OLEObject Type="Embed" ProgID="Equation.DSMT4" ShapeID="_x0000_i1034" DrawAspect="Content" ObjectID="_1566117285" r:id="rId8"/>
+          <o:OLEObject Type="Embed" ProgID="Equation.DSMT4" ShapeID="_x0000_i1026" DrawAspect="Content" ObjectID="_1566653095" r:id="rId8"/>
         </w:object>
       </w:r>
       <w:r>
@@ -109,10 +109,10 @@
           <w:szCs w:val="28"/>
         </w:rPr>
         <w:object w:dxaOrig="240" w:dyaOrig="260">
-          <v:shape id="_x0000_i1029" type="#_x0000_t75" style="width:15pt;height:16.5pt" o:ole="">
+          <v:shape id="_x0000_i1027" type="#_x0000_t75" style="width:15pt;height:16.5pt" o:ole="">
             <v:imagedata r:id="rId9" o:title=""/>
           </v:shape>
-          <o:OLEObject Type="Embed" ProgID="Equation.DSMT4" ShapeID="_x0000_i1029" DrawAspect="Content" ObjectID="_1566117286" r:id="rId10"/>
+          <o:OLEObject Type="Embed" ProgID="Equation.DSMT4" ShapeID="_x0000_i1027" DrawAspect="Content" ObjectID="_1566653096" r:id="rId10"/>
         </w:object>
       </w:r>
       <w:r>
@@ -130,10 +130,10 @@
           <w:szCs w:val="28"/>
         </w:rPr>
         <w:object w:dxaOrig="360" w:dyaOrig="360">
-          <v:shape id="_x0000_i1030" type="#_x0000_t75" style="width:23.25pt;height:23.25pt" o:ole="">
+          <v:shape id="_x0000_i1028" type="#_x0000_t75" style="width:23.25pt;height:23.25pt" o:ole="">
             <v:imagedata r:id="rId11" o:title=""/>
           </v:shape>
-          <o:OLEObject Type="Embed" ProgID="Equation.DSMT4" ShapeID="_x0000_i1030" DrawAspect="Content" ObjectID="_1566117287" r:id="rId12"/>
+          <o:OLEObject Type="Embed" ProgID="Equation.DSMT4" ShapeID="_x0000_i1028" DrawAspect="Content" ObjectID="_1566653097" r:id="rId12"/>
         </w:object>
       </w:r>
       <w:r>
@@ -171,10 +171,10 @@
           <w:position w:val="-12"/>
         </w:rPr>
         <w:object w:dxaOrig="279" w:dyaOrig="360">
-          <v:shape id="_x0000_i1031" type="#_x0000_t75" style="width:19.5pt;height:24.75pt" o:ole="">
+          <v:shape id="_x0000_i1029" type="#_x0000_t75" style="width:19.5pt;height:24.75pt" o:ole="">
             <v:imagedata r:id="rId13" o:title=""/>
           </v:shape>
-          <o:OLEObject Type="Embed" ProgID="Equation.DSMT4" ShapeID="_x0000_i1031" DrawAspect="Content" ObjectID="_1566117288" r:id="rId14"/>
+          <o:OLEObject Type="Embed" ProgID="Equation.DSMT4" ShapeID="_x0000_i1029" DrawAspect="Content" ObjectID="_1566653098" r:id="rId14"/>
         </w:object>
       </w:r>
       <w:r>
@@ -219,10 +219,10 @@
           <w:position w:val="-12"/>
         </w:rPr>
         <w:object w:dxaOrig="1200" w:dyaOrig="360">
-          <v:shape id="_x0000_i1032" type="#_x0000_t75" style="width:84pt;height:24.75pt" o:ole="">
+          <v:shape id="_x0000_i1030" type="#_x0000_t75" style="width:84pt;height:24.75pt" o:ole="">
             <v:imagedata r:id="rId15" o:title=""/>
           </v:shape>
-          <o:OLEObject Type="Embed" ProgID="Equation.DSMT4" ShapeID="_x0000_i1032" DrawAspect="Content" ObjectID="_1566117289" r:id="rId16"/>
+          <o:OLEObject Type="Embed" ProgID="Equation.DSMT4" ShapeID="_x0000_i1030" DrawAspect="Content" ObjectID="_1566653099" r:id="rId16"/>
         </w:object>
       </w:r>
       <w:r>
@@ -282,10 +282,10 @@
           <w:position w:val="-12"/>
         </w:rPr>
         <w:object w:dxaOrig="440" w:dyaOrig="360">
-          <v:shape id="_x0000_i1035" type="#_x0000_t75" style="width:27.75pt;height:23.25pt" o:ole="">
+          <v:shape id="_x0000_i1031" type="#_x0000_t75" style="width:27.75pt;height:23.25pt" o:ole="">
             <v:imagedata r:id="rId5" o:title=""/>
           </v:shape>
-          <o:OLEObject Type="Embed" ProgID="Equation.DSMT4" ShapeID="_x0000_i1035" DrawAspect="Content" ObjectID="_1566117290" r:id="rId17"/>
+          <o:OLEObject Type="Embed" ProgID="Equation.DSMT4" ShapeID="_x0000_i1031" DrawAspect="Content" ObjectID="_1566653100" r:id="rId17"/>
         </w:object>
       </w:r>
       <w:r>
@@ -308,10 +308,10 @@
           <w:position w:val="-12"/>
         </w:rPr>
         <w:object w:dxaOrig="420" w:dyaOrig="360">
-          <v:shape id="_x0000_i1038" type="#_x0000_t75" style="width:27pt;height:23.25pt" o:ole="">
+          <v:shape id="_x0000_i1032" type="#_x0000_t75" style="width:27pt;height:23.25pt" o:ole="">
             <v:imagedata r:id="rId18" o:title=""/>
           </v:shape>
-          <o:OLEObject Type="Embed" ProgID="Equation.DSMT4" ShapeID="_x0000_i1038" DrawAspect="Content" ObjectID="_1566117291" r:id="rId19"/>
+          <o:OLEObject Type="Embed" ProgID="Equation.DSMT4" ShapeID="_x0000_i1032" DrawAspect="Content" ObjectID="_1566653101" r:id="rId19"/>
         </w:object>
       </w:r>
       <w:r>
@@ -329,8 +329,6 @@
         </w:rPr>
         <w:t>is taken, for</w:t>
       </w:r>
-      <w:bookmarkStart w:id="0" w:name="_GoBack"/>
-      <w:bookmarkEnd w:id="0"/>
       <w:r>
         <w:rPr>
           <w:sz w:val="28"/>
@@ -358,10 +356,10 @@
           <w:szCs w:val="28"/>
         </w:rPr>
         <w:object w:dxaOrig="2260" w:dyaOrig="720">
-          <v:shape id="_x0000_i1041" type="#_x0000_t75" style="width:2in;height:46.5pt" o:ole="">
+          <v:shape id="_x0000_i1033" type="#_x0000_t75" style="width:2in;height:46.5pt" o:ole="">
             <v:imagedata r:id="rId20" o:title=""/>
           </v:shape>
-          <o:OLEObject Type="Embed" ProgID="Equation.DSMT4" ShapeID="_x0000_i1041" DrawAspect="Content" ObjectID="_1566117292" r:id="rId21"/>
+          <o:OLEObject Type="Embed" ProgID="Equation.DSMT4" ShapeID="_x0000_i1033" DrawAspect="Content" ObjectID="_1566653102" r:id="rId21"/>
         </w:object>
       </w:r>
     </w:p>
@@ -395,10 +393,10 @@
           <w:position w:val="-12"/>
         </w:rPr>
         <w:object w:dxaOrig="440" w:dyaOrig="360">
-          <v:shape id="_x0000_i1042" type="#_x0000_t75" style="width:27.75pt;height:23.25pt" o:ole="">
+          <v:shape id="_x0000_i1034" type="#_x0000_t75" style="width:27.75pt;height:23.25pt" o:ole="">
             <v:imagedata r:id="rId5" o:title=""/>
           </v:shape>
-          <o:OLEObject Type="Embed" ProgID="Equation.DSMT4" ShapeID="_x0000_i1042" DrawAspect="Content" ObjectID="_1566117293" r:id="rId22"/>
+          <o:OLEObject Type="Embed" ProgID="Equation.DSMT4" ShapeID="_x0000_i1034" DrawAspect="Content" ObjectID="_1566653103" r:id="rId22"/>
         </w:object>
       </w:r>
       <w:r>
@@ -427,10 +425,10 @@
           <w:szCs w:val="28"/>
         </w:rPr>
         <w:object w:dxaOrig="5020" w:dyaOrig="780">
-          <v:shape id="_x0000_i1045" type="#_x0000_t75" style="width:320.25pt;height:50.25pt" o:ole="">
+          <v:shape id="_x0000_i1035" type="#_x0000_t75" style="width:320.25pt;height:50.25pt" o:ole="">
             <v:imagedata r:id="rId23" o:title=""/>
           </v:shape>
-          <o:OLEObject Type="Embed" ProgID="Equation.DSMT4" ShapeID="_x0000_i1045" DrawAspect="Content" ObjectID="_1566117294" r:id="rId24"/>
+          <o:OLEObject Type="Embed" ProgID="Equation.DSMT4" ShapeID="_x0000_i1035" DrawAspect="Content" ObjectID="_1566653104" r:id="rId24"/>
         </w:object>
       </w:r>
     </w:p>
@@ -466,10 +464,10 @@
           <w:szCs w:val="28"/>
         </w:rPr>
         <w:object w:dxaOrig="520" w:dyaOrig="279">
-          <v:shape id="_x0000_i1047" type="#_x0000_t75" style="width:33pt;height:18pt" o:ole="">
+          <v:shape id="_x0000_i1036" type="#_x0000_t75" style="width:33pt;height:18pt" o:ole="">
             <v:imagedata r:id="rId25" o:title=""/>
           </v:shape>
-          <o:OLEObject Type="Embed" ProgID="Equation.DSMT4" ShapeID="_x0000_i1047" DrawAspect="Content" ObjectID="_1566117295" r:id="rId26"/>
+          <o:OLEObject Type="Embed" ProgID="Equation.DSMT4" ShapeID="_x0000_i1036" DrawAspect="Content" ObjectID="_1566653105" r:id="rId26"/>
         </w:object>
       </w:r>
       <w:r>
@@ -493,10 +491,10 @@
           <w:szCs w:val="28"/>
         </w:rPr>
         <w:object w:dxaOrig="1200" w:dyaOrig="360">
-          <v:shape id="_x0000_i1046" type="#_x0000_t75" style="width:76.5pt;height:23.25pt" o:ole="">
+          <v:shape id="_x0000_i1037" type="#_x0000_t75" style="width:76.5pt;height:23.25pt" o:ole="">
             <v:imagedata r:id="rId27" o:title=""/>
           </v:shape>
-          <o:OLEObject Type="Embed" ProgID="Equation.DSMT4" ShapeID="_x0000_i1046" DrawAspect="Content" ObjectID="_1566117296" r:id="rId28"/>
+          <o:OLEObject Type="Embed" ProgID="Equation.DSMT4" ShapeID="_x0000_i1037" DrawAspect="Content" ObjectID="_1566653106" r:id="rId28"/>
         </w:object>
       </w:r>
       <w:r>
@@ -536,10 +534,10 @@
           <w:szCs w:val="28"/>
         </w:rPr>
         <w:object w:dxaOrig="460" w:dyaOrig="360">
-          <v:shape id="_x0000_i1048" type="#_x0000_t75" style="width:29.25pt;height:23.25pt" o:ole="">
+          <v:shape id="_x0000_i1038" type="#_x0000_t75" style="width:29.25pt;height:23.25pt" o:ole="">
             <v:imagedata r:id="rId7" o:title=""/>
           </v:shape>
-          <o:OLEObject Type="Embed" ProgID="Equation.DSMT4" ShapeID="_x0000_i1048" DrawAspect="Content" ObjectID="_1566117297" r:id="rId29"/>
+          <o:OLEObject Type="Embed" ProgID="Equation.DSMT4" ShapeID="_x0000_i1038" DrawAspect="Content" ObjectID="_1566653107" r:id="rId29"/>
         </w:object>
       </w:r>
       <w:r>
@@ -570,10 +568,10 @@
           <w:szCs w:val="28"/>
         </w:rPr>
         <w:object w:dxaOrig="300" w:dyaOrig="360">
-          <v:shape id="_x0000_i1049" type="#_x0000_t75" style="width:19.5pt;height:23.25pt" o:ole="">
+          <v:shape id="_x0000_i1039" type="#_x0000_t75" style="width:19.5pt;height:23.25pt" o:ole="">
             <v:imagedata r:id="rId30" o:title=""/>
           </v:shape>
-          <o:OLEObject Type="Embed" ProgID="Equation.DSMT4" ShapeID="_x0000_i1049" DrawAspect="Content" ObjectID="_1566117298" r:id="rId31"/>
+          <o:OLEObject Type="Embed" ProgID="Equation.DSMT4" ShapeID="_x0000_i1039" DrawAspect="Content" ObjectID="_1566653108" r:id="rId31"/>
         </w:object>
       </w:r>
       <w:r>
@@ -597,10 +595,10 @@
           <w:szCs w:val="28"/>
         </w:rPr>
         <w:object w:dxaOrig="340" w:dyaOrig="360">
-          <v:shape id="_x0000_i1050" type="#_x0000_t75" style="width:21.75pt;height:23.25pt" o:ole="">
+          <v:shape id="_x0000_i1040" type="#_x0000_t75" style="width:21.75pt;height:23.25pt" o:ole="">
             <v:imagedata r:id="rId32" o:title=""/>
           </v:shape>
-          <o:OLEObject Type="Embed" ProgID="Equation.DSMT4" ShapeID="_x0000_i1050" DrawAspect="Content" ObjectID="_1566117299" r:id="rId33"/>
+          <o:OLEObject Type="Embed" ProgID="Equation.DSMT4" ShapeID="_x0000_i1040" DrawAspect="Content" ObjectID="_1566653109" r:id="rId33"/>
         </w:object>
       </w:r>
       <w:r>
@@ -617,25 +615,18 @@
           <w:szCs w:val="28"/>
         </w:rPr>
         <w:object w:dxaOrig="560" w:dyaOrig="380">
-          <v:shape id="_x0000_i1051" type="#_x0000_t75" style="width:36pt;height:24.75pt" o:ole="">
+          <v:shape id="_x0000_i1041" type="#_x0000_t75" style="width:36pt;height:24.75pt" o:ole="">
             <v:imagedata r:id="rId34" o:title=""/>
           </v:shape>
-          <o:OLEObject Type="Embed" ProgID="Equation.DSMT4" ShapeID="_x0000_i1051" DrawAspect="Content" ObjectID="_1566117300" r:id="rId35"/>
-        </w:object>
-      </w:r>
-      <w:r>
-        <w:rPr>
-          <w:sz w:val="28"/>
-          <w:szCs w:val="28"/>
-        </w:rPr>
-        <w:t xml:space="preserve"> </w:t>
-      </w:r>
-      <w:r>
-        <w:rPr>
-          <w:sz w:val="28"/>
-          <w:szCs w:val="28"/>
-        </w:rPr>
-        <w:t>(characterized by the time of flight through the region of the interaction of an electron with an ion beam):</w:t>
+          <o:OLEObject Type="Embed" ProgID="Equation.DSMT4" ShapeID="_x0000_i1041" DrawAspect="Content" ObjectID="_1566653110" r:id="rId35"/>
+        </w:object>
+      </w:r>
+      <w:r>
+        <w:rPr>
+          <w:sz w:val="28"/>
+          <w:szCs w:val="28"/>
+        </w:rPr>
+        <w:t xml:space="preserve"> (characterized by the time of flight through the region of the interaction of an electron with an ion beam):</w:t>
       </w:r>
     </w:p>
     <w:p>
@@ -656,10 +647,10 @@
           <w:szCs w:val="28"/>
         </w:rPr>
         <w:object w:dxaOrig="4620" w:dyaOrig="440">
-          <v:shape id="_x0000_i1097" type="#_x0000_t75" style="width:294.75pt;height:28.5pt" o:ole="">
+          <v:shape id="_x0000_i1042" type="#_x0000_t75" style="width:294.75pt;height:28.5pt" o:ole="">
             <v:imagedata r:id="rId36" o:title=""/>
           </v:shape>
-          <o:OLEObject Type="Embed" ProgID="Equation.DSMT4" ShapeID="_x0000_i1097" DrawAspect="Content" ObjectID="_1566117301" r:id="rId37"/>
+          <o:OLEObject Type="Embed" ProgID="Equation.DSMT4" ShapeID="_x0000_i1042" DrawAspect="Content" ObjectID="_1566653111" r:id="rId37"/>
         </w:object>
       </w:r>
     </w:p>
@@ -702,10 +693,10 @@
           <w:szCs w:val="28"/>
         </w:rPr>
         <w:object w:dxaOrig="240" w:dyaOrig="260">
-          <v:shape id="_x0000_i1100" type="#_x0000_t75" style="width:15pt;height:16.5pt" o:ole="">
+          <v:shape id="_x0000_i1043" type="#_x0000_t75" style="width:15pt;height:16.5pt" o:ole="">
             <v:imagedata r:id="rId9" o:title=""/>
           </v:shape>
-          <o:OLEObject Type="Embed" ProgID="Equation.DSMT4" ShapeID="_x0000_i1100" DrawAspect="Content" ObjectID="_1566117302" r:id="rId38"/>
+          <o:OLEObject Type="Embed" ProgID="Equation.DSMT4" ShapeID="_x0000_i1043" DrawAspect="Content" ObjectID="_1566653112" r:id="rId38"/>
         </w:object>
       </w:r>
       <w:r>
@@ -736,10 +727,10 @@
           <w:szCs w:val="28"/>
         </w:rPr>
         <w:object w:dxaOrig="1380" w:dyaOrig="360">
-          <v:shape id="_x0000_i1099" type="#_x0000_t75" style="width:87.75pt;height:23.25pt" o:ole="">
+          <v:shape id="_x0000_i1044" type="#_x0000_t75" style="width:87.75pt;height:23.25pt" o:ole="">
             <v:imagedata r:id="rId39" o:title=""/>
           </v:shape>
-          <o:OLEObject Type="Embed" ProgID="Equation.DSMT4" ShapeID="_x0000_i1099" DrawAspect="Content" ObjectID="_1566117303" r:id="rId40"/>
+          <o:OLEObject Type="Embed" ProgID="Equation.DSMT4" ShapeID="_x0000_i1044" DrawAspect="Content" ObjectID="_1566653113" r:id="rId40"/>
         </w:object>
       </w:r>
       <w:r>
@@ -782,10 +773,10 @@
           <w:szCs w:val="28"/>
         </w:rPr>
         <w:object w:dxaOrig="360" w:dyaOrig="360">
-          <v:shape id="_x0000_i1101" type="#_x0000_t75" style="width:23.25pt;height:23.25pt" o:ole="">
+          <v:shape id="_x0000_i1045" type="#_x0000_t75" style="width:23.25pt;height:23.25pt" o:ole="">
             <v:imagedata r:id="rId11" o:title=""/>
           </v:shape>
-          <o:OLEObject Type="Embed" ProgID="Equation.DSMT4" ShapeID="_x0000_i1101" DrawAspect="Content" ObjectID="_1566117304" r:id="rId41"/>
+          <o:OLEObject Type="Embed" ProgID="Equation.DSMT4" ShapeID="_x0000_i1045" DrawAspect="Content" ObjectID="_1566653114" r:id="rId41"/>
         </w:object>
       </w:r>
       <w:r>
@@ -809,10 +800,10 @@
           <w:szCs w:val="28"/>
         </w:rPr>
         <w:object w:dxaOrig="1939" w:dyaOrig="360">
-          <v:shape id="_x0000_i1102" type="#_x0000_t75" style="width:123pt;height:23.25pt" o:ole="">
+          <v:shape id="_x0000_i1046" type="#_x0000_t75" style="width:123pt;height:23.25pt" o:ole="">
             <v:imagedata r:id="rId42" o:title=""/>
           </v:shape>
-          <o:OLEObject Type="Embed" ProgID="Equation.DSMT4" ShapeID="_x0000_i1102" DrawAspect="Content" ObjectID="_1566117305" r:id="rId43"/>
+          <o:OLEObject Type="Embed" ProgID="Equation.DSMT4" ShapeID="_x0000_i1046" DrawAspect="Content" ObjectID="_1566653115" r:id="rId43"/>
         </w:object>
       </w:r>
       <w:r>
@@ -836,10 +827,10 @@
           <w:szCs w:val="28"/>
         </w:rPr>
         <w:object w:dxaOrig="1320" w:dyaOrig="320">
-          <v:shape id="_x0000_i1103" type="#_x0000_t75" style="width:84pt;height:21pt" o:ole="">
+          <v:shape id="_x0000_i1047" type="#_x0000_t75" style="width:84pt;height:21pt" o:ole="">
             <v:imagedata r:id="rId44" o:title=""/>
           </v:shape>
-          <o:OLEObject Type="Embed" ProgID="Equation.DSMT4" ShapeID="_x0000_i1103" DrawAspect="Content" ObjectID="_1566117306" r:id="rId45"/>
+          <o:OLEObject Type="Embed" ProgID="Equation.DSMT4" ShapeID="_x0000_i1047" DrawAspect="Content" ObjectID="_1566653116" r:id="rId45"/>
         </w:object>
       </w:r>
       <w:r>
@@ -868,10 +859,10 @@
           <w:szCs w:val="28"/>
         </w:rPr>
         <w:object w:dxaOrig="1300" w:dyaOrig="360">
-          <v:shape id="_x0000_i1106" type="#_x0000_t75" style="width:82.5pt;height:23.25pt" o:ole="">
+          <v:shape id="_x0000_i1048" type="#_x0000_t75" style="width:82.5pt;height:23.25pt" o:ole="">
             <v:imagedata r:id="rId46" o:title=""/>
           </v:shape>
-          <o:OLEObject Type="Embed" ProgID="Equation.DSMT4" ShapeID="_x0000_i1106" DrawAspect="Content" ObjectID="_1566117307" r:id="rId47"/>
+          <o:OLEObject Type="Embed" ProgID="Equation.DSMT4" ShapeID="_x0000_i1048" DrawAspect="Content" ObjectID="_1566653117" r:id="rId47"/>
         </w:object>
       </w:r>
     </w:p>
@@ -902,10 +893,10 @@
           <w:szCs w:val="28"/>
         </w:rPr>
         <w:object w:dxaOrig="340" w:dyaOrig="360">
-          <v:shape id="_x0000_i1110" type="#_x0000_t75" style="width:21.75pt;height:23.25pt" o:ole="">
+          <v:shape id="_x0000_i1049" type="#_x0000_t75" style="width:21.75pt;height:23.25pt" o:ole="">
             <v:imagedata r:id="rId48" o:title=""/>
           </v:shape>
-          <o:OLEObject Type="Embed" ProgID="Equation.DSMT4" ShapeID="_x0000_i1110" DrawAspect="Content" ObjectID="_1566117308" r:id="rId49"/>
+          <o:OLEObject Type="Embed" ProgID="Equation.DSMT4" ShapeID="_x0000_i1049" DrawAspect="Content" ObjectID="_1566653118" r:id="rId49"/>
         </w:object>
       </w:r>
       <w:r>
@@ -956,10 +947,10 @@
           <w:szCs w:val="28"/>
         </w:rPr>
         <w:object w:dxaOrig="240" w:dyaOrig="380">
-          <v:shape id="_x0000_i1116" type="#_x0000_t75" style="width:15pt;height:24.75pt" o:ole="">
+          <v:shape id="_x0000_i1050" type="#_x0000_t75" style="width:15pt;height:24.75pt" o:ole="">
             <v:imagedata r:id="rId50" o:title=""/>
           </v:shape>
-          <o:OLEObject Type="Embed" ProgID="Equation.DSMT4" ShapeID="_x0000_i1116" DrawAspect="Content" ObjectID="_1566117309" r:id="rId51"/>
+          <o:OLEObject Type="Embed" ProgID="Equation.DSMT4" ShapeID="_x0000_i1050" DrawAspect="Content" ObjectID="_1566653119" r:id="rId51"/>
         </w:object>
       </w:r>
       <w:r>
@@ -976,10 +967,10 @@
           <w:szCs w:val="28"/>
         </w:rPr>
         <w:object w:dxaOrig="700" w:dyaOrig="380">
-          <v:shape id="_x0000_i1119" type="#_x0000_t75" style="width:44.25pt;height:24.75pt" o:ole="">
+          <v:shape id="_x0000_i1051" type="#_x0000_t75" style="width:44.25pt;height:24.75pt" o:ole="">
             <v:imagedata r:id="rId52" o:title=""/>
           </v:shape>
-          <o:OLEObject Type="Embed" ProgID="Equation.DSMT4" ShapeID="_x0000_i1119" DrawAspect="Content" ObjectID="_1566117310" r:id="rId53"/>
+          <o:OLEObject Type="Embed" ProgID="Equation.DSMT4" ShapeID="_x0000_i1051" DrawAspect="Content" ObjectID="_1566653120" r:id="rId53"/>
         </w:object>
       </w:r>
       <w:r>
@@ -1031,10 +1022,10 @@
           <w:szCs w:val="28"/>
         </w:rPr>
         <w:object w:dxaOrig="2000" w:dyaOrig="380">
-          <v:shape id="_x0000_i1113" type="#_x0000_t75" style="width:127.5pt;height:24.75pt" o:ole="">
+          <v:shape id="_x0000_i1052" type="#_x0000_t75" style="width:127.5pt;height:24.75pt" o:ole="">
             <v:imagedata r:id="rId54" o:title=""/>
           </v:shape>
-          <o:OLEObject Type="Embed" ProgID="Equation.DSMT4" ShapeID="_x0000_i1113" DrawAspect="Content" ObjectID="_1566117311" r:id="rId55"/>
+          <o:OLEObject Type="Embed" ProgID="Equation.DSMT4" ShapeID="_x0000_i1052" DrawAspect="Content" ObjectID="_1566653121" r:id="rId55"/>
         </w:object>
       </w:r>
     </w:p>
@@ -1064,10 +1055,10 @@
           <w:szCs w:val="28"/>
         </w:rPr>
         <w:object w:dxaOrig="460" w:dyaOrig="360">
-          <v:shape id="_x0000_i1122" type="#_x0000_t75" style="width:29.25pt;height:23.25pt" o:ole="">
+          <v:shape id="_x0000_i1053" type="#_x0000_t75" style="width:29.25pt;height:23.25pt" o:ole="">
             <v:imagedata r:id="rId56" o:title=""/>
           </v:shape>
-          <o:OLEObject Type="Embed" ProgID="Equation.DSMT4" ShapeID="_x0000_i1122" DrawAspect="Content" ObjectID="_1566117312" r:id="rId57"/>
+          <o:OLEObject Type="Embed" ProgID="Equation.DSMT4" ShapeID="_x0000_i1053" DrawAspect="Content" ObjectID="_1566653122" r:id="rId57"/>
         </w:object>
       </w:r>
       <w:r>
@@ -1100,10 +1091,10 @@
           <w:szCs w:val="28"/>
         </w:rPr>
         <w:object w:dxaOrig="360" w:dyaOrig="360">
-          <v:shape id="_x0000_i1124" type="#_x0000_t75" style="width:23.25pt;height:23.25pt" o:ole="">
+          <v:shape id="_x0000_i1054" type="#_x0000_t75" style="width:23.25pt;height:23.25pt" o:ole="">
             <v:imagedata r:id="rId11" o:title=""/>
           </v:shape>
-          <o:OLEObject Type="Embed" ProgID="Equation.DSMT4" ShapeID="_x0000_i1124" DrawAspect="Content" ObjectID="_1566117313" r:id="rId58"/>
+          <o:OLEObject Type="Embed" ProgID="Equation.DSMT4" ShapeID="_x0000_i1054" DrawAspect="Content" ObjectID="_1566653123" r:id="rId58"/>
         </w:object>
       </w:r>
       <w:r>
@@ -1121,10 +1112,10 @@
           <w:szCs w:val="28"/>
         </w:rPr>
         <w:object w:dxaOrig="2140" w:dyaOrig="460">
-          <v:shape id="_x0000_i1125" type="#_x0000_t75" style="width:135.75pt;height:30pt" o:ole="">
+          <v:shape id="_x0000_i1055" type="#_x0000_t75" style="width:135.75pt;height:30pt" o:ole="">
             <v:imagedata r:id="rId59" o:title=""/>
           </v:shape>
-          <o:OLEObject Type="Embed" ProgID="Equation.DSMT4" ShapeID="_x0000_i1125" DrawAspect="Content" ObjectID="_1566117314" r:id="rId60"/>
+          <o:OLEObject Type="Embed" ProgID="Equation.DSMT4" ShapeID="_x0000_i1055" DrawAspect="Content" ObjectID="_1566653124" r:id="rId60"/>
         </w:object>
       </w:r>
       <w:r>
@@ -1170,10 +1161,10 @@
           <w:position w:val="-12"/>
         </w:rPr>
         <w:object w:dxaOrig="279" w:dyaOrig="360">
-          <v:shape id="_x0000_i1128" type="#_x0000_t75" style="width:18pt;height:23.25pt" o:ole="">
+          <v:shape id="_x0000_i1056" type="#_x0000_t75" style="width:18pt;height:23.25pt" o:ole="">
             <v:imagedata r:id="rId61" o:title=""/>
           </v:shape>
-          <o:OLEObject Type="Embed" ProgID="Equation.DSMT4" ShapeID="_x0000_i1128" DrawAspect="Content" ObjectID="_1566117315" r:id="rId62"/>
+          <o:OLEObject Type="Embed" ProgID="Equation.DSMT4" ShapeID="_x0000_i1056" DrawAspect="Content" ObjectID="_1566653125" r:id="rId62"/>
         </w:object>
       </w:r>
       <w:r>
@@ -1204,10 +1195,10 @@
           <w:position w:val="-12"/>
         </w:rPr>
         <w:object w:dxaOrig="420" w:dyaOrig="360">
-          <v:shape id="_x0000_i1129" type="#_x0000_t75" style="width:29.25pt;height:24.75pt" o:ole="">
+          <v:shape id="_x0000_i1057" type="#_x0000_t75" style="width:29.25pt;height:24.75pt" o:ole="">
             <v:imagedata r:id="rId63" o:title=""/>
           </v:shape>
-          <o:OLEObject Type="Embed" ProgID="Equation.DSMT4" ShapeID="_x0000_i1129" DrawAspect="Content" ObjectID="_1566117316" r:id="rId64"/>
+          <o:OLEObject Type="Embed" ProgID="Equation.DSMT4" ShapeID="_x0000_i1057" DrawAspect="Content" ObjectID="_1566653126" r:id="rId64"/>
         </w:object>
       </w:r>
       <w:r>
@@ -1228,22 +1219,1550 @@
           <w:position w:val="-12"/>
         </w:rPr>
         <w:object w:dxaOrig="3800" w:dyaOrig="360">
-          <v:shape id="_x0000_i1170" type="#_x0000_t75" style="width:265.5pt;height:24.75pt" o:ole="">
+          <v:shape id="_x0000_i1058" type="#_x0000_t75" style="width:265.5pt;height:24.75pt" o:ole="">
             <v:imagedata r:id="rId65" o:title=""/>
           </v:shape>
-          <o:OLEObject Type="Embed" ProgID="Equation.DSMT4" ShapeID="_x0000_i1170" DrawAspect="Content" ObjectID="_1566117317" r:id="rId66"/>
-        </w:object>
-      </w:r>
-    </w:p>
-    <w:p>
-      <w:pPr>
-        <w:spacing w:after="0"/>
+          <o:OLEObject Type="Embed" ProgID="Equation.DSMT4" ShapeID="_x0000_i1058" DrawAspect="Content" ObjectID="_1566653127" r:id="rId66"/>
+        </w:object>
+      </w:r>
+    </w:p>
+    <w:p>
+      <w:pPr>
+        <w:pStyle w:val="ListParagraph"/>
+        <w:numPr>
+          <w:ilvl w:val="0"/>
+          <w:numId w:val="2"/>
+        </w:numPr>
+        <w:spacing w:after="0"/>
+        <w:ind w:left="0" w:firstLine="0"/>
         <w:jc w:val="both"/>
         <w:rPr>
           <w:sz w:val="28"/>
           <w:szCs w:val="28"/>
         </w:rPr>
       </w:pPr>
+      <w:r>
+        <w:rPr>
+          <w:sz w:val="28"/>
+          <w:szCs w:val="28"/>
+        </w:rPr>
+        <w:t>Based on the above considera</w:t>
+      </w:r>
+      <w:r>
+        <w:rPr>
+          <w:sz w:val="28"/>
+          <w:szCs w:val="28"/>
+        </w:rPr>
+        <w:t>tions, the following algorithm in</w:t>
+      </w:r>
+      <w:r>
+        <w:rPr>
+          <w:sz w:val="28"/>
+          <w:szCs w:val="28"/>
+        </w:rPr>
+        <w:t xml:space="preserve"> the script threeApproachesComparison.py was used: the impact parameter</w:t>
+      </w:r>
+      <w:r>
+        <w:rPr>
+          <w:sz w:val="28"/>
+          <w:szCs w:val="28"/>
+        </w:rPr>
+        <w:t xml:space="preserve"> </w:t>
+      </w:r>
+      <w:r>
+        <w:rPr>
+          <w:position w:val="-10"/>
+          <w:sz w:val="28"/>
+          <w:szCs w:val="28"/>
+        </w:rPr>
+        <w:object w:dxaOrig="240" w:dyaOrig="260">
+          <v:shape id="_x0000_i1059" type="#_x0000_t75" style="width:15pt;height:16.5pt" o:ole="">
+            <v:imagedata r:id="rId67" o:title=""/>
+          </v:shape>
+          <o:OLEObject Type="Embed" ProgID="Equation.DSMT4" ShapeID="_x0000_i1059" DrawAspect="Content" ObjectID="_1566653128" r:id="rId68"/>
+        </w:object>
+      </w:r>
+      <w:r>
+        <w:rPr>
+          <w:sz w:val="28"/>
+          <w:szCs w:val="28"/>
+        </w:rPr>
+        <w:t xml:space="preserve"> changed uniformly in</w:t>
+      </w:r>
+      <w:r>
+        <w:rPr>
+          <w:sz w:val="28"/>
+          <w:szCs w:val="28"/>
+        </w:rPr>
+        <w:t xml:space="preserve"> </w:t>
+      </w:r>
+      <w:r>
+        <w:rPr>
+          <w:position w:val="-14"/>
+          <w:sz w:val="28"/>
+          <w:szCs w:val="28"/>
+        </w:rPr>
+        <w:object w:dxaOrig="840" w:dyaOrig="380">
+          <v:shape id="_x0000_i1060" type="#_x0000_t75" style="width:53.25pt;height:24.75pt" o:ole="">
+            <v:imagedata r:id="rId69" o:title=""/>
+          </v:shape>
+          <o:OLEObject Type="Embed" ProgID="Equation.DSMT4" ShapeID="_x0000_i1060" DrawAspect="Content" ObjectID="_1566653129" r:id="rId70"/>
+        </w:object>
+      </w:r>
+      <w:r>
+        <w:rPr>
+          <w:sz w:val="28"/>
+          <w:szCs w:val="28"/>
+        </w:rPr>
+        <w:t xml:space="preserve"> steps from the minimum value</w:t>
+      </w:r>
+      <w:r>
+        <w:rPr>
+          <w:sz w:val="28"/>
+          <w:szCs w:val="28"/>
+        </w:rPr>
+        <w:t xml:space="preserve"> </w:t>
+      </w:r>
+      <w:r>
+        <w:rPr>
+          <w:position w:val="-12"/>
+          <w:sz w:val="28"/>
+          <w:szCs w:val="28"/>
+        </w:rPr>
+        <w:object w:dxaOrig="1760" w:dyaOrig="360">
+          <v:shape id="_x0000_i1061" type="#_x0000_t75" style="width:111.75pt;height:23.25pt" o:ole="">
+            <v:imagedata r:id="rId71" o:title=""/>
+          </v:shape>
+          <o:OLEObject Type="Embed" ProgID="Equation.DSMT4" ShapeID="_x0000_i1061" DrawAspect="Content" ObjectID="_1566653130" r:id="rId72"/>
+        </w:object>
+      </w:r>
+      <w:r>
+        <w:rPr>
+          <w:sz w:val="28"/>
+          <w:szCs w:val="28"/>
+        </w:rPr>
+        <w:t xml:space="preserve"> to the maximum value</w:t>
+      </w:r>
+      <w:r>
+        <w:rPr>
+          <w:sz w:val="28"/>
+          <w:szCs w:val="28"/>
+        </w:rPr>
+        <w:t xml:space="preserve"> </w:t>
+      </w:r>
+      <w:r>
+        <w:rPr>
+          <w:position w:val="-12"/>
+          <w:sz w:val="28"/>
+          <w:szCs w:val="28"/>
+        </w:rPr>
+        <w:object w:dxaOrig="2220" w:dyaOrig="360">
+          <v:shape id="_x0000_i1062" type="#_x0000_t75" style="width:141pt;height:23.25pt" o:ole="">
+            <v:imagedata r:id="rId73" o:title=""/>
+          </v:shape>
+          <o:OLEObject Type="Embed" ProgID="Equation.DSMT4" ShapeID="_x0000_i1062" DrawAspect="Content" ObjectID="_1566653131" r:id="rId74"/>
+        </w:object>
+      </w:r>
+      <w:r>
+        <w:rPr>
+          <w:sz w:val="28"/>
+          <w:szCs w:val="28"/>
+        </w:rPr>
+        <w:t>; For each of these values</w:t>
+      </w:r>
+      <w:r>
+        <w:rPr>
+          <w:sz w:val="28"/>
+          <w:szCs w:val="28"/>
+        </w:rPr>
+        <w:t xml:space="preserve"> </w:t>
+      </w:r>
+      <w:r>
+        <w:rPr>
+          <w:position w:val="-10"/>
+          <w:sz w:val="28"/>
+          <w:szCs w:val="28"/>
+        </w:rPr>
+        <w:object w:dxaOrig="300" w:dyaOrig="360">
+          <v:shape id="_x0000_i1071" type="#_x0000_t75" style="width:18.75pt;height:22.5pt" o:ole="">
+            <v:imagedata r:id="rId75" o:title=""/>
+          </v:shape>
+          <o:OLEObject Type="Embed" ProgID="Equation.DSMT4" ShapeID="_x0000_i1071" DrawAspect="Content" ObjectID="_1566653132" r:id="rId76"/>
+        </w:object>
+      </w:r>
+      <w:r>
+        <w:rPr>
+          <w:sz w:val="28"/>
+          <w:szCs w:val="28"/>
+        </w:rPr>
+        <w:t>, the value of the maximum transverse velocity</w:t>
+      </w:r>
+      <w:r>
+        <w:t xml:space="preserve"> </w:t>
+      </w:r>
+      <w:r>
+        <w:rPr>
+          <w:position w:val="-12"/>
+          <w:sz w:val="28"/>
+          <w:szCs w:val="28"/>
+        </w:rPr>
+        <w:object w:dxaOrig="540" w:dyaOrig="380">
+          <v:shape id="_x0000_i1073" type="#_x0000_t75" style="width:34.5pt;height:24.75pt" o:ole="">
+            <v:imagedata r:id="rId77" o:title=""/>
+          </v:shape>
+          <o:OLEObject Type="Embed" ProgID="Equation.DSMT4" ShapeID="_x0000_i1073" DrawAspect="Content" ObjectID="_1566653133" r:id="rId78"/>
+        </w:object>
+      </w:r>
+      <w:r>
+        <w:rPr>
+          <w:sz w:val="28"/>
+          <w:szCs w:val="28"/>
+        </w:rPr>
+        <w:t xml:space="preserve"> of the electron is determined by the fact that the ele</w:t>
+      </w:r>
+      <w:r>
+        <w:rPr>
+          <w:sz w:val="28"/>
+          <w:szCs w:val="28"/>
+        </w:rPr>
+        <w:t>ctron remains magnetized, i.e. it did not come near to</w:t>
+      </w:r>
+      <w:r>
+        <w:rPr>
+          <w:sz w:val="28"/>
+          <w:szCs w:val="28"/>
+        </w:rPr>
+        <w:t xml:space="preserve"> the ion a distance less than</w:t>
+      </w:r>
+      <w:r>
+        <w:rPr>
+          <w:sz w:val="28"/>
+          <w:szCs w:val="28"/>
+        </w:rPr>
+        <w:t xml:space="preserve"> </w:t>
+      </w:r>
+      <w:r>
+        <w:rPr>
+          <w:position w:val="-12"/>
+          <w:sz w:val="28"/>
+          <w:szCs w:val="28"/>
+        </w:rPr>
+        <w:object w:dxaOrig="420" w:dyaOrig="360">
+          <v:shape id="_x0000_i1065" type="#_x0000_t75" style="width:27pt;height:23.25pt" o:ole="">
+            <v:imagedata r:id="rId79" o:title=""/>
+          </v:shape>
+          <o:OLEObject Type="Embed" ProgID="Equation.DSMT4" ShapeID="_x0000_i1065" DrawAspect="Content" ObjectID="_1566653134" r:id="rId80"/>
+        </w:object>
+      </w:r>
+      <w:r>
+        <w:rPr>
+          <w:sz w:val="28"/>
+          <w:szCs w:val="28"/>
+        </w:rPr>
+        <w:t>:</w:t>
+      </w:r>
+    </w:p>
+    <w:p>
+      <w:pPr>
+        <w:pStyle w:val="ListParagraph"/>
+        <w:spacing w:after="0"/>
+        <w:ind w:left="0"/>
+        <w:jc w:val="center"/>
+        <w:rPr>
+          <w:sz w:val="28"/>
+          <w:szCs w:val="28"/>
+        </w:rPr>
+      </w:pPr>
+      <w:r>
+        <w:rPr>
+          <w:position w:val="-12"/>
+          <w:sz w:val="28"/>
+          <w:szCs w:val="28"/>
+        </w:rPr>
+        <w:object w:dxaOrig="2260" w:dyaOrig="380">
+          <v:shape id="_x0000_i1075" type="#_x0000_t75" style="width:143.25pt;height:24.75pt" o:ole="">
+            <v:imagedata r:id="rId81" o:title=""/>
+          </v:shape>
+          <o:OLEObject Type="Embed" ProgID="Equation.DSMT4" ShapeID="_x0000_i1075" DrawAspect="Content" ObjectID="_1566653135" r:id="rId82"/>
+        </w:object>
+      </w:r>
+    </w:p>
+    <w:p>
+      <w:pPr>
+        <w:pStyle w:val="ListParagraph"/>
+        <w:spacing w:after="0"/>
+        <w:ind w:left="0"/>
+        <w:jc w:val="both"/>
+        <w:rPr>
+          <w:sz w:val="28"/>
+          <w:szCs w:val="28"/>
+        </w:rPr>
+      </w:pPr>
+      <w:r>
+        <w:rPr>
+          <w:sz w:val="28"/>
+          <w:szCs w:val="28"/>
+        </w:rPr>
+        <w:t>Further, for each value</w:t>
+      </w:r>
+      <w:r>
+        <w:rPr>
+          <w:sz w:val="28"/>
+          <w:szCs w:val="28"/>
+        </w:rPr>
+        <w:t xml:space="preserve"> </w:t>
+      </w:r>
+      <w:r>
+        <w:rPr>
+          <w:position w:val="-10"/>
+          <w:sz w:val="28"/>
+          <w:szCs w:val="28"/>
+        </w:rPr>
+        <w:object w:dxaOrig="300" w:dyaOrig="360">
+          <v:shape id="_x0000_i1076" type="#_x0000_t75" style="width:18.75pt;height:22.5pt" o:ole="">
+            <v:imagedata r:id="rId75" o:title=""/>
+          </v:shape>
+          <o:OLEObject Type="Embed" ProgID="Equation.DSMT4" ShapeID="_x0000_i1076" DrawAspect="Content" ObjectID="_1566653136" r:id="rId83"/>
+        </w:object>
+      </w:r>
+      <w:r>
+        <w:rPr>
+          <w:sz w:val="28"/>
+          <w:szCs w:val="28"/>
+        </w:rPr>
+        <w:t xml:space="preserve">, the current value of the transverse velocity </w:t>
+      </w:r>
+      <w:r>
+        <w:rPr>
+          <w:position w:val="-12"/>
+          <w:sz w:val="28"/>
+          <w:szCs w:val="28"/>
+        </w:rPr>
+        <w:object w:dxaOrig="300" w:dyaOrig="380">
+          <v:shape id="_x0000_i1079" type="#_x0000_t75" style="width:18.75pt;height:24.75pt" o:ole="">
+            <v:imagedata r:id="rId84" o:title=""/>
+          </v:shape>
+          <o:OLEObject Type="Embed" ProgID="Equation.DSMT4" ShapeID="_x0000_i1079" DrawAspect="Content" ObjectID="_1566653137" r:id="rId85"/>
+        </w:object>
+      </w:r>
+      <w:r>
+        <w:rPr>
+          <w:sz w:val="28"/>
+          <w:szCs w:val="28"/>
+        </w:rPr>
+        <w:t xml:space="preserve">of the electron varied uniformly in </w:t>
+      </w:r>
+      <w:r>
+        <w:rPr>
+          <w:position w:val="-14"/>
+          <w:sz w:val="28"/>
+          <w:szCs w:val="28"/>
+        </w:rPr>
+        <w:object w:dxaOrig="900" w:dyaOrig="380">
+          <v:shape id="_x0000_i1080" type="#_x0000_t75" style="width:57pt;height:24.75pt" o:ole="">
+            <v:imagedata r:id="rId86" o:title=""/>
+          </v:shape>
+          <o:OLEObject Type="Embed" ProgID="Equation.DSMT4" ShapeID="_x0000_i1080" DrawAspect="Content" ObjectID="_1566653138" r:id="rId87"/>
+        </w:object>
+      </w:r>
+      <w:r>
+        <w:rPr>
+          <w:sz w:val="28"/>
+          <w:szCs w:val="28"/>
+        </w:rPr>
+        <w:t xml:space="preserve"> </w:t>
+      </w:r>
+      <w:r>
+        <w:rPr>
+          <w:sz w:val="28"/>
+          <w:szCs w:val="28"/>
+        </w:rPr>
+        <w:t>steps</w:t>
+      </w:r>
+      <w:r>
+        <w:rPr>
+          <w:sz w:val="28"/>
+          <w:szCs w:val="28"/>
+        </w:rPr>
+        <w:t>:</w:t>
+      </w:r>
+    </w:p>
+    <w:p>
+      <w:pPr>
+        <w:pStyle w:val="ListParagraph"/>
+        <w:spacing w:after="0"/>
+        <w:ind w:left="0"/>
+        <w:jc w:val="center"/>
+        <w:rPr>
+          <w:sz w:val="28"/>
+          <w:szCs w:val="28"/>
+        </w:rPr>
+      </w:pPr>
+      <w:r>
+        <w:rPr>
+          <w:position w:val="-34"/>
+          <w:sz w:val="28"/>
+          <w:szCs w:val="28"/>
+        </w:rPr>
+        <w:object w:dxaOrig="2820" w:dyaOrig="760">
+          <v:shape id="_x0000_i1086" type="#_x0000_t75" style="width:179.25pt;height:48.75pt" o:ole="">
+            <v:imagedata r:id="rId88" o:title=""/>
+          </v:shape>
+          <o:OLEObject Type="Embed" ProgID="Equation.DSMT4" ShapeID="_x0000_i1086" DrawAspect="Content" ObjectID="_1566653139" r:id="rId89"/>
+        </w:object>
+      </w:r>
+    </w:p>
+    <w:p>
+      <w:pPr>
+        <w:pStyle w:val="ListParagraph"/>
+        <w:spacing w:after="0"/>
+        <w:ind w:left="0"/>
+        <w:jc w:val="both"/>
+        <w:rPr>
+          <w:sz w:val="28"/>
+          <w:szCs w:val="28"/>
+          <w:lang w:val="en"/>
+        </w:rPr>
+      </w:pPr>
+      <w:r>
+        <w:rPr>
+          <w:sz w:val="28"/>
+          <w:szCs w:val="28"/>
+          <w:lang w:val="en"/>
+        </w:rPr>
+        <w:t xml:space="preserve">and </w:t>
+      </w:r>
+      <w:r>
+        <w:rPr>
+          <w:sz w:val="28"/>
+          <w:szCs w:val="28"/>
+          <w:lang w:val="en"/>
+        </w:rPr>
+        <w:t>thus,</w:t>
+      </w:r>
+      <w:r>
+        <w:rPr>
+          <w:sz w:val="28"/>
+          <w:szCs w:val="28"/>
+          <w:lang w:val="en"/>
+        </w:rPr>
+        <w:t xml:space="preserve"> the current value </w:t>
+      </w:r>
+      <w:r>
+        <w:rPr>
+          <w:position w:val="-12"/>
+          <w:sz w:val="28"/>
+          <w:szCs w:val="28"/>
+        </w:rPr>
+        <w:object w:dxaOrig="1219" w:dyaOrig="380">
+          <v:shape id="_x0000_i1084" type="#_x0000_t75" style="width:78pt;height:24.75pt" o:ole="">
+            <v:imagedata r:id="rId90" o:title=""/>
+          </v:shape>
+          <o:OLEObject Type="Embed" ProgID="Equation.DSMT4" ShapeID="_x0000_i1084" DrawAspect="Content" ObjectID="_1566653140" r:id="rId91"/>
+        </w:object>
+      </w:r>
+      <w:r>
+        <w:rPr>
+          <w:sz w:val="28"/>
+          <w:szCs w:val="28"/>
+        </w:rPr>
+        <w:t xml:space="preserve"> </w:t>
+      </w:r>
+      <w:r>
+        <w:rPr>
+          <w:sz w:val="28"/>
+          <w:szCs w:val="28"/>
+          <w:lang w:val="en"/>
+        </w:rPr>
+        <w:t xml:space="preserve">of the </w:t>
+      </w:r>
+      <w:proofErr w:type="spellStart"/>
+      <w:r>
+        <w:rPr>
+          <w:sz w:val="28"/>
+          <w:szCs w:val="28"/>
+          <w:lang w:val="en"/>
+        </w:rPr>
+        <w:t>Larmor</w:t>
+      </w:r>
+      <w:proofErr w:type="spellEnd"/>
+      <w:r>
+        <w:rPr>
+          <w:sz w:val="28"/>
+          <w:szCs w:val="28"/>
+          <w:lang w:val="en"/>
+        </w:rPr>
+        <w:t xml:space="preserve"> radius was determined. The initial point of the electron trajectory has the following coordinates:</w:t>
+      </w:r>
+    </w:p>
+    <w:p>
+      <w:pPr>
+        <w:pStyle w:val="ListParagraph"/>
+        <w:spacing w:after="0"/>
+        <w:ind w:left="0"/>
+        <w:jc w:val="center"/>
+        <w:rPr>
+          <w:sz w:val="28"/>
+          <w:szCs w:val="28"/>
+        </w:rPr>
+      </w:pPr>
+      <w:r>
+        <w:rPr>
+          <w:position w:val="-14"/>
+          <w:sz w:val="28"/>
+          <w:szCs w:val="28"/>
+        </w:rPr>
+        <w:object w:dxaOrig="5700" w:dyaOrig="460">
+          <v:shape id="_x0000_i1087" type="#_x0000_t75" style="width:362.25pt;height:30pt" o:ole="">
+            <v:imagedata r:id="rId92" o:title=""/>
+          </v:shape>
+          <o:OLEObject Type="Embed" ProgID="Equation.DSMT4" ShapeID="_x0000_i1087" DrawAspect="Content" ObjectID="_1566653141" r:id="rId93"/>
+        </w:object>
+      </w:r>
+    </w:p>
+    <w:p>
+      <w:pPr>
+        <w:pStyle w:val="ListParagraph"/>
+        <w:spacing w:after="0"/>
+        <w:ind w:left="0"/>
+        <w:jc w:val="both"/>
+        <w:rPr>
+          <w:sz w:val="28"/>
+          <w:szCs w:val="28"/>
+        </w:rPr>
+      </w:pPr>
+      <w:r>
+        <w:rPr>
+          <w:sz w:val="28"/>
+          <w:szCs w:val="28"/>
+        </w:rPr>
+        <w:t>Such a choice of parameters of the beam particles determines their trajectory and, therefore, a possible range of values of the parameters</w:t>
+      </w:r>
+      <w:r>
+        <w:rPr>
+          <w:sz w:val="28"/>
+          <w:szCs w:val="28"/>
+        </w:rPr>
+        <w:t xml:space="preserve"> </w:t>
+      </w:r>
+      <w:r>
+        <w:rPr>
+          <w:position w:val="-6"/>
+          <w:sz w:val="28"/>
+          <w:szCs w:val="28"/>
+        </w:rPr>
+        <w:object w:dxaOrig="279" w:dyaOrig="260">
+          <v:shape id="_x0000_i1088" type="#_x0000_t75" style="width:18pt;height:17.25pt" o:ole="">
+            <v:imagedata r:id="rId94" o:title=""/>
+          </v:shape>
+          <o:OLEObject Type="Embed" ProgID="Equation.DSMT4" ShapeID="_x0000_i1088" DrawAspect="Content" ObjectID="_1566653142" r:id="rId95"/>
+        </w:object>
+      </w:r>
+      <w:r>
+        <w:rPr>
+          <w:sz w:val="28"/>
+          <w:szCs w:val="28"/>
+        </w:rPr>
+        <w:t xml:space="preserve"> and </w:t>
+      </w:r>
+      <w:r>
+        <w:rPr>
+          <w:position w:val="-6"/>
+          <w:sz w:val="28"/>
+          <w:szCs w:val="28"/>
+        </w:rPr>
+        <w:object w:dxaOrig="240" w:dyaOrig="260">
+          <v:shape id="_x0000_i1091" type="#_x0000_t75" style="width:15.75pt;height:17.25pt" o:ole="">
+            <v:imagedata r:id="rId96" o:title=""/>
+          </v:shape>
+          <o:OLEObject Type="Embed" ProgID="Equation.DSMT4" ShapeID="_x0000_i1091" DrawAspect="Content" ObjectID="_1566653143" r:id="rId97"/>
+        </w:object>
+      </w:r>
+      <w:r>
+        <w:rPr>
+          <w:sz w:val="28"/>
+          <w:szCs w:val="28"/>
+        </w:rPr>
+        <w:t xml:space="preserve"> for which the momentum's transfer of the particle can be found:</w:t>
+      </w:r>
+    </w:p>
+    <w:p>
+      <w:pPr>
+        <w:pStyle w:val="ListParagraph"/>
+        <w:spacing w:after="0"/>
+        <w:ind w:left="0"/>
+        <w:jc w:val="both"/>
+        <w:rPr>
+          <w:sz w:val="28"/>
+          <w:szCs w:val="28"/>
+        </w:rPr>
+      </w:pPr>
+      <w:r>
+        <w:rPr>
+          <w:position w:val="-32"/>
+          <w:sz w:val="28"/>
+          <w:szCs w:val="28"/>
+        </w:rPr>
+        <w:object w:dxaOrig="6680" w:dyaOrig="740">
+          <v:shape id="_x0000_i1092" type="#_x0000_t75" style="width:423pt;height:48pt" o:ole="">
+            <v:imagedata r:id="rId98" o:title=""/>
+          </v:shape>
+          <o:OLEObject Type="Embed" ProgID="Equation.DSMT4" ShapeID="_x0000_i1092" DrawAspect="Content" ObjectID="_1566653144" r:id="rId99"/>
+        </w:object>
+      </w:r>
+    </w:p>
+    <w:p>
+      <w:pPr>
+        <w:pStyle w:val="ListParagraph"/>
+        <w:spacing w:after="0"/>
+        <w:ind w:left="0"/>
+        <w:jc w:val="both"/>
+        <w:rPr>
+          <w:sz w:val="28"/>
+          <w:szCs w:val="28"/>
+        </w:rPr>
+      </w:pPr>
+      <w:r>
+        <w:rPr>
+          <w:noProof/>
+          <w:sz w:val="28"/>
+          <w:szCs w:val="28"/>
+        </w:rPr>
+        <w:drawing>
+          <wp:anchor distT="0" distB="0" distL="114300" distR="114300" simplePos="0" relativeHeight="251659264" behindDoc="0" locked="0" layoutInCell="1" allowOverlap="1" wp14:anchorId="401CA58F" wp14:editId="26082934">
+            <wp:simplePos x="0" y="0"/>
+            <wp:positionH relativeFrom="margin">
+              <wp:align>left</wp:align>
+            </wp:positionH>
+            <wp:positionV relativeFrom="paragraph">
+              <wp:posOffset>3810</wp:posOffset>
+            </wp:positionV>
+            <wp:extent cx="2971800" cy="2240280"/>
+            <wp:effectExtent l="0" t="0" r="0" b="7620"/>
+            <wp:wrapThrough wrapText="bothSides">
+              <wp:wrapPolygon edited="0">
+                <wp:start x="0" y="0"/>
+                <wp:lineTo x="0" y="21490"/>
+                <wp:lineTo x="21462" y="21490"/>
+                <wp:lineTo x="21462" y="0"/>
+                <wp:lineTo x="0" y="0"/>
+              </wp:wrapPolygon>
+            </wp:wrapThrough>
+            <wp:docPr id="1" name="Picture 1"/>
+            <wp:cNvGraphicFramePr>
+              <a:graphicFrameLocks xmlns:a="http://schemas.openxmlformats.org/drawingml/2006/main" noChangeAspect="1"/>
+            </wp:cNvGraphicFramePr>
+            <a:graphic xmlns:a="http://schemas.openxmlformats.org/drawingml/2006/main">
+              <a:graphicData uri="http://schemas.openxmlformats.org/drawingml/2006/picture">
+                <pic:pic xmlns:pic="http://schemas.openxmlformats.org/drawingml/2006/picture">
+                  <pic:nvPicPr>
+                    <pic:cNvPr id="1" name="mapDp_transfered-tAC_fig50.png"/>
+                    <pic:cNvPicPr/>
+                  </pic:nvPicPr>
+                  <pic:blipFill>
+                    <a:blip r:embed="rId100" cstate="print">
+                      <a:extLst>
+                        <a:ext uri="{28A0092B-C50C-407E-A947-70E740481C1C}">
+                          <a14:useLocalDpi xmlns:a14="http://schemas.microsoft.com/office/drawing/2010/main" val="0"/>
+                        </a:ext>
+                      </a:extLst>
+                    </a:blip>
+                    <a:stretch>
+                      <a:fillRect/>
+                    </a:stretch>
+                  </pic:blipFill>
+                  <pic:spPr>
+                    <a:xfrm>
+                      <a:off x="0" y="0"/>
+                      <a:ext cx="2971800" cy="2240280"/>
+                    </a:xfrm>
+                    <a:prstGeom prst="rect">
+                      <a:avLst/>
+                    </a:prstGeom>
+                  </pic:spPr>
+                </pic:pic>
+              </a:graphicData>
+            </a:graphic>
+            <wp14:sizeRelH relativeFrom="page">
+              <wp14:pctWidth>0</wp14:pctWidth>
+            </wp14:sizeRelH>
+            <wp14:sizeRelV relativeFrom="page">
+              <wp14:pctHeight>0</wp14:pctHeight>
+            </wp14:sizeRelV>
+          </wp:anchor>
+        </w:drawing>
+      </w:r>
+      <w:r>
+        <w:rPr>
+          <w:sz w:val="28"/>
+          <w:szCs w:val="28"/>
+        </w:rPr>
+        <w:t xml:space="preserve">Fig. on the left shows that with such a choice of the initial point of the trajectory it is possible to analyze the momentum transfer only for very limited ranges of parameters </w:t>
+      </w:r>
+      <w:r>
+        <w:rPr>
+          <w:position w:val="-6"/>
+          <w:sz w:val="28"/>
+          <w:szCs w:val="28"/>
+        </w:rPr>
+        <w:object w:dxaOrig="279" w:dyaOrig="260">
+          <v:shape id="_x0000_i1093" type="#_x0000_t75" style="width:18pt;height:17.25pt" o:ole="">
+            <v:imagedata r:id="rId94" o:title=""/>
+          </v:shape>
+          <o:OLEObject Type="Embed" ProgID="Equation.DSMT4" ShapeID="_x0000_i1093" DrawAspect="Content" ObjectID="_1566653145" r:id="rId101"/>
+        </w:object>
+      </w:r>
+      <w:r>
+        <w:rPr>
+          <w:sz w:val="28"/>
+          <w:szCs w:val="28"/>
+        </w:rPr>
+        <w:t xml:space="preserve"> and </w:t>
+      </w:r>
+      <w:r>
+        <w:rPr>
+          <w:position w:val="-6"/>
+          <w:sz w:val="28"/>
+          <w:szCs w:val="28"/>
+        </w:rPr>
+        <w:object w:dxaOrig="240" w:dyaOrig="260">
+          <v:shape id="_x0000_i1094" type="#_x0000_t75" style="width:15.75pt;height:17.25pt" o:ole="">
+            <v:imagedata r:id="rId96" o:title=""/>
+          </v:shape>
+          <o:OLEObject Type="Embed" ProgID="Equation.DSMT4" ShapeID="_x0000_i1094" DrawAspect="Content" ObjectID="_1566653146" r:id="rId102"/>
+        </w:object>
+      </w:r>
+      <w:r>
+        <w:rPr>
+          <w:sz w:val="28"/>
+          <w:szCs w:val="28"/>
+        </w:rPr>
+        <w:t xml:space="preserve"> ("pieces" of straight lines describing individual particle trajectories).</w:t>
+      </w:r>
+    </w:p>
+    <w:p>
+      <w:pPr>
+        <w:pStyle w:val="ListParagraph"/>
+        <w:spacing w:after="0"/>
+        <w:ind w:left="0"/>
+        <w:jc w:val="both"/>
+        <w:rPr>
+          <w:sz w:val="28"/>
+          <w:szCs w:val="28"/>
+        </w:rPr>
+      </w:pPr>
+    </w:p>
+    <w:p>
+      <w:pPr>
+        <w:pStyle w:val="ListParagraph"/>
+        <w:spacing w:after="0"/>
+        <w:ind w:left="0"/>
+        <w:jc w:val="both"/>
+        <w:rPr>
+          <w:sz w:val="28"/>
+          <w:szCs w:val="28"/>
+        </w:rPr>
+      </w:pPr>
+    </w:p>
+    <w:p>
+      <w:pPr>
+        <w:pStyle w:val="ListParagraph"/>
+        <w:spacing w:after="0"/>
+        <w:ind w:left="0"/>
+        <w:jc w:val="both"/>
+        <w:rPr>
+          <w:sz w:val="28"/>
+          <w:szCs w:val="28"/>
+        </w:rPr>
+      </w:pPr>
+    </w:p>
+    <w:p>
+      <w:pPr>
+        <w:pStyle w:val="ListParagraph"/>
+        <w:numPr>
+          <w:ilvl w:val="0"/>
+          <w:numId w:val="2"/>
+        </w:numPr>
+        <w:spacing w:after="0"/>
+        <w:ind w:left="0" w:firstLine="0"/>
+        <w:jc w:val="both"/>
+        <w:rPr>
+          <w:sz w:val="28"/>
+          <w:szCs w:val="28"/>
+        </w:rPr>
+      </w:pPr>
+      <w:r>
+        <w:rPr>
+          <w:sz w:val="28"/>
+          <w:szCs w:val="28"/>
+          <w:lang w:val="en"/>
+        </w:rPr>
+        <w:t xml:space="preserve">For a more "dense" filling of the parameter plane </w:t>
+      </w:r>
+      <w:r>
+        <w:rPr>
+          <w:position w:val="-6"/>
+          <w:sz w:val="28"/>
+          <w:szCs w:val="28"/>
+        </w:rPr>
+        <w:object w:dxaOrig="279" w:dyaOrig="260">
+          <v:shape id="_x0000_i1095" type="#_x0000_t75" style="width:18pt;height:17.25pt" o:ole="">
+            <v:imagedata r:id="rId94" o:title=""/>
+          </v:shape>
+          <o:OLEObject Type="Embed" ProgID="Equation.DSMT4" ShapeID="_x0000_i1095" DrawAspect="Content" ObjectID="_1566653147" r:id="rId103"/>
+        </w:object>
+      </w:r>
+      <w:r>
+        <w:rPr>
+          <w:sz w:val="28"/>
+          <w:szCs w:val="28"/>
+        </w:rPr>
+        <w:t xml:space="preserve"> and </w:t>
+      </w:r>
+      <w:r>
+        <w:rPr>
+          <w:position w:val="-6"/>
+          <w:sz w:val="28"/>
+          <w:szCs w:val="28"/>
+        </w:rPr>
+        <w:object w:dxaOrig="240" w:dyaOrig="260">
+          <v:shape id="_x0000_i1096" type="#_x0000_t75" style="width:15.75pt;height:17.25pt" o:ole="">
+            <v:imagedata r:id="rId96" o:title=""/>
+          </v:shape>
+          <o:OLEObject Type="Embed" ProgID="Equation.DSMT4" ShapeID="_x0000_i1096" DrawAspect="Content" ObjectID="_1566653148" r:id="rId104"/>
+        </w:object>
+      </w:r>
+      <w:r>
+        <w:rPr>
+          <w:sz w:val="28"/>
+          <w:szCs w:val="28"/>
+        </w:rPr>
+        <w:t xml:space="preserve"> </w:t>
+      </w:r>
+      <w:r>
+        <w:rPr>
+          <w:sz w:val="28"/>
+          <w:szCs w:val="28"/>
+          <w:lang w:val="en"/>
+        </w:rPr>
+        <w:t xml:space="preserve"> one can use the following method. The choice of any point on this plane uniquely determines the value of the transverse velocity</w:t>
+      </w:r>
+      <w:r>
+        <w:rPr>
+          <w:sz w:val="28"/>
+          <w:szCs w:val="28"/>
+          <w:lang w:val="en"/>
+        </w:rPr>
+        <w:t xml:space="preserve"> </w:t>
+      </w:r>
+      <w:r>
+        <w:rPr>
+          <w:position w:val="-12"/>
+          <w:sz w:val="28"/>
+          <w:szCs w:val="28"/>
+        </w:rPr>
+        <w:object w:dxaOrig="279" w:dyaOrig="360">
+          <v:shape id="_x0000_i1097" type="#_x0000_t75" style="width:18pt;height:23.25pt" o:ole="">
+            <v:imagedata r:id="rId105" o:title=""/>
+          </v:shape>
+          <o:OLEObject Type="Embed" ProgID="Equation.DSMT4" ShapeID="_x0000_i1097" DrawAspect="Content" ObjectID="_1566653149" r:id="rId106"/>
+        </w:object>
+      </w:r>
+      <w:r>
+        <w:rPr>
+          <w:sz w:val="28"/>
+          <w:szCs w:val="28"/>
+          <w:lang w:val="en"/>
+        </w:rPr>
+        <w:t>:</w:t>
+      </w:r>
+    </w:p>
+    <w:p>
+      <w:pPr>
+        <w:pStyle w:val="ListParagraph"/>
+        <w:spacing w:after="0"/>
+        <w:ind w:left="0"/>
+        <w:jc w:val="both"/>
+        <w:rPr>
+          <w:sz w:val="28"/>
+          <w:szCs w:val="28"/>
+        </w:rPr>
+      </w:pPr>
+      <w:r>
+        <w:rPr>
+          <w:position w:val="-80"/>
+          <w:sz w:val="28"/>
+          <w:szCs w:val="28"/>
+        </w:rPr>
+        <w:object w:dxaOrig="4480" w:dyaOrig="1719">
+          <v:shape id="_x0000_i1098" type="#_x0000_t75" style="width:373.5pt;height:147.75pt" o:ole="">
+            <v:imagedata r:id="rId107" o:title=""/>
+          </v:shape>
+          <o:OLEObject Type="Embed" ProgID="Equation.DSMT4" ShapeID="_x0000_i1098" DrawAspect="Content" ObjectID="_1566653150" r:id="rId108"/>
+        </w:object>
+      </w:r>
+    </w:p>
+    <w:p>
+      <w:pPr>
+        <w:pStyle w:val="ListParagraph"/>
+        <w:spacing w:after="0"/>
+        <w:ind w:left="0"/>
+        <w:jc w:val="both"/>
+        <w:rPr>
+          <w:lang w:val="en"/>
+        </w:rPr>
+      </w:pPr>
+      <w:r>
+        <w:rPr>
+          <w:sz w:val="28"/>
+          <w:szCs w:val="28"/>
+          <w:lang w:val="en"/>
+        </w:rPr>
+        <w:t>Thus, passing to the dimensionless transverse velocity</w:t>
+      </w:r>
+      <w:r>
+        <w:rPr>
+          <w:sz w:val="28"/>
+          <w:szCs w:val="28"/>
+          <w:lang w:val="en"/>
+        </w:rPr>
+        <w:t xml:space="preserve"> </w:t>
+      </w:r>
+      <w:r>
+        <w:rPr>
+          <w:position w:val="-14"/>
+          <w:sz w:val="28"/>
+          <w:szCs w:val="28"/>
+        </w:rPr>
+        <w:object w:dxaOrig="1020" w:dyaOrig="380">
+          <v:shape id="_x0000_i1100" type="#_x0000_t75" style="width:66pt;height:24.75pt" o:ole="">
+            <v:imagedata r:id="rId109" o:title=""/>
+          </v:shape>
+          <o:OLEObject Type="Embed" ProgID="Equation.DSMT4" ShapeID="_x0000_i1100" DrawAspect="Content" ObjectID="_1566653151" r:id="rId110"/>
+        </w:object>
+      </w:r>
+      <w:r>
+        <w:rPr>
+          <w:sz w:val="28"/>
+          <w:szCs w:val="28"/>
+          <w:lang w:val="en"/>
+        </w:rPr>
+        <w:t>, we obtain for it the following reduced cubic equation</w:t>
+      </w:r>
+      <w:r>
+        <w:rPr>
+          <w:lang w:val="en"/>
+        </w:rPr>
+        <w:t>:</w:t>
+      </w:r>
+    </w:p>
+    <w:p>
+      <w:pPr>
+        <w:pStyle w:val="ListParagraph"/>
+        <w:spacing w:after="0"/>
+        <w:ind w:left="0"/>
+        <w:jc w:val="center"/>
+        <w:rPr>
+          <w:sz w:val="28"/>
+          <w:szCs w:val="28"/>
+        </w:rPr>
+      </w:pPr>
+      <w:r>
+        <w:rPr>
+          <w:position w:val="-60"/>
+          <w:sz w:val="28"/>
+          <w:szCs w:val="28"/>
+        </w:rPr>
+        <w:object w:dxaOrig="3860" w:dyaOrig="1020">
+          <v:shape id="_x0000_i1101" type="#_x0000_t75" style="width:321.75pt;height:87.75pt" o:ole="">
+            <v:imagedata r:id="rId111" o:title=""/>
+          </v:shape>
+          <o:OLEObject Type="Embed" ProgID="Equation.DSMT4" ShapeID="_x0000_i1101" DrawAspect="Content" ObjectID="_1566653152" r:id="rId112"/>
+        </w:object>
+      </w:r>
+    </w:p>
+    <w:p>
+      <w:pPr>
+        <w:pStyle w:val="ListParagraph"/>
+        <w:spacing w:after="0"/>
+        <w:ind w:left="0"/>
+        <w:jc w:val="both"/>
+        <w:rPr>
+          <w:sz w:val="28"/>
+          <w:szCs w:val="28"/>
+          <w:lang w:val="en"/>
+        </w:rPr>
+      </w:pPr>
+      <w:r>
+        <w:rPr>
+          <w:sz w:val="28"/>
+          <w:szCs w:val="28"/>
+          <w:lang w:val="en"/>
+        </w:rPr>
+        <w:t>With such coefficients (</w:t>
+      </w:r>
+      <w:r>
+        <w:rPr>
+          <w:position w:val="-10"/>
+          <w:sz w:val="28"/>
+          <w:szCs w:val="28"/>
+        </w:rPr>
+        <w:object w:dxaOrig="1180" w:dyaOrig="320">
+          <v:shape id="_x0000_i1102" type="#_x0000_t75" style="width:76.5pt;height:21pt" o:ole="">
+            <v:imagedata r:id="rId113" o:title=""/>
+          </v:shape>
+          <o:OLEObject Type="Embed" ProgID="Equation.DSMT4" ShapeID="_x0000_i1102" DrawAspect="Content" ObjectID="_1566653153" r:id="rId114"/>
+        </w:object>
+      </w:r>
+      <w:r>
+        <w:rPr>
+          <w:sz w:val="28"/>
+          <w:szCs w:val="28"/>
+          <w:lang w:val="en"/>
+        </w:rPr>
+        <w:t>) of the equation, it has one real positive root, equal to</w:t>
+      </w:r>
+    </w:p>
+    <w:p>
+      <w:pPr>
+        <w:pStyle w:val="ListParagraph"/>
+        <w:spacing w:after="0"/>
+        <w:ind w:left="0"/>
+        <w:jc w:val="both"/>
+        <w:rPr>
+          <w:sz w:val="28"/>
+          <w:szCs w:val="28"/>
+        </w:rPr>
+      </w:pPr>
+      <w:r>
+        <w:rPr>
+          <w:position w:val="-12"/>
+          <w:sz w:val="28"/>
+          <w:szCs w:val="28"/>
+        </w:rPr>
+        <w:object w:dxaOrig="3140" w:dyaOrig="460">
+          <v:shape id="_x0000_i1106" type="#_x0000_t75" style="width:261.75pt;height:39.75pt" o:ole="">
+            <v:imagedata r:id="rId115" o:title=""/>
+          </v:shape>
+          <o:OLEObject Type="Embed" ProgID="Equation.DSMT4" ShapeID="_x0000_i1106" DrawAspect="Content" ObjectID="_1566653154" r:id="rId116"/>
+        </w:object>
+      </w:r>
+      <w:r>
+        <w:rPr>
+          <w:sz w:val="28"/>
+          <w:szCs w:val="28"/>
+        </w:rPr>
+        <w:t xml:space="preserve"> where </w:t>
+      </w:r>
+      <w:r>
+        <w:rPr>
+          <w:position w:val="-10"/>
+          <w:sz w:val="28"/>
+          <w:szCs w:val="28"/>
+        </w:rPr>
+        <w:object w:dxaOrig="1900" w:dyaOrig="360">
+          <v:shape id="_x0000_i1108" type="#_x0000_t75" style="width:158.25pt;height:30.75pt" o:ole="">
+            <v:imagedata r:id="rId117" o:title=""/>
+          </v:shape>
+          <o:OLEObject Type="Embed" ProgID="Equation.DSMT4" ShapeID="_x0000_i1108" DrawAspect="Content" ObjectID="_1566653155" r:id="rId118"/>
+        </w:object>
+      </w:r>
+    </w:p>
+    <w:p>
+      <w:pPr>
+        <w:pStyle w:val="ListParagraph"/>
+        <w:spacing w:after="0"/>
+        <w:ind w:left="0"/>
+        <w:jc w:val="both"/>
+        <w:rPr>
+          <w:sz w:val="28"/>
+          <w:szCs w:val="28"/>
+          <w:lang w:val="en"/>
+        </w:rPr>
+      </w:pPr>
+      <w:r>
+        <w:rPr>
+          <w:sz w:val="28"/>
+          <w:szCs w:val="28"/>
+          <w:lang w:val="en"/>
+        </w:rPr>
+        <w:t xml:space="preserve">which </w:t>
+      </w:r>
+      <w:r>
+        <w:rPr>
+          <w:sz w:val="28"/>
+          <w:szCs w:val="28"/>
+          <w:lang w:val="en"/>
+        </w:rPr>
+        <w:t>in series</w:t>
+      </w:r>
+      <w:r>
+        <w:rPr>
+          <w:sz w:val="28"/>
+          <w:szCs w:val="28"/>
+          <w:lang w:val="en"/>
+        </w:rPr>
+        <w:t xml:space="preserve"> "restores" the current value of the following values (transverse velocity</w:t>
+      </w:r>
+      <w:r>
+        <w:rPr>
+          <w:sz w:val="28"/>
+          <w:szCs w:val="28"/>
+          <w:lang w:val="en"/>
+        </w:rPr>
+        <w:t xml:space="preserve"> </w:t>
+      </w:r>
+      <w:r>
+        <w:rPr>
+          <w:position w:val="-12"/>
+          <w:sz w:val="28"/>
+          <w:szCs w:val="28"/>
+        </w:rPr>
+        <w:object w:dxaOrig="300" w:dyaOrig="380">
+          <v:shape id="_x0000_i1109" type="#_x0000_t75" style="width:19.5pt;height:24.75pt" o:ole="">
+            <v:imagedata r:id="rId119" o:title=""/>
+          </v:shape>
+          <o:OLEObject Type="Embed" ProgID="Equation.DSMT4" ShapeID="_x0000_i1109" DrawAspect="Content" ObjectID="_1566653156" r:id="rId120"/>
+        </w:object>
+      </w:r>
+      <w:r>
+        <w:rPr>
+          <w:sz w:val="28"/>
+          <w:szCs w:val="28"/>
+          <w:lang w:val="en"/>
+        </w:rPr>
+        <w:t xml:space="preserve">, </w:t>
+      </w:r>
+      <w:proofErr w:type="spellStart"/>
+      <w:r>
+        <w:rPr>
+          <w:sz w:val="28"/>
+          <w:szCs w:val="28"/>
+          <w:lang w:val="en"/>
+        </w:rPr>
+        <w:t>Larmor</w:t>
+      </w:r>
+      <w:proofErr w:type="spellEnd"/>
+      <w:r>
+        <w:rPr>
+          <w:sz w:val="28"/>
+          <w:szCs w:val="28"/>
+          <w:lang w:val="en"/>
+        </w:rPr>
+        <w:t xml:space="preserve"> radius</w:t>
+      </w:r>
+      <w:r>
+        <w:rPr>
+          <w:sz w:val="28"/>
+          <w:szCs w:val="28"/>
+          <w:lang w:val="en"/>
+        </w:rPr>
+        <w:t xml:space="preserve"> </w:t>
+      </w:r>
+      <w:r>
+        <w:rPr>
+          <w:position w:val="-12"/>
+          <w:sz w:val="28"/>
+          <w:szCs w:val="28"/>
+        </w:rPr>
+        <w:object w:dxaOrig="300" w:dyaOrig="380">
+          <v:shape id="_x0000_i1110" type="#_x0000_t75" style="width:19.5pt;height:24.75pt" o:ole="">
+            <v:imagedata r:id="rId121" o:title=""/>
+          </v:shape>
+          <o:OLEObject Type="Embed" ProgID="Equation.DSMT4" ShapeID="_x0000_i1110" DrawAspect="Content" ObjectID="_1566653157" r:id="rId122"/>
+        </w:object>
+      </w:r>
+      <w:r>
+        <w:rPr>
+          <w:sz w:val="28"/>
+          <w:szCs w:val="28"/>
+          <w:lang w:val="en"/>
+        </w:rPr>
+        <w:t xml:space="preserve">, the </w:t>
+      </w:r>
+      <w:r>
+        <w:rPr>
+          <w:sz w:val="28"/>
+          <w:szCs w:val="28"/>
+          <w:lang w:val="en"/>
+        </w:rPr>
+        <w:t>maximal</w:t>
+      </w:r>
+      <w:r>
+        <w:rPr>
+          <w:sz w:val="28"/>
+          <w:szCs w:val="28"/>
+          <w:lang w:val="en"/>
+        </w:rPr>
+        <w:t xml:space="preserve"> distance between particles</w:t>
+      </w:r>
+      <w:r>
+        <w:rPr>
+          <w:sz w:val="28"/>
+          <w:szCs w:val="28"/>
+          <w:lang w:val="en"/>
+        </w:rPr>
+        <w:t xml:space="preserve"> </w:t>
+      </w:r>
+      <w:r>
+        <w:rPr>
+          <w:position w:val="-6"/>
+          <w:sz w:val="28"/>
+          <w:szCs w:val="28"/>
+        </w:rPr>
+        <w:object w:dxaOrig="260" w:dyaOrig="320">
+          <v:shape id="_x0000_i1111" type="#_x0000_t75" style="width:16.5pt;height:21pt" o:ole="">
+            <v:imagedata r:id="rId123" o:title=""/>
+          </v:shape>
+          <o:OLEObject Type="Embed" ProgID="Equation.DSMT4" ShapeID="_x0000_i1111" DrawAspect="Content" ObjectID="_1566653158" r:id="rId124"/>
+        </w:object>
+      </w:r>
+      <w:r>
+        <w:rPr>
+          <w:sz w:val="28"/>
+          <w:szCs w:val="28"/>
+          <w:lang w:val="en"/>
+        </w:rPr>
+        <w:t>, the impact parameter</w:t>
+      </w:r>
+      <w:r>
+        <w:rPr>
+          <w:sz w:val="28"/>
+          <w:szCs w:val="28"/>
+          <w:lang w:val="en"/>
+        </w:rPr>
+        <w:t xml:space="preserve"> </w:t>
+      </w:r>
+      <w:r>
+        <w:rPr>
+          <w:position w:val="-10"/>
+          <w:sz w:val="28"/>
+          <w:szCs w:val="28"/>
+        </w:rPr>
+        <w:object w:dxaOrig="300" w:dyaOrig="360">
+          <v:shape id="_x0000_i1112" type="#_x0000_t75" style="width:19.5pt;height:23.25pt" o:ole="">
+            <v:imagedata r:id="rId125" o:title=""/>
+          </v:shape>
+          <o:OLEObject Type="Embed" ProgID="Equation.DSMT4" ShapeID="_x0000_i1112" DrawAspect="Content" ObjectID="_1566653159" r:id="rId126"/>
+        </w:object>
+      </w:r>
+      <w:r>
+        <w:rPr>
+          <w:sz w:val="28"/>
+          <w:szCs w:val="28"/>
+          <w:lang w:val="en"/>
+        </w:rPr>
+        <w:t>, th</w:t>
+      </w:r>
+      <w:r>
+        <w:rPr>
+          <w:sz w:val="28"/>
+          <w:szCs w:val="28"/>
+          <w:lang w:val="en"/>
+        </w:rPr>
+        <w:t xml:space="preserve">e length of the interaction </w:t>
+      </w:r>
+      <w:r>
+        <w:rPr>
+          <w:position w:val="-12"/>
+          <w:sz w:val="28"/>
+          <w:szCs w:val="28"/>
+        </w:rPr>
+        <w:object w:dxaOrig="360" w:dyaOrig="380">
+          <v:shape id="_x0000_i1113" type="#_x0000_t75" style="width:23.25pt;height:24.75pt" o:ole="">
+            <v:imagedata r:id="rId127" o:title=""/>
+          </v:shape>
+          <o:OLEObject Type="Embed" ProgID="Equation.DSMT4" ShapeID="_x0000_i1113" DrawAspect="Content" ObjectID="_1566653160" r:id="rId128"/>
+        </w:object>
+      </w:r>
+      <w:r>
+        <w:rPr>
+          <w:sz w:val="28"/>
+          <w:szCs w:val="28"/>
+          <w:lang w:val="en"/>
+        </w:rPr>
+        <w:t xml:space="preserve">, </w:t>
+      </w:r>
+      <w:r>
+        <w:rPr>
+          <w:sz w:val="28"/>
+          <w:szCs w:val="28"/>
+          <w:lang w:val="en"/>
+        </w:rPr>
+        <w:t xml:space="preserve">and </w:t>
+      </w:r>
+      <w:r>
+        <w:rPr>
+          <w:sz w:val="28"/>
+          <w:szCs w:val="28"/>
+          <w:lang w:val="en"/>
+        </w:rPr>
+        <w:t xml:space="preserve">the number </w:t>
+      </w:r>
+      <w:r>
+        <w:rPr>
+          <w:position w:val="-12"/>
+          <w:sz w:val="28"/>
+          <w:szCs w:val="28"/>
+        </w:rPr>
+        <w:object w:dxaOrig="340" w:dyaOrig="380">
+          <v:shape id="_x0000_i1116" type="#_x0000_t75" style="width:21.75pt;height:24.75pt" o:ole="">
+            <v:imagedata r:id="rId129" o:title=""/>
+          </v:shape>
+          <o:OLEObject Type="Embed" ProgID="Equation.DSMT4" ShapeID="_x0000_i1116" DrawAspect="Content" ObjectID="_1566653161" r:id="rId130"/>
+        </w:object>
+      </w:r>
+      <w:r>
+        <w:rPr>
+          <w:sz w:val="28"/>
+          <w:szCs w:val="28"/>
+        </w:rPr>
+        <w:t xml:space="preserve"> </w:t>
+      </w:r>
+      <w:r>
+        <w:rPr>
+          <w:sz w:val="28"/>
+          <w:szCs w:val="28"/>
+          <w:lang w:val="en"/>
+        </w:rPr>
+        <w:t xml:space="preserve">of </w:t>
+      </w:r>
+      <w:proofErr w:type="spellStart"/>
+      <w:r>
+        <w:rPr>
+          <w:sz w:val="28"/>
+          <w:szCs w:val="28"/>
+          <w:lang w:val="en"/>
+        </w:rPr>
+        <w:t>Larmor</w:t>
+      </w:r>
+      <w:proofErr w:type="spellEnd"/>
+      <w:r>
+        <w:rPr>
+          <w:sz w:val="28"/>
+          <w:szCs w:val="28"/>
+          <w:lang w:val="en"/>
+        </w:rPr>
+        <w:t xml:space="preserve"> </w:t>
+      </w:r>
+      <w:r>
+        <w:rPr>
+          <w:sz w:val="28"/>
+          <w:szCs w:val="28"/>
+        </w:rPr>
+        <w:t>turns</w:t>
+      </w:r>
+      <w:r>
+        <w:rPr>
+          <w:sz w:val="28"/>
+          <w:szCs w:val="28"/>
+          <w:lang w:val="en"/>
+        </w:rPr>
+        <w:t xml:space="preserve"> during the interactio</w:t>
+      </w:r>
+      <w:r>
+        <w:rPr>
+          <w:sz w:val="28"/>
+          <w:szCs w:val="28"/>
+          <w:lang w:val="en"/>
+        </w:rPr>
+        <w:t>n</w:t>
+      </w:r>
+      <w:r>
+        <w:rPr>
+          <w:sz w:val="28"/>
+          <w:szCs w:val="28"/>
+          <w:lang w:val="en"/>
+        </w:rPr>
+        <w:t>):</w:t>
+      </w:r>
+    </w:p>
+    <w:p>
+      <w:pPr>
+        <w:pStyle w:val="ListParagraph"/>
+        <w:spacing w:after="0"/>
+        <w:ind w:left="0"/>
+        <w:jc w:val="both"/>
+        <w:rPr>
+          <w:sz w:val="28"/>
+          <w:szCs w:val="28"/>
+        </w:rPr>
+      </w:pPr>
+      <w:r>
+        <w:rPr>
+          <w:position w:val="-64"/>
+          <w:sz w:val="28"/>
+          <w:szCs w:val="28"/>
+        </w:rPr>
+        <w:object w:dxaOrig="4680" w:dyaOrig="1400">
+          <v:shape id="_x0000_i1117" type="#_x0000_t75" style="width:390pt;height:119.25pt" o:ole="">
+            <v:imagedata r:id="rId131" o:title=""/>
+          </v:shape>
+          <o:OLEObject Type="Embed" ProgID="Equation.DSMT4" ShapeID="_x0000_i1117" DrawAspect="Content" ObjectID="_1566653162" r:id="rId132"/>
+        </w:object>
+      </w:r>
+    </w:p>
+    <w:p>
+      <w:pPr>
+        <w:pStyle w:val="ListParagraph"/>
+        <w:spacing w:after="0"/>
+        <w:ind w:left="0"/>
+        <w:jc w:val="both"/>
+        <w:rPr>
+          <w:sz w:val="28"/>
+          <w:szCs w:val="28"/>
+        </w:rPr>
+      </w:pPr>
+      <w:bookmarkStart w:id="0" w:name="_GoBack"/>
+      <w:r>
+        <w:rPr>
+          <w:noProof/>
+          <w:sz w:val="28"/>
+          <w:szCs w:val="28"/>
+        </w:rPr>
+        <w:drawing>
+          <wp:anchor distT="0" distB="0" distL="114300" distR="114300" simplePos="0" relativeHeight="251660288" behindDoc="0" locked="0" layoutInCell="1" allowOverlap="1">
+            <wp:simplePos x="0" y="0"/>
+            <wp:positionH relativeFrom="column">
+              <wp:posOffset>0</wp:posOffset>
+            </wp:positionH>
+            <wp:positionV relativeFrom="paragraph">
+              <wp:posOffset>1905</wp:posOffset>
+            </wp:positionV>
+            <wp:extent cx="2971800" cy="2240280"/>
+            <wp:effectExtent l="0" t="0" r="0" b="7620"/>
+            <wp:wrapThrough wrapText="bothSides">
+              <wp:wrapPolygon edited="0">
+                <wp:start x="0" y="0"/>
+                <wp:lineTo x="0" y="21490"/>
+                <wp:lineTo x="21462" y="21490"/>
+                <wp:lineTo x="21462" y="0"/>
+                <wp:lineTo x="0" y="0"/>
+              </wp:wrapPolygon>
+            </wp:wrapThrough>
+            <wp:docPr id="3" name="Picture 3"/>
+            <wp:cNvGraphicFramePr>
+              <a:graphicFrameLocks xmlns:a="http://schemas.openxmlformats.org/drawingml/2006/main" noChangeAspect="1"/>
+            </wp:cNvGraphicFramePr>
+            <a:graphic xmlns:a="http://schemas.openxmlformats.org/drawingml/2006/main">
+              <a:graphicData uri="http://schemas.openxmlformats.org/drawingml/2006/picture">
+                <pic:pic xmlns:pic="http://schemas.openxmlformats.org/drawingml/2006/picture">
+                  <pic:nvPicPr>
+                    <pic:cNvPr id="3" name="mapA_mapB_cutof39-mTM_fig10.png"/>
+                    <pic:cNvPicPr/>
+                  </pic:nvPicPr>
+                  <pic:blipFill>
+                    <a:blip r:embed="rId133" cstate="print">
+                      <a:extLst>
+                        <a:ext uri="{28A0092B-C50C-407E-A947-70E740481C1C}">
+                          <a14:useLocalDpi xmlns:a14="http://schemas.microsoft.com/office/drawing/2010/main" val="0"/>
+                        </a:ext>
+                      </a:extLst>
+                    </a:blip>
+                    <a:stretch>
+                      <a:fillRect/>
+                    </a:stretch>
+                  </pic:blipFill>
+                  <pic:spPr>
+                    <a:xfrm>
+                      <a:off x="0" y="0"/>
+                      <a:ext cx="2971800" cy="2240280"/>
+                    </a:xfrm>
+                    <a:prstGeom prst="rect">
+                      <a:avLst/>
+                    </a:prstGeom>
+                  </pic:spPr>
+                </pic:pic>
+              </a:graphicData>
+            </a:graphic>
+            <wp14:sizeRelH relativeFrom="page">
+              <wp14:pctWidth>0</wp14:pctWidth>
+            </wp14:sizeRelH>
+            <wp14:sizeRelV relativeFrom="page">
+              <wp14:pctHeight>0</wp14:pctHeight>
+            </wp14:sizeRelV>
+          </wp:anchor>
+        </w:drawing>
+      </w:r>
+      <w:bookmarkEnd w:id="0"/>
+      <w:r>
+        <w:rPr>
+          <w:sz w:val="28"/>
+          <w:szCs w:val="28"/>
+        </w:rPr>
+        <w:t xml:space="preserve">Fig. on the left shows the range of parameters </w:t>
+      </w:r>
+      <w:r>
+        <w:rPr>
+          <w:position w:val="-6"/>
+          <w:sz w:val="28"/>
+          <w:szCs w:val="28"/>
+        </w:rPr>
+        <w:object w:dxaOrig="279" w:dyaOrig="260">
+          <v:shape id="_x0000_i1118" type="#_x0000_t75" style="width:18pt;height:17.25pt" o:ole="">
+            <v:imagedata r:id="rId94" o:title=""/>
+          </v:shape>
+          <o:OLEObject Type="Embed" ProgID="Equation.DSMT4" ShapeID="_x0000_i1118" DrawAspect="Content" ObjectID="_1566653163" r:id="rId134"/>
+        </w:object>
+      </w:r>
+      <w:r>
+        <w:rPr>
+          <w:sz w:val="28"/>
+          <w:szCs w:val="28"/>
+        </w:rPr>
+        <w:t xml:space="preserve"> and </w:t>
+      </w:r>
+      <w:r>
+        <w:rPr>
+          <w:position w:val="-6"/>
+          <w:sz w:val="28"/>
+          <w:szCs w:val="28"/>
+        </w:rPr>
+        <w:object w:dxaOrig="240" w:dyaOrig="260">
+          <v:shape id="_x0000_i1119" type="#_x0000_t75" style="width:15.75pt;height:17.25pt" o:ole="">
+            <v:imagedata r:id="rId96" o:title=""/>
+          </v:shape>
+          <o:OLEObject Type="Embed" ProgID="Equation.DSMT4" ShapeID="_x0000_i1119" DrawAspect="Content" ObjectID="_1566653164" r:id="rId135"/>
+        </w:object>
+      </w:r>
+      <w:r>
+        <w:rPr>
+          <w:sz w:val="28"/>
+          <w:szCs w:val="28"/>
+          <w:lang w:val="en"/>
+        </w:rPr>
+        <w:t xml:space="preserve"> </w:t>
+      </w:r>
+      <w:r>
+        <w:rPr>
+          <w:sz w:val="28"/>
+          <w:szCs w:val="28"/>
+        </w:rPr>
+        <w:t xml:space="preserve">in which the electrons are magnetized and has enough number of </w:t>
+      </w:r>
+      <w:proofErr w:type="spellStart"/>
+      <w:r>
+        <w:rPr>
+          <w:sz w:val="28"/>
+          <w:szCs w:val="28"/>
+        </w:rPr>
+        <w:t>Larmor</w:t>
+      </w:r>
+      <w:proofErr w:type="spellEnd"/>
+      <w:r>
+        <w:rPr>
+          <w:sz w:val="28"/>
+          <w:szCs w:val="28"/>
+        </w:rPr>
+        <w:t xml:space="preserve"> revolutions so that in subsequent calculations it is possible to make  the averaging over a certain selected number of </w:t>
+      </w:r>
+      <w:r>
+        <w:rPr>
+          <w:sz w:val="28"/>
+          <w:szCs w:val="28"/>
+        </w:rPr>
+        <w:t>the turns</w:t>
+      </w:r>
     </w:p>
     <w:sectPr>
       <w:pgSz w:w="12240" w:h="15840"/>
@@ -1844,7 +3363,6 @@
   <w:style w:type="character" w:default="1" w:styleId="DefaultParagraphFont">
     <w:name w:val="Default Paragraph Font"/>
     <w:uiPriority w:val="1"/>
-    <w:semiHidden/>
     <w:unhideWhenUsed/>
   </w:style>
   <w:style w:type="table" w:default="1" w:styleId="TableNormal">

</xml_diff>

<commit_message>
Update of the files at 09/12/2017
Next version of the script threeApproachComparison.py;
Upgrate doc notesToChoiceCodeParameters.docx
New images
</commit_message>
<xml_diff>
--- a/docs/eidelyur/docs/notesToChoiceCodeParameters.docx
+++ b/docs/eidelyur/docs/notesToChoiceCodeParameters.docx
@@ -49,7 +49,7 @@
           <v:shape id="_x0000_i1025" type="#_x0000_t75" style="width:27.75pt;height:23.25pt" o:ole="">
             <v:imagedata r:id="rId5" o:title=""/>
           </v:shape>
-          <o:OLEObject Type="Embed" ProgID="Equation.DSMT4" ShapeID="_x0000_i1025" DrawAspect="Content" ObjectID="_1566653094" r:id="rId6"/>
+          <o:OLEObject Type="Embed" ProgID="Equation.DSMT4" ShapeID="_x0000_i1025" DrawAspect="Content" ObjectID="_1566728468" r:id="rId6"/>
         </w:object>
       </w:r>
       <w:r>
@@ -77,7 +77,7 @@
           <v:shape id="_x0000_i1026" type="#_x0000_t75" style="width:29.25pt;height:23.25pt" o:ole="">
             <v:imagedata r:id="rId7" o:title=""/>
           </v:shape>
-          <o:OLEObject Type="Embed" ProgID="Equation.DSMT4" ShapeID="_x0000_i1026" DrawAspect="Content" ObjectID="_1566653095" r:id="rId8"/>
+          <o:OLEObject Type="Embed" ProgID="Equation.DSMT4" ShapeID="_x0000_i1026" DrawAspect="Content" ObjectID="_1566728469" r:id="rId8"/>
         </w:object>
       </w:r>
       <w:r>
@@ -112,7 +112,7 @@
           <v:shape id="_x0000_i1027" type="#_x0000_t75" style="width:15pt;height:16.5pt" o:ole="">
             <v:imagedata r:id="rId9" o:title=""/>
           </v:shape>
-          <o:OLEObject Type="Embed" ProgID="Equation.DSMT4" ShapeID="_x0000_i1027" DrawAspect="Content" ObjectID="_1566653096" r:id="rId10"/>
+          <o:OLEObject Type="Embed" ProgID="Equation.DSMT4" ShapeID="_x0000_i1027" DrawAspect="Content" ObjectID="_1566728470" r:id="rId10"/>
         </w:object>
       </w:r>
       <w:r>
@@ -133,7 +133,7 @@
           <v:shape id="_x0000_i1028" type="#_x0000_t75" style="width:23.25pt;height:23.25pt" o:ole="">
             <v:imagedata r:id="rId11" o:title=""/>
           </v:shape>
-          <o:OLEObject Type="Embed" ProgID="Equation.DSMT4" ShapeID="_x0000_i1028" DrawAspect="Content" ObjectID="_1566653097" r:id="rId12"/>
+          <o:OLEObject Type="Embed" ProgID="Equation.DSMT4" ShapeID="_x0000_i1028" DrawAspect="Content" ObjectID="_1566728471" r:id="rId12"/>
         </w:object>
       </w:r>
       <w:r>
@@ -174,7 +174,7 @@
           <v:shape id="_x0000_i1029" type="#_x0000_t75" style="width:19.5pt;height:24.75pt" o:ole="">
             <v:imagedata r:id="rId13" o:title=""/>
           </v:shape>
-          <o:OLEObject Type="Embed" ProgID="Equation.DSMT4" ShapeID="_x0000_i1029" DrawAspect="Content" ObjectID="_1566653098" r:id="rId14"/>
+          <o:OLEObject Type="Embed" ProgID="Equation.DSMT4" ShapeID="_x0000_i1029" DrawAspect="Content" ObjectID="_1566728472" r:id="rId14"/>
         </w:object>
       </w:r>
       <w:r>
@@ -222,7 +222,7 @@
           <v:shape id="_x0000_i1030" type="#_x0000_t75" style="width:84pt;height:24.75pt" o:ole="">
             <v:imagedata r:id="rId15" o:title=""/>
           </v:shape>
-          <o:OLEObject Type="Embed" ProgID="Equation.DSMT4" ShapeID="_x0000_i1030" DrawAspect="Content" ObjectID="_1566653099" r:id="rId16"/>
+          <o:OLEObject Type="Embed" ProgID="Equation.DSMT4" ShapeID="_x0000_i1030" DrawAspect="Content" ObjectID="_1566728473" r:id="rId16"/>
         </w:object>
       </w:r>
       <w:r>
@@ -285,7 +285,7 @@
           <v:shape id="_x0000_i1031" type="#_x0000_t75" style="width:27.75pt;height:23.25pt" o:ole="">
             <v:imagedata r:id="rId5" o:title=""/>
           </v:shape>
-          <o:OLEObject Type="Embed" ProgID="Equation.DSMT4" ShapeID="_x0000_i1031" DrawAspect="Content" ObjectID="_1566653100" r:id="rId17"/>
+          <o:OLEObject Type="Embed" ProgID="Equation.DSMT4" ShapeID="_x0000_i1031" DrawAspect="Content" ObjectID="_1566728474" r:id="rId17"/>
         </w:object>
       </w:r>
       <w:r>
@@ -311,7 +311,7 @@
           <v:shape id="_x0000_i1032" type="#_x0000_t75" style="width:27pt;height:23.25pt" o:ole="">
             <v:imagedata r:id="rId18" o:title=""/>
           </v:shape>
-          <o:OLEObject Type="Embed" ProgID="Equation.DSMT4" ShapeID="_x0000_i1032" DrawAspect="Content" ObjectID="_1566653101" r:id="rId19"/>
+          <o:OLEObject Type="Embed" ProgID="Equation.DSMT4" ShapeID="_x0000_i1032" DrawAspect="Content" ObjectID="_1566728475" r:id="rId19"/>
         </w:object>
       </w:r>
       <w:r>
@@ -359,7 +359,7 @@
           <v:shape id="_x0000_i1033" type="#_x0000_t75" style="width:2in;height:46.5pt" o:ole="">
             <v:imagedata r:id="rId20" o:title=""/>
           </v:shape>
-          <o:OLEObject Type="Embed" ProgID="Equation.DSMT4" ShapeID="_x0000_i1033" DrawAspect="Content" ObjectID="_1566653102" r:id="rId21"/>
+          <o:OLEObject Type="Embed" ProgID="Equation.DSMT4" ShapeID="_x0000_i1033" DrawAspect="Content" ObjectID="_1566728476" r:id="rId21"/>
         </w:object>
       </w:r>
     </w:p>
@@ -396,7 +396,7 @@
           <v:shape id="_x0000_i1034" type="#_x0000_t75" style="width:27.75pt;height:23.25pt" o:ole="">
             <v:imagedata r:id="rId5" o:title=""/>
           </v:shape>
-          <o:OLEObject Type="Embed" ProgID="Equation.DSMT4" ShapeID="_x0000_i1034" DrawAspect="Content" ObjectID="_1566653103" r:id="rId22"/>
+          <o:OLEObject Type="Embed" ProgID="Equation.DSMT4" ShapeID="_x0000_i1034" DrawAspect="Content" ObjectID="_1566728477" r:id="rId22"/>
         </w:object>
       </w:r>
       <w:r>
@@ -428,7 +428,7 @@
           <v:shape id="_x0000_i1035" type="#_x0000_t75" style="width:320.25pt;height:50.25pt" o:ole="">
             <v:imagedata r:id="rId23" o:title=""/>
           </v:shape>
-          <o:OLEObject Type="Embed" ProgID="Equation.DSMT4" ShapeID="_x0000_i1035" DrawAspect="Content" ObjectID="_1566653104" r:id="rId24"/>
+          <o:OLEObject Type="Embed" ProgID="Equation.DSMT4" ShapeID="_x0000_i1035" DrawAspect="Content" ObjectID="_1566728478" r:id="rId24"/>
         </w:object>
       </w:r>
     </w:p>
@@ -467,7 +467,7 @@
           <v:shape id="_x0000_i1036" type="#_x0000_t75" style="width:33pt;height:18pt" o:ole="">
             <v:imagedata r:id="rId25" o:title=""/>
           </v:shape>
-          <o:OLEObject Type="Embed" ProgID="Equation.DSMT4" ShapeID="_x0000_i1036" DrawAspect="Content" ObjectID="_1566653105" r:id="rId26"/>
+          <o:OLEObject Type="Embed" ProgID="Equation.DSMT4" ShapeID="_x0000_i1036" DrawAspect="Content" ObjectID="_1566728479" r:id="rId26"/>
         </w:object>
       </w:r>
       <w:r>
@@ -494,7 +494,7 @@
           <v:shape id="_x0000_i1037" type="#_x0000_t75" style="width:76.5pt;height:23.25pt" o:ole="">
             <v:imagedata r:id="rId27" o:title=""/>
           </v:shape>
-          <o:OLEObject Type="Embed" ProgID="Equation.DSMT4" ShapeID="_x0000_i1037" DrawAspect="Content" ObjectID="_1566653106" r:id="rId28"/>
+          <o:OLEObject Type="Embed" ProgID="Equation.DSMT4" ShapeID="_x0000_i1037" DrawAspect="Content" ObjectID="_1566728480" r:id="rId28"/>
         </w:object>
       </w:r>
       <w:r>
@@ -537,7 +537,7 @@
           <v:shape id="_x0000_i1038" type="#_x0000_t75" style="width:29.25pt;height:23.25pt" o:ole="">
             <v:imagedata r:id="rId7" o:title=""/>
           </v:shape>
-          <o:OLEObject Type="Embed" ProgID="Equation.DSMT4" ShapeID="_x0000_i1038" DrawAspect="Content" ObjectID="_1566653107" r:id="rId29"/>
+          <o:OLEObject Type="Embed" ProgID="Equation.DSMT4" ShapeID="_x0000_i1038" DrawAspect="Content" ObjectID="_1566728481" r:id="rId29"/>
         </w:object>
       </w:r>
       <w:r>
@@ -571,7 +571,7 @@
           <v:shape id="_x0000_i1039" type="#_x0000_t75" style="width:19.5pt;height:23.25pt" o:ole="">
             <v:imagedata r:id="rId30" o:title=""/>
           </v:shape>
-          <o:OLEObject Type="Embed" ProgID="Equation.DSMT4" ShapeID="_x0000_i1039" DrawAspect="Content" ObjectID="_1566653108" r:id="rId31"/>
+          <o:OLEObject Type="Embed" ProgID="Equation.DSMT4" ShapeID="_x0000_i1039" DrawAspect="Content" ObjectID="_1566728482" r:id="rId31"/>
         </w:object>
       </w:r>
       <w:r>
@@ -598,7 +598,7 @@
           <v:shape id="_x0000_i1040" type="#_x0000_t75" style="width:21.75pt;height:23.25pt" o:ole="">
             <v:imagedata r:id="rId32" o:title=""/>
           </v:shape>
-          <o:OLEObject Type="Embed" ProgID="Equation.DSMT4" ShapeID="_x0000_i1040" DrawAspect="Content" ObjectID="_1566653109" r:id="rId33"/>
+          <o:OLEObject Type="Embed" ProgID="Equation.DSMT4" ShapeID="_x0000_i1040" DrawAspect="Content" ObjectID="_1566728483" r:id="rId33"/>
         </w:object>
       </w:r>
       <w:r>
@@ -618,7 +618,7 @@
           <v:shape id="_x0000_i1041" type="#_x0000_t75" style="width:36pt;height:24.75pt" o:ole="">
             <v:imagedata r:id="rId34" o:title=""/>
           </v:shape>
-          <o:OLEObject Type="Embed" ProgID="Equation.DSMT4" ShapeID="_x0000_i1041" DrawAspect="Content" ObjectID="_1566653110" r:id="rId35"/>
+          <o:OLEObject Type="Embed" ProgID="Equation.DSMT4" ShapeID="_x0000_i1041" DrawAspect="Content" ObjectID="_1566728484" r:id="rId35"/>
         </w:object>
       </w:r>
       <w:r>
@@ -650,7 +650,7 @@
           <v:shape id="_x0000_i1042" type="#_x0000_t75" style="width:294.75pt;height:28.5pt" o:ole="">
             <v:imagedata r:id="rId36" o:title=""/>
           </v:shape>
-          <o:OLEObject Type="Embed" ProgID="Equation.DSMT4" ShapeID="_x0000_i1042" DrawAspect="Content" ObjectID="_1566653111" r:id="rId37"/>
+          <o:OLEObject Type="Embed" ProgID="Equation.DSMT4" ShapeID="_x0000_i1042" DrawAspect="Content" ObjectID="_1566728485" r:id="rId37"/>
         </w:object>
       </w:r>
     </w:p>
@@ -696,7 +696,7 @@
           <v:shape id="_x0000_i1043" type="#_x0000_t75" style="width:15pt;height:16.5pt" o:ole="">
             <v:imagedata r:id="rId9" o:title=""/>
           </v:shape>
-          <o:OLEObject Type="Embed" ProgID="Equation.DSMT4" ShapeID="_x0000_i1043" DrawAspect="Content" ObjectID="_1566653112" r:id="rId38"/>
+          <o:OLEObject Type="Embed" ProgID="Equation.DSMT4" ShapeID="_x0000_i1043" DrawAspect="Content" ObjectID="_1566728486" r:id="rId38"/>
         </w:object>
       </w:r>
       <w:r>
@@ -730,7 +730,7 @@
           <v:shape id="_x0000_i1044" type="#_x0000_t75" style="width:87.75pt;height:23.25pt" o:ole="">
             <v:imagedata r:id="rId39" o:title=""/>
           </v:shape>
-          <o:OLEObject Type="Embed" ProgID="Equation.DSMT4" ShapeID="_x0000_i1044" DrawAspect="Content" ObjectID="_1566653113" r:id="rId40"/>
+          <o:OLEObject Type="Embed" ProgID="Equation.DSMT4" ShapeID="_x0000_i1044" DrawAspect="Content" ObjectID="_1566728487" r:id="rId40"/>
         </w:object>
       </w:r>
       <w:r>
@@ -776,7 +776,7 @@
           <v:shape id="_x0000_i1045" type="#_x0000_t75" style="width:23.25pt;height:23.25pt" o:ole="">
             <v:imagedata r:id="rId11" o:title=""/>
           </v:shape>
-          <o:OLEObject Type="Embed" ProgID="Equation.DSMT4" ShapeID="_x0000_i1045" DrawAspect="Content" ObjectID="_1566653114" r:id="rId41"/>
+          <o:OLEObject Type="Embed" ProgID="Equation.DSMT4" ShapeID="_x0000_i1045" DrawAspect="Content" ObjectID="_1566728488" r:id="rId41"/>
         </w:object>
       </w:r>
       <w:r>
@@ -803,7 +803,7 @@
           <v:shape id="_x0000_i1046" type="#_x0000_t75" style="width:123pt;height:23.25pt" o:ole="">
             <v:imagedata r:id="rId42" o:title=""/>
           </v:shape>
-          <o:OLEObject Type="Embed" ProgID="Equation.DSMT4" ShapeID="_x0000_i1046" DrawAspect="Content" ObjectID="_1566653115" r:id="rId43"/>
+          <o:OLEObject Type="Embed" ProgID="Equation.DSMT4" ShapeID="_x0000_i1046" DrawAspect="Content" ObjectID="_1566728489" r:id="rId43"/>
         </w:object>
       </w:r>
       <w:r>
@@ -830,7 +830,7 @@
           <v:shape id="_x0000_i1047" type="#_x0000_t75" style="width:84pt;height:21pt" o:ole="">
             <v:imagedata r:id="rId44" o:title=""/>
           </v:shape>
-          <o:OLEObject Type="Embed" ProgID="Equation.DSMT4" ShapeID="_x0000_i1047" DrawAspect="Content" ObjectID="_1566653116" r:id="rId45"/>
+          <o:OLEObject Type="Embed" ProgID="Equation.DSMT4" ShapeID="_x0000_i1047" DrawAspect="Content" ObjectID="_1566728490" r:id="rId45"/>
         </w:object>
       </w:r>
       <w:r>
@@ -862,7 +862,7 @@
           <v:shape id="_x0000_i1048" type="#_x0000_t75" style="width:82.5pt;height:23.25pt" o:ole="">
             <v:imagedata r:id="rId46" o:title=""/>
           </v:shape>
-          <o:OLEObject Type="Embed" ProgID="Equation.DSMT4" ShapeID="_x0000_i1048" DrawAspect="Content" ObjectID="_1566653117" r:id="rId47"/>
+          <o:OLEObject Type="Embed" ProgID="Equation.DSMT4" ShapeID="_x0000_i1048" DrawAspect="Content" ObjectID="_1566728491" r:id="rId47"/>
         </w:object>
       </w:r>
     </w:p>
@@ -896,7 +896,7 @@
           <v:shape id="_x0000_i1049" type="#_x0000_t75" style="width:21.75pt;height:23.25pt" o:ole="">
             <v:imagedata r:id="rId48" o:title=""/>
           </v:shape>
-          <o:OLEObject Type="Embed" ProgID="Equation.DSMT4" ShapeID="_x0000_i1049" DrawAspect="Content" ObjectID="_1566653118" r:id="rId49"/>
+          <o:OLEObject Type="Embed" ProgID="Equation.DSMT4" ShapeID="_x0000_i1049" DrawAspect="Content" ObjectID="_1566728492" r:id="rId49"/>
         </w:object>
       </w:r>
       <w:r>
@@ -950,7 +950,7 @@
           <v:shape id="_x0000_i1050" type="#_x0000_t75" style="width:15pt;height:24.75pt" o:ole="">
             <v:imagedata r:id="rId50" o:title=""/>
           </v:shape>
-          <o:OLEObject Type="Embed" ProgID="Equation.DSMT4" ShapeID="_x0000_i1050" DrawAspect="Content" ObjectID="_1566653119" r:id="rId51"/>
+          <o:OLEObject Type="Embed" ProgID="Equation.DSMT4" ShapeID="_x0000_i1050" DrawAspect="Content" ObjectID="_1566728493" r:id="rId51"/>
         </w:object>
       </w:r>
       <w:r>
@@ -970,7 +970,7 @@
           <v:shape id="_x0000_i1051" type="#_x0000_t75" style="width:44.25pt;height:24.75pt" o:ole="">
             <v:imagedata r:id="rId52" o:title=""/>
           </v:shape>
-          <o:OLEObject Type="Embed" ProgID="Equation.DSMT4" ShapeID="_x0000_i1051" DrawAspect="Content" ObjectID="_1566653120" r:id="rId53"/>
+          <o:OLEObject Type="Embed" ProgID="Equation.DSMT4" ShapeID="_x0000_i1051" DrawAspect="Content" ObjectID="_1566728494" r:id="rId53"/>
         </w:object>
       </w:r>
       <w:r>
@@ -1025,7 +1025,7 @@
           <v:shape id="_x0000_i1052" type="#_x0000_t75" style="width:127.5pt;height:24.75pt" o:ole="">
             <v:imagedata r:id="rId54" o:title=""/>
           </v:shape>
-          <o:OLEObject Type="Embed" ProgID="Equation.DSMT4" ShapeID="_x0000_i1052" DrawAspect="Content" ObjectID="_1566653121" r:id="rId55"/>
+          <o:OLEObject Type="Embed" ProgID="Equation.DSMT4" ShapeID="_x0000_i1052" DrawAspect="Content" ObjectID="_1566728495" r:id="rId55"/>
         </w:object>
       </w:r>
     </w:p>
@@ -1058,7 +1058,7 @@
           <v:shape id="_x0000_i1053" type="#_x0000_t75" style="width:29.25pt;height:23.25pt" o:ole="">
             <v:imagedata r:id="rId56" o:title=""/>
           </v:shape>
-          <o:OLEObject Type="Embed" ProgID="Equation.DSMT4" ShapeID="_x0000_i1053" DrawAspect="Content" ObjectID="_1566653122" r:id="rId57"/>
+          <o:OLEObject Type="Embed" ProgID="Equation.DSMT4" ShapeID="_x0000_i1053" DrawAspect="Content" ObjectID="_1566728496" r:id="rId57"/>
         </w:object>
       </w:r>
       <w:r>
@@ -1094,7 +1094,7 @@
           <v:shape id="_x0000_i1054" type="#_x0000_t75" style="width:23.25pt;height:23.25pt" o:ole="">
             <v:imagedata r:id="rId11" o:title=""/>
           </v:shape>
-          <o:OLEObject Type="Embed" ProgID="Equation.DSMT4" ShapeID="_x0000_i1054" DrawAspect="Content" ObjectID="_1566653123" r:id="rId58"/>
+          <o:OLEObject Type="Embed" ProgID="Equation.DSMT4" ShapeID="_x0000_i1054" DrawAspect="Content" ObjectID="_1566728497" r:id="rId58"/>
         </w:object>
       </w:r>
       <w:r>
@@ -1115,7 +1115,7 @@
           <v:shape id="_x0000_i1055" type="#_x0000_t75" style="width:135.75pt;height:30pt" o:ole="">
             <v:imagedata r:id="rId59" o:title=""/>
           </v:shape>
-          <o:OLEObject Type="Embed" ProgID="Equation.DSMT4" ShapeID="_x0000_i1055" DrawAspect="Content" ObjectID="_1566653124" r:id="rId60"/>
+          <o:OLEObject Type="Embed" ProgID="Equation.DSMT4" ShapeID="_x0000_i1055" DrawAspect="Content" ObjectID="_1566728498" r:id="rId60"/>
         </w:object>
       </w:r>
       <w:r>
@@ -1164,7 +1164,7 @@
           <v:shape id="_x0000_i1056" type="#_x0000_t75" style="width:18pt;height:23.25pt" o:ole="">
             <v:imagedata r:id="rId61" o:title=""/>
           </v:shape>
-          <o:OLEObject Type="Embed" ProgID="Equation.DSMT4" ShapeID="_x0000_i1056" DrawAspect="Content" ObjectID="_1566653125" r:id="rId62"/>
+          <o:OLEObject Type="Embed" ProgID="Equation.DSMT4" ShapeID="_x0000_i1056" DrawAspect="Content" ObjectID="_1566728499" r:id="rId62"/>
         </w:object>
       </w:r>
       <w:r>
@@ -1198,7 +1198,7 @@
           <v:shape id="_x0000_i1057" type="#_x0000_t75" style="width:29.25pt;height:24.75pt" o:ole="">
             <v:imagedata r:id="rId63" o:title=""/>
           </v:shape>
-          <o:OLEObject Type="Embed" ProgID="Equation.DSMT4" ShapeID="_x0000_i1057" DrawAspect="Content" ObjectID="_1566653126" r:id="rId64"/>
+          <o:OLEObject Type="Embed" ProgID="Equation.DSMT4" ShapeID="_x0000_i1057" DrawAspect="Content" ObjectID="_1566728500" r:id="rId64"/>
         </w:object>
       </w:r>
       <w:r>
@@ -1222,7 +1222,7 @@
           <v:shape id="_x0000_i1058" type="#_x0000_t75" style="width:265.5pt;height:24.75pt" o:ole="">
             <v:imagedata r:id="rId65" o:title=""/>
           </v:shape>
-          <o:OLEObject Type="Embed" ProgID="Equation.DSMT4" ShapeID="_x0000_i1058" DrawAspect="Content" ObjectID="_1566653127" r:id="rId66"/>
+          <o:OLEObject Type="Embed" ProgID="Equation.DSMT4" ShapeID="_x0000_i1058" DrawAspect="Content" ObjectID="_1566728501" r:id="rId66"/>
         </w:object>
       </w:r>
     </w:p>
@@ -1260,7 +1260,21 @@
           <w:sz w:val="28"/>
           <w:szCs w:val="28"/>
         </w:rPr>
-        <w:t xml:space="preserve"> the script threeApproachesComparison.py was used: the impact parameter</w:t>
+        <w:t xml:space="preserve"> the script threeApproachesComparison</w:t>
+      </w:r>
+      <w:r>
+        <w:rPr>
+          <w:sz w:val="28"/>
+          <w:szCs w:val="28"/>
+        </w:rPr>
+        <w:t>_v2</w:t>
+      </w:r>
+      <w:r>
+        <w:rPr>
+          <w:sz w:val="28"/>
+          <w:szCs w:val="28"/>
+        </w:rPr>
+        <w:t>.py was used: the impact parameter</w:t>
       </w:r>
       <w:r>
         <w:rPr>
@@ -1279,7 +1293,7 @@
           <v:shape id="_x0000_i1059" type="#_x0000_t75" style="width:15pt;height:16.5pt" o:ole="">
             <v:imagedata r:id="rId67" o:title=""/>
           </v:shape>
-          <o:OLEObject Type="Embed" ProgID="Equation.DSMT4" ShapeID="_x0000_i1059" DrawAspect="Content" ObjectID="_1566653128" r:id="rId68"/>
+          <o:OLEObject Type="Embed" ProgID="Equation.DSMT4" ShapeID="_x0000_i1059" DrawAspect="Content" ObjectID="_1566728502" r:id="rId68"/>
         </w:object>
       </w:r>
       <w:r>
@@ -1306,7 +1320,7 @@
           <v:shape id="_x0000_i1060" type="#_x0000_t75" style="width:53.25pt;height:24.75pt" o:ole="">
             <v:imagedata r:id="rId69" o:title=""/>
           </v:shape>
-          <o:OLEObject Type="Embed" ProgID="Equation.DSMT4" ShapeID="_x0000_i1060" DrawAspect="Content" ObjectID="_1566653129" r:id="rId70"/>
+          <o:OLEObject Type="Embed" ProgID="Equation.DSMT4" ShapeID="_x0000_i1060" DrawAspect="Content" ObjectID="_1566728503" r:id="rId70"/>
         </w:object>
       </w:r>
       <w:r>
@@ -1333,7 +1347,7 @@
           <v:shape id="_x0000_i1061" type="#_x0000_t75" style="width:111.75pt;height:23.25pt" o:ole="">
             <v:imagedata r:id="rId71" o:title=""/>
           </v:shape>
-          <o:OLEObject Type="Embed" ProgID="Equation.DSMT4" ShapeID="_x0000_i1061" DrawAspect="Content" ObjectID="_1566653130" r:id="rId72"/>
+          <o:OLEObject Type="Embed" ProgID="Equation.DSMT4" ShapeID="_x0000_i1061" DrawAspect="Content" ObjectID="_1566728504" r:id="rId72"/>
         </w:object>
       </w:r>
       <w:r>
@@ -1360,7 +1374,7 @@
           <v:shape id="_x0000_i1062" type="#_x0000_t75" style="width:141pt;height:23.25pt" o:ole="">
             <v:imagedata r:id="rId73" o:title=""/>
           </v:shape>
-          <o:OLEObject Type="Embed" ProgID="Equation.DSMT4" ShapeID="_x0000_i1062" DrawAspect="Content" ObjectID="_1566653131" r:id="rId74"/>
+          <o:OLEObject Type="Embed" ProgID="Equation.DSMT4" ShapeID="_x0000_i1062" DrawAspect="Content" ObjectID="_1566728505" r:id="rId74"/>
         </w:object>
       </w:r>
       <w:r>
@@ -1387,7 +1401,7 @@
           <v:shape id="_x0000_i1071" type="#_x0000_t75" style="width:18.75pt;height:22.5pt" o:ole="">
             <v:imagedata r:id="rId75" o:title=""/>
           </v:shape>
-          <o:OLEObject Type="Embed" ProgID="Equation.DSMT4" ShapeID="_x0000_i1071" DrawAspect="Content" ObjectID="_1566653132" r:id="rId76"/>
+          <o:OLEObject Type="Embed" ProgID="Equation.DSMT4" ShapeID="_x0000_i1071" DrawAspect="Content" ObjectID="_1566728506" r:id="rId76"/>
         </w:object>
       </w:r>
       <w:r>
@@ -1410,7 +1424,7 @@
           <v:shape id="_x0000_i1073" type="#_x0000_t75" style="width:34.5pt;height:24.75pt" o:ole="">
             <v:imagedata r:id="rId77" o:title=""/>
           </v:shape>
-          <o:OLEObject Type="Embed" ProgID="Equation.DSMT4" ShapeID="_x0000_i1073" DrawAspect="Content" ObjectID="_1566653133" r:id="rId78"/>
+          <o:OLEObject Type="Embed" ProgID="Equation.DSMT4" ShapeID="_x0000_i1073" DrawAspect="Content" ObjectID="_1566728507" r:id="rId78"/>
         </w:object>
       </w:r>
       <w:r>
@@ -1451,7 +1465,7 @@
           <v:shape id="_x0000_i1065" type="#_x0000_t75" style="width:27pt;height:23.25pt" o:ole="">
             <v:imagedata r:id="rId79" o:title=""/>
           </v:shape>
-          <o:OLEObject Type="Embed" ProgID="Equation.DSMT4" ShapeID="_x0000_i1065" DrawAspect="Content" ObjectID="_1566653134" r:id="rId80"/>
+          <o:OLEObject Type="Embed" ProgID="Equation.DSMT4" ShapeID="_x0000_i1065" DrawAspect="Content" ObjectID="_1566728508" r:id="rId80"/>
         </w:object>
       </w:r>
       <w:r>
@@ -1483,7 +1497,7 @@
           <v:shape id="_x0000_i1075" type="#_x0000_t75" style="width:143.25pt;height:24.75pt" o:ole="">
             <v:imagedata r:id="rId81" o:title=""/>
           </v:shape>
-          <o:OLEObject Type="Embed" ProgID="Equation.DSMT4" ShapeID="_x0000_i1075" DrawAspect="Content" ObjectID="_1566653135" r:id="rId82"/>
+          <o:OLEObject Type="Embed" ProgID="Equation.DSMT4" ShapeID="_x0000_i1075" DrawAspect="Content" ObjectID="_1566728509" r:id="rId82"/>
         </w:object>
       </w:r>
     </w:p>
@@ -1522,7 +1536,7 @@
           <v:shape id="_x0000_i1076" type="#_x0000_t75" style="width:18.75pt;height:22.5pt" o:ole="">
             <v:imagedata r:id="rId75" o:title=""/>
           </v:shape>
-          <o:OLEObject Type="Embed" ProgID="Equation.DSMT4" ShapeID="_x0000_i1076" DrawAspect="Content" ObjectID="_1566653136" r:id="rId83"/>
+          <o:OLEObject Type="Embed" ProgID="Equation.DSMT4" ShapeID="_x0000_i1076" DrawAspect="Content" ObjectID="_1566728510" r:id="rId83"/>
         </w:object>
       </w:r>
       <w:r>
@@ -1542,7 +1556,7 @@
           <v:shape id="_x0000_i1079" type="#_x0000_t75" style="width:18.75pt;height:24.75pt" o:ole="">
             <v:imagedata r:id="rId84" o:title=""/>
           </v:shape>
-          <o:OLEObject Type="Embed" ProgID="Equation.DSMT4" ShapeID="_x0000_i1079" DrawAspect="Content" ObjectID="_1566653137" r:id="rId85"/>
+          <o:OLEObject Type="Embed" ProgID="Equation.DSMT4" ShapeID="_x0000_i1079" DrawAspect="Content" ObjectID="_1566728511" r:id="rId85"/>
         </w:object>
       </w:r>
       <w:r>
@@ -1562,7 +1576,7 @@
           <v:shape id="_x0000_i1080" type="#_x0000_t75" style="width:57pt;height:24.75pt" o:ole="">
             <v:imagedata r:id="rId86" o:title=""/>
           </v:shape>
-          <o:OLEObject Type="Embed" ProgID="Equation.DSMT4" ShapeID="_x0000_i1080" DrawAspect="Content" ObjectID="_1566653138" r:id="rId87"/>
+          <o:OLEObject Type="Embed" ProgID="Equation.DSMT4" ShapeID="_x0000_i1080" DrawAspect="Content" ObjectID="_1566728512" r:id="rId87"/>
         </w:object>
       </w:r>
       <w:r>
@@ -1608,7 +1622,7 @@
           <v:shape id="_x0000_i1086" type="#_x0000_t75" style="width:179.25pt;height:48.75pt" o:ole="">
             <v:imagedata r:id="rId88" o:title=""/>
           </v:shape>
-          <o:OLEObject Type="Embed" ProgID="Equation.DSMT4" ShapeID="_x0000_i1086" DrawAspect="Content" ObjectID="_1566653139" r:id="rId89"/>
+          <o:OLEObject Type="Embed" ProgID="Equation.DSMT4" ShapeID="_x0000_i1086" DrawAspect="Content" ObjectID="_1566728513" r:id="rId89"/>
         </w:object>
       </w:r>
     </w:p>
@@ -1658,7 +1672,7 @@
           <v:shape id="_x0000_i1084" type="#_x0000_t75" style="width:78pt;height:24.75pt" o:ole="">
             <v:imagedata r:id="rId90" o:title=""/>
           </v:shape>
-          <o:OLEObject Type="Embed" ProgID="Equation.DSMT4" ShapeID="_x0000_i1084" DrawAspect="Content" ObjectID="_1566653140" r:id="rId91"/>
+          <o:OLEObject Type="Embed" ProgID="Equation.DSMT4" ShapeID="_x0000_i1084" DrawAspect="Content" ObjectID="_1566728514" r:id="rId91"/>
         </w:object>
       </w:r>
       <w:r>
@@ -1716,7 +1730,7 @@
           <v:shape id="_x0000_i1087" type="#_x0000_t75" style="width:362.25pt;height:30pt" o:ole="">
             <v:imagedata r:id="rId92" o:title=""/>
           </v:shape>
-          <o:OLEObject Type="Embed" ProgID="Equation.DSMT4" ShapeID="_x0000_i1087" DrawAspect="Content" ObjectID="_1566653141" r:id="rId93"/>
+          <o:OLEObject Type="Embed" ProgID="Equation.DSMT4" ShapeID="_x0000_i1087" DrawAspect="Content" ObjectID="_1566728515" r:id="rId93"/>
         </w:object>
       </w:r>
     </w:p>
@@ -1755,7 +1769,7 @@
           <v:shape id="_x0000_i1088" type="#_x0000_t75" style="width:18pt;height:17.25pt" o:ole="">
             <v:imagedata r:id="rId94" o:title=""/>
           </v:shape>
-          <o:OLEObject Type="Embed" ProgID="Equation.DSMT4" ShapeID="_x0000_i1088" DrawAspect="Content" ObjectID="_1566653142" r:id="rId95"/>
+          <o:OLEObject Type="Embed" ProgID="Equation.DSMT4" ShapeID="_x0000_i1088" DrawAspect="Content" ObjectID="_1566728516" r:id="rId95"/>
         </w:object>
       </w:r>
       <w:r>
@@ -1775,7 +1789,7 @@
           <v:shape id="_x0000_i1091" type="#_x0000_t75" style="width:15.75pt;height:17.25pt" o:ole="">
             <v:imagedata r:id="rId96" o:title=""/>
           </v:shape>
-          <o:OLEObject Type="Embed" ProgID="Equation.DSMT4" ShapeID="_x0000_i1091" DrawAspect="Content" ObjectID="_1566653143" r:id="rId97"/>
+          <o:OLEObject Type="Embed" ProgID="Equation.DSMT4" ShapeID="_x0000_i1091" DrawAspect="Content" ObjectID="_1566728517" r:id="rId97"/>
         </w:object>
       </w:r>
       <w:r>
@@ -1807,7 +1821,7 @@
           <v:shape id="_x0000_i1092" type="#_x0000_t75" style="width:423pt;height:48pt" o:ole="">
             <v:imagedata r:id="rId98" o:title=""/>
           </v:shape>
-          <o:OLEObject Type="Embed" ProgID="Equation.DSMT4" ShapeID="_x0000_i1092" DrawAspect="Content" ObjectID="_1566653144" r:id="rId99"/>
+          <o:OLEObject Type="Embed" ProgID="Equation.DSMT4" ShapeID="_x0000_i1092" DrawAspect="Content" ObjectID="_1566728518" r:id="rId99"/>
         </w:object>
       </w:r>
     </w:p>
@@ -1909,7 +1923,7 @@
           <v:shape id="_x0000_i1093" type="#_x0000_t75" style="width:18pt;height:17.25pt" o:ole="">
             <v:imagedata r:id="rId94" o:title=""/>
           </v:shape>
-          <o:OLEObject Type="Embed" ProgID="Equation.DSMT4" ShapeID="_x0000_i1093" DrawAspect="Content" ObjectID="_1566653145" r:id="rId101"/>
+          <o:OLEObject Type="Embed" ProgID="Equation.DSMT4" ShapeID="_x0000_i1093" DrawAspect="Content" ObjectID="_1566728519" r:id="rId101"/>
         </w:object>
       </w:r>
       <w:r>
@@ -1929,7 +1943,7 @@
           <v:shape id="_x0000_i1094" type="#_x0000_t75" style="width:15.75pt;height:17.25pt" o:ole="">
             <v:imagedata r:id="rId96" o:title=""/>
           </v:shape>
-          <o:OLEObject Type="Embed" ProgID="Equation.DSMT4" ShapeID="_x0000_i1094" DrawAspect="Content" ObjectID="_1566653146" r:id="rId102"/>
+          <o:OLEObject Type="Embed" ProgID="Equation.DSMT4" ShapeID="_x0000_i1094" DrawAspect="Content" ObjectID="_1566728520" r:id="rId102"/>
         </w:object>
       </w:r>
       <w:r>
@@ -2009,7 +2023,7 @@
           <v:shape id="_x0000_i1095" type="#_x0000_t75" style="width:18pt;height:17.25pt" o:ole="">
             <v:imagedata r:id="rId94" o:title=""/>
           </v:shape>
-          <o:OLEObject Type="Embed" ProgID="Equation.DSMT4" ShapeID="_x0000_i1095" DrawAspect="Content" ObjectID="_1566653147" r:id="rId103"/>
+          <o:OLEObject Type="Embed" ProgID="Equation.DSMT4" ShapeID="_x0000_i1095" DrawAspect="Content" ObjectID="_1566728521" r:id="rId103"/>
         </w:object>
       </w:r>
       <w:r>
@@ -2029,7 +2043,7 @@
           <v:shape id="_x0000_i1096" type="#_x0000_t75" style="width:15.75pt;height:17.25pt" o:ole="">
             <v:imagedata r:id="rId96" o:title=""/>
           </v:shape>
-          <o:OLEObject Type="Embed" ProgID="Equation.DSMT4" ShapeID="_x0000_i1096" DrawAspect="Content" ObjectID="_1566653148" r:id="rId104"/>
+          <o:OLEObject Type="Embed" ProgID="Equation.DSMT4" ShapeID="_x0000_i1096" DrawAspect="Content" ObjectID="_1566728522" r:id="rId104"/>
         </w:object>
       </w:r>
       <w:r>
@@ -2065,7 +2079,7 @@
           <v:shape id="_x0000_i1097" type="#_x0000_t75" style="width:18pt;height:23.25pt" o:ole="">
             <v:imagedata r:id="rId105" o:title=""/>
           </v:shape>
-          <o:OLEObject Type="Embed" ProgID="Equation.DSMT4" ShapeID="_x0000_i1097" DrawAspect="Content" ObjectID="_1566653149" r:id="rId106"/>
+          <o:OLEObject Type="Embed" ProgID="Equation.DSMT4" ShapeID="_x0000_i1097" DrawAspect="Content" ObjectID="_1566728523" r:id="rId106"/>
         </w:object>
       </w:r>
       <w:r>
@@ -2098,7 +2112,7 @@
           <v:shape id="_x0000_i1098" type="#_x0000_t75" style="width:373.5pt;height:147.75pt" o:ole="">
             <v:imagedata r:id="rId107" o:title=""/>
           </v:shape>
-          <o:OLEObject Type="Embed" ProgID="Equation.DSMT4" ShapeID="_x0000_i1098" DrawAspect="Content" ObjectID="_1566653150" r:id="rId108"/>
+          <o:OLEObject Type="Embed" ProgID="Equation.DSMT4" ShapeID="_x0000_i1098" DrawAspect="Content" ObjectID="_1566728524" r:id="rId108"/>
         </w:object>
       </w:r>
     </w:p>
@@ -2138,7 +2152,7 @@
           <v:shape id="_x0000_i1100" type="#_x0000_t75" style="width:66pt;height:24.75pt" o:ole="">
             <v:imagedata r:id="rId109" o:title=""/>
           </v:shape>
-          <o:OLEObject Type="Embed" ProgID="Equation.DSMT4" ShapeID="_x0000_i1100" DrawAspect="Content" ObjectID="_1566653151" r:id="rId110"/>
+          <o:OLEObject Type="Embed" ProgID="Equation.DSMT4" ShapeID="_x0000_i1100" DrawAspect="Content" ObjectID="_1566728525" r:id="rId110"/>
         </w:object>
       </w:r>
       <w:r>
@@ -2177,7 +2191,7 @@
           <v:shape id="_x0000_i1101" type="#_x0000_t75" style="width:321.75pt;height:87.75pt" o:ole="">
             <v:imagedata r:id="rId111" o:title=""/>
           </v:shape>
-          <o:OLEObject Type="Embed" ProgID="Equation.DSMT4" ShapeID="_x0000_i1101" DrawAspect="Content" ObjectID="_1566653152" r:id="rId112"/>
+          <o:OLEObject Type="Embed" ProgID="Equation.DSMT4" ShapeID="_x0000_i1101" DrawAspect="Content" ObjectID="_1566728526" r:id="rId112"/>
         </w:object>
       </w:r>
     </w:p>
@@ -2211,7 +2225,7 @@
           <v:shape id="_x0000_i1102" type="#_x0000_t75" style="width:76.5pt;height:21pt" o:ole="">
             <v:imagedata r:id="rId113" o:title=""/>
           </v:shape>
-          <o:OLEObject Type="Embed" ProgID="Equation.DSMT4" ShapeID="_x0000_i1102" DrawAspect="Content" ObjectID="_1566653153" r:id="rId114"/>
+          <o:OLEObject Type="Embed" ProgID="Equation.DSMT4" ShapeID="_x0000_i1102" DrawAspect="Content" ObjectID="_1566728527" r:id="rId114"/>
         </w:object>
       </w:r>
       <w:r>
@@ -2244,7 +2258,7 @@
           <v:shape id="_x0000_i1106" type="#_x0000_t75" style="width:261.75pt;height:39.75pt" o:ole="">
             <v:imagedata r:id="rId115" o:title=""/>
           </v:shape>
-          <o:OLEObject Type="Embed" ProgID="Equation.DSMT4" ShapeID="_x0000_i1106" DrawAspect="Content" ObjectID="_1566653154" r:id="rId116"/>
+          <o:OLEObject Type="Embed" ProgID="Equation.DSMT4" ShapeID="_x0000_i1106" DrawAspect="Content" ObjectID="_1566728528" r:id="rId116"/>
         </w:object>
       </w:r>
       <w:r>
@@ -2264,7 +2278,7 @@
           <v:shape id="_x0000_i1108" type="#_x0000_t75" style="width:158.25pt;height:30.75pt" o:ole="">
             <v:imagedata r:id="rId117" o:title=""/>
           </v:shape>
-          <o:OLEObject Type="Embed" ProgID="Equation.DSMT4" ShapeID="_x0000_i1108" DrawAspect="Content" ObjectID="_1566653155" r:id="rId118"/>
+          <o:OLEObject Type="Embed" ProgID="Equation.DSMT4" ShapeID="_x0000_i1108" DrawAspect="Content" ObjectID="_1566728529" r:id="rId118"/>
         </w:object>
       </w:r>
     </w:p>
@@ -2302,7 +2316,23 @@
           <w:szCs w:val="28"/>
           <w:lang w:val="en"/>
         </w:rPr>
-        <w:t xml:space="preserve"> "restores" the current value of the following values (transverse velocity</w:t>
+        <w:t xml:space="preserve"> "restores" the current value of the following values (</w:t>
+      </w:r>
+      <w:r>
+        <w:rPr>
+          <w:sz w:val="28"/>
+          <w:szCs w:val="28"/>
+          <w:lang w:val="en"/>
+        </w:rPr>
+        <w:t xml:space="preserve">the </w:t>
+      </w:r>
+      <w:r>
+        <w:rPr>
+          <w:sz w:val="28"/>
+          <w:szCs w:val="28"/>
+          <w:lang w:val="en"/>
+        </w:rPr>
+        <w:t>transverse velocity</w:t>
       </w:r>
       <w:r>
         <w:rPr>
@@ -2322,7 +2352,7 @@
           <v:shape id="_x0000_i1109" type="#_x0000_t75" style="width:19.5pt;height:24.75pt" o:ole="">
             <v:imagedata r:id="rId119" o:title=""/>
           </v:shape>
-          <o:OLEObject Type="Embed" ProgID="Equation.DSMT4" ShapeID="_x0000_i1109" DrawAspect="Content" ObjectID="_1566653156" r:id="rId120"/>
+          <o:OLEObject Type="Embed" ProgID="Equation.DSMT4" ShapeID="_x0000_i1109" DrawAspect="Content" ObjectID="_1566728530" r:id="rId120"/>
         </w:object>
       </w:r>
       <w:r>
@@ -2332,6 +2362,14 @@
           <w:lang w:val="en"/>
         </w:rPr>
         <w:t xml:space="preserve">, </w:t>
+      </w:r>
+      <w:r>
+        <w:rPr>
+          <w:sz w:val="28"/>
+          <w:szCs w:val="28"/>
+          <w:lang w:val="en"/>
+        </w:rPr>
+        <w:t xml:space="preserve">the </w:t>
       </w:r>
       <w:proofErr w:type="spellStart"/>
       <w:r>
@@ -2369,7 +2407,7 @@
           <v:shape id="_x0000_i1110" type="#_x0000_t75" style="width:19.5pt;height:24.75pt" o:ole="">
             <v:imagedata r:id="rId121" o:title=""/>
           </v:shape>
-          <o:OLEObject Type="Embed" ProgID="Equation.DSMT4" ShapeID="_x0000_i1110" DrawAspect="Content" ObjectID="_1566653157" r:id="rId122"/>
+          <o:OLEObject Type="Embed" ProgID="Equation.DSMT4" ShapeID="_x0000_i1110" DrawAspect="Content" ObjectID="_1566728531" r:id="rId122"/>
         </w:object>
       </w:r>
       <w:r>
@@ -2414,7 +2452,7 @@
           <v:shape id="_x0000_i1111" type="#_x0000_t75" style="width:16.5pt;height:21pt" o:ole="">
             <v:imagedata r:id="rId123" o:title=""/>
           </v:shape>
-          <o:OLEObject Type="Embed" ProgID="Equation.DSMT4" ShapeID="_x0000_i1111" DrawAspect="Content" ObjectID="_1566653158" r:id="rId124"/>
+          <o:OLEObject Type="Embed" ProgID="Equation.DSMT4" ShapeID="_x0000_i1111" DrawAspect="Content" ObjectID="_1566728532" r:id="rId124"/>
         </w:object>
       </w:r>
       <w:r>
@@ -2443,7 +2481,7 @@
           <v:shape id="_x0000_i1112" type="#_x0000_t75" style="width:19.5pt;height:23.25pt" o:ole="">
             <v:imagedata r:id="rId125" o:title=""/>
           </v:shape>
-          <o:OLEObject Type="Embed" ProgID="Equation.DSMT4" ShapeID="_x0000_i1112" DrawAspect="Content" ObjectID="_1566653159" r:id="rId126"/>
+          <o:OLEObject Type="Embed" ProgID="Equation.DSMT4" ShapeID="_x0000_i1112" DrawAspect="Content" ObjectID="_1566728533" r:id="rId126"/>
         </w:object>
       </w:r>
       <w:r>
@@ -2472,7 +2510,7 @@
           <v:shape id="_x0000_i1113" type="#_x0000_t75" style="width:23.25pt;height:24.75pt" o:ole="">
             <v:imagedata r:id="rId127" o:title=""/>
           </v:shape>
-          <o:OLEObject Type="Embed" ProgID="Equation.DSMT4" ShapeID="_x0000_i1113" DrawAspect="Content" ObjectID="_1566653160" r:id="rId128"/>
+          <o:OLEObject Type="Embed" ProgID="Equation.DSMT4" ShapeID="_x0000_i1113" DrawAspect="Content" ObjectID="_1566728534" r:id="rId128"/>
         </w:object>
       </w:r>
       <w:r>
@@ -2509,7 +2547,7 @@
           <v:shape id="_x0000_i1116" type="#_x0000_t75" style="width:21.75pt;height:24.75pt" o:ole="">
             <v:imagedata r:id="rId129" o:title=""/>
           </v:shape>
-          <o:OLEObject Type="Embed" ProgID="Equation.DSMT4" ShapeID="_x0000_i1116" DrawAspect="Content" ObjectID="_1566653161" r:id="rId130"/>
+          <o:OLEObject Type="Embed" ProgID="Equation.DSMT4" ShapeID="_x0000_i1116" DrawAspect="Content" ObjectID="_1566728535" r:id="rId130"/>
         </w:object>
       </w:r>
       <w:r>
@@ -2582,7 +2620,7 @@
         <w:pStyle w:val="ListParagraph"/>
         <w:spacing w:after="0"/>
         <w:ind w:left="0"/>
-        <w:jc w:val="both"/>
+        <w:jc w:val="center"/>
         <w:rPr>
           <w:sz w:val="28"/>
           <w:szCs w:val="28"/>
@@ -2598,7 +2636,7 @@
           <v:shape id="_x0000_i1117" type="#_x0000_t75" style="width:390pt;height:119.25pt" o:ole="">
             <v:imagedata r:id="rId131" o:title=""/>
           </v:shape>
-          <o:OLEObject Type="Embed" ProgID="Equation.DSMT4" ShapeID="_x0000_i1117" DrawAspect="Content" ObjectID="_1566653162" r:id="rId132"/>
+          <o:OLEObject Type="Embed" ProgID="Equation.DSMT4" ShapeID="_x0000_i1117" DrawAspect="Content" ObjectID="_1566728536" r:id="rId132"/>
         </w:object>
       </w:r>
     </w:p>
@@ -2613,7 +2651,6 @@
           <w:szCs w:val="28"/>
         </w:rPr>
       </w:pPr>
-      <w:bookmarkStart w:id="0" w:name="_GoBack"/>
       <w:r>
         <w:rPr>
           <w:noProof/>
@@ -2684,7 +2721,6 @@
           </wp:anchor>
         </w:drawing>
       </w:r>
-      <w:bookmarkEnd w:id="0"/>
       <w:r>
         <w:rPr>
           <w:sz w:val="28"/>
@@ -2702,7 +2738,7 @@
           <v:shape id="_x0000_i1118" type="#_x0000_t75" style="width:18pt;height:17.25pt" o:ole="">
             <v:imagedata r:id="rId94" o:title=""/>
           </v:shape>
-          <o:OLEObject Type="Embed" ProgID="Equation.DSMT4" ShapeID="_x0000_i1118" DrawAspect="Content" ObjectID="_1566653163" r:id="rId134"/>
+          <o:OLEObject Type="Embed" ProgID="Equation.DSMT4" ShapeID="_x0000_i1118" DrawAspect="Content" ObjectID="_1566728537" r:id="rId134"/>
         </w:object>
       </w:r>
       <w:r>
@@ -2722,7 +2758,7 @@
           <v:shape id="_x0000_i1119" type="#_x0000_t75" style="width:15.75pt;height:17.25pt" o:ole="">
             <v:imagedata r:id="rId96" o:title=""/>
           </v:shape>
-          <o:OLEObject Type="Embed" ProgID="Equation.DSMT4" ShapeID="_x0000_i1119" DrawAspect="Content" ObjectID="_1566653164" r:id="rId135"/>
+          <o:OLEObject Type="Embed" ProgID="Equation.DSMT4" ShapeID="_x0000_i1119" DrawAspect="Content" ObjectID="_1566728538" r:id="rId135"/>
         </w:object>
       </w:r>
       <w:r>
@@ -2754,7 +2790,48 @@
           <w:sz w:val="28"/>
           <w:szCs w:val="28"/>
         </w:rPr>
-        <w:t xml:space="preserve"> revolutions so that in subsequent calculations it is possible to make  the averaging over a certain selected number of </w:t>
+        <w:t xml:space="preserve"> revolutions </w:t>
+      </w:r>
+      <w:r>
+        <w:rPr>
+          <w:position w:val="-12"/>
+          <w:sz w:val="28"/>
+          <w:szCs w:val="28"/>
+        </w:rPr>
+        <w:object w:dxaOrig="1020" w:dyaOrig="360">
+          <v:shape id="_x0000_i1124" type="#_x0000_t75" style="width:66pt;height:23.25pt" o:ole="">
+            <v:imagedata r:id="rId136" o:title=""/>
+          </v:shape>
+          <o:OLEObject Type="Embed" ProgID="Equation.DSMT4" ShapeID="_x0000_i1124" DrawAspect="Content" ObjectID="_1566728539" r:id="rId137"/>
+        </w:object>
+      </w:r>
+      <w:r>
+        <w:rPr>
+          <w:sz w:val="28"/>
+          <w:szCs w:val="28"/>
+        </w:rPr>
+        <w:t xml:space="preserve"> </w:t>
+      </w:r>
+      <w:r>
+        <w:rPr>
+          <w:sz w:val="28"/>
+          <w:szCs w:val="28"/>
+        </w:rPr>
+        <w:t>so that in subsequent calcu</w:t>
+      </w:r>
+      <w:r>
+        <w:rPr>
+          <w:sz w:val="28"/>
+          <w:szCs w:val="28"/>
+        </w:rPr>
+        <w:t xml:space="preserve">lations it is possible to make </w:t>
+      </w:r>
+      <w:r>
+        <w:rPr>
+          <w:sz w:val="28"/>
+          <w:szCs w:val="28"/>
+        </w:rPr>
+        <w:t xml:space="preserve">the averaging over a certain selected number of </w:t>
       </w:r>
       <w:r>
         <w:rPr>
@@ -2762,6 +2839,301 @@
           <w:szCs w:val="28"/>
         </w:rPr>
         <w:t>the turns</w:t>
+      </w:r>
+      <w:r>
+        <w:rPr>
+          <w:sz w:val="28"/>
+          <w:szCs w:val="28"/>
+        </w:rPr>
+        <w:t>.</w:t>
+      </w:r>
+    </w:p>
+    <w:p>
+      <w:pPr>
+        <w:pStyle w:val="ListParagraph"/>
+        <w:spacing w:after="0"/>
+        <w:ind w:left="0"/>
+        <w:jc w:val="both"/>
+        <w:rPr>
+          <w:sz w:val="28"/>
+          <w:szCs w:val="28"/>
+        </w:rPr>
+      </w:pPr>
+    </w:p>
+    <w:p>
+      <w:pPr>
+        <w:pStyle w:val="ListParagraph"/>
+        <w:spacing w:after="0"/>
+        <w:ind w:left="0"/>
+        <w:jc w:val="both"/>
+        <w:rPr>
+          <w:sz w:val="28"/>
+          <w:szCs w:val="28"/>
+        </w:rPr>
+      </w:pPr>
+    </w:p>
+    <w:p>
+      <w:pPr>
+        <w:pStyle w:val="ListParagraph"/>
+        <w:spacing w:after="0"/>
+        <w:ind w:left="0"/>
+        <w:jc w:val="both"/>
+        <w:rPr>
+          <w:sz w:val="28"/>
+          <w:szCs w:val="28"/>
+        </w:rPr>
+      </w:pPr>
+      <w:r>
+        <w:rPr>
+          <w:noProof/>
+          <w:sz w:val="28"/>
+          <w:szCs w:val="28"/>
+        </w:rPr>
+        <w:lastRenderedPageBreak/>
+        <w:drawing>
+          <wp:anchor distT="0" distB="0" distL="114300" distR="114300" simplePos="0" relativeHeight="251662336" behindDoc="0" locked="0" layoutInCell="1" allowOverlap="1" wp14:anchorId="553DC560" wp14:editId="3DC9DF8C">
+            <wp:simplePos x="0" y="0"/>
+            <wp:positionH relativeFrom="margin">
+              <wp:posOffset>-447675</wp:posOffset>
+            </wp:positionH>
+            <wp:positionV relativeFrom="paragraph">
+              <wp:posOffset>0</wp:posOffset>
+            </wp:positionV>
+            <wp:extent cx="2971800" cy="2240280"/>
+            <wp:effectExtent l="0" t="0" r="0" b="7620"/>
+            <wp:wrapThrough wrapText="bothSides">
+              <wp:wrapPolygon edited="0">
+                <wp:start x="0" y="0"/>
+                <wp:lineTo x="0" y="21490"/>
+                <wp:lineTo x="21462" y="21490"/>
+                <wp:lineTo x="21462" y="0"/>
+                <wp:lineTo x="0" y="0"/>
+              </wp:wrapPolygon>
+            </wp:wrapThrough>
+            <wp:docPr id="4" name="Picture 4"/>
+            <wp:cNvGraphicFramePr>
+              <a:graphicFrameLocks xmlns:a="http://schemas.openxmlformats.org/drawingml/2006/main" noChangeAspect="1"/>
+            </wp:cNvGraphicFramePr>
+            <a:graphic xmlns:a="http://schemas.openxmlformats.org/drawingml/2006/main">
+              <a:graphicData uri="http://schemas.openxmlformats.org/drawingml/2006/picture">
+                <pic:pic xmlns:pic="http://schemas.openxmlformats.org/drawingml/2006/picture">
+                  <pic:nvPicPr>
+                    <pic:cNvPr id="4" name="mapLarmorTurns-mTM_fig15.png"/>
+                    <pic:cNvPicPr/>
+                  </pic:nvPicPr>
+                  <pic:blipFill>
+                    <a:blip r:embed="rId138" cstate="print">
+                      <a:extLst>
+                        <a:ext uri="{28A0092B-C50C-407E-A947-70E740481C1C}">
+                          <a14:useLocalDpi xmlns:a14="http://schemas.microsoft.com/office/drawing/2010/main" val="0"/>
+                        </a:ext>
+                      </a:extLst>
+                    </a:blip>
+                    <a:stretch>
+                      <a:fillRect/>
+                    </a:stretch>
+                  </pic:blipFill>
+                  <pic:spPr>
+                    <a:xfrm>
+                      <a:off x="0" y="0"/>
+                      <a:ext cx="2971800" cy="2240280"/>
+                    </a:xfrm>
+                    <a:prstGeom prst="rect">
+                      <a:avLst/>
+                    </a:prstGeom>
+                  </pic:spPr>
+                </pic:pic>
+              </a:graphicData>
+            </a:graphic>
+            <wp14:sizeRelH relativeFrom="page">
+              <wp14:pctWidth>0</wp14:pctWidth>
+            </wp14:sizeRelH>
+            <wp14:sizeRelV relativeFrom="page">
+              <wp14:pctHeight>0</wp14:pctHeight>
+            </wp14:sizeRelV>
+          </wp:anchor>
+        </w:drawing>
+      </w:r>
+      <w:r>
+        <w:rPr>
+          <w:sz w:val="28"/>
+          <w:szCs w:val="28"/>
+        </w:rPr>
+        <w:t>N</w:t>
+      </w:r>
+      <w:r>
+        <w:rPr>
+          <w:sz w:val="28"/>
+          <w:szCs w:val="28"/>
+        </w:rPr>
+        <w:t xml:space="preserve">ext Fig. shows a "map" the distribution of the number of </w:t>
+      </w:r>
+      <w:r>
+        <w:rPr>
+          <w:sz w:val="28"/>
+          <w:szCs w:val="28"/>
+        </w:rPr>
+        <w:t xml:space="preserve">the </w:t>
+      </w:r>
+      <w:proofErr w:type="spellStart"/>
+      <w:r>
+        <w:rPr>
+          <w:sz w:val="28"/>
+          <w:szCs w:val="28"/>
+        </w:rPr>
+        <w:t>Larmor</w:t>
+      </w:r>
+      <w:proofErr w:type="spellEnd"/>
+      <w:r>
+        <w:rPr>
+          <w:sz w:val="28"/>
+          <w:szCs w:val="28"/>
+        </w:rPr>
+        <w:t xml:space="preserve"> t</w:t>
+      </w:r>
+      <w:r>
+        <w:rPr>
+          <w:sz w:val="28"/>
+          <w:szCs w:val="28"/>
+        </w:rPr>
+        <w:t xml:space="preserve">urns in the plane of </w:t>
+      </w:r>
+      <w:r>
+        <w:rPr>
+          <w:sz w:val="28"/>
+          <w:szCs w:val="28"/>
+        </w:rPr>
+        <w:t>parameters</w:t>
+      </w:r>
+      <w:r>
+        <w:rPr>
+          <w:sz w:val="28"/>
+          <w:szCs w:val="28"/>
+        </w:rPr>
+        <w:t xml:space="preserve"> </w:t>
+      </w:r>
+      <w:r>
+        <w:rPr>
+          <w:position w:val="-6"/>
+          <w:sz w:val="28"/>
+          <w:szCs w:val="28"/>
+        </w:rPr>
+        <w:object w:dxaOrig="279" w:dyaOrig="260">
+          <v:shape id="_x0000_i1143" type="#_x0000_t75" style="width:18pt;height:17.25pt" o:ole="">
+            <v:imagedata r:id="rId94" o:title=""/>
+          </v:shape>
+          <o:OLEObject Type="Embed" ProgID="Equation.DSMT4" ShapeID="_x0000_i1143" DrawAspect="Content" ObjectID="_1566728540" r:id="rId139"/>
+        </w:object>
+      </w:r>
+      <w:r>
+        <w:rPr>
+          <w:sz w:val="28"/>
+          <w:szCs w:val="28"/>
+        </w:rPr>
+        <w:t xml:space="preserve"> and </w:t>
+      </w:r>
+      <w:r>
+        <w:rPr>
+          <w:position w:val="-6"/>
+          <w:sz w:val="28"/>
+          <w:szCs w:val="28"/>
+        </w:rPr>
+        <w:object w:dxaOrig="240" w:dyaOrig="260">
+          <v:shape id="_x0000_i1144" type="#_x0000_t75" style="width:15.75pt;height:17.25pt" o:ole="">
+            <v:imagedata r:id="rId96" o:title=""/>
+          </v:shape>
+          <o:OLEObject Type="Embed" ProgID="Equation.DSMT4" ShapeID="_x0000_i1144" DrawAspect="Content" ObjectID="_1566728541" r:id="rId140"/>
+        </w:object>
+      </w:r>
+      <w:r>
+        <w:rPr>
+          <w:sz w:val="28"/>
+          <w:szCs w:val="28"/>
+        </w:rPr>
+        <w:t xml:space="preserve">. The map shows that a very large number of turns </w:t>
+      </w:r>
+      <w:r>
+        <w:rPr>
+          <w:position w:val="-12"/>
+          <w:sz w:val="28"/>
+          <w:szCs w:val="28"/>
+        </w:rPr>
+        <w:object w:dxaOrig="1120" w:dyaOrig="360">
+          <v:shape id="_x0000_i1145" type="#_x0000_t75" style="width:72.75pt;height:23.25pt" o:ole="">
+            <v:imagedata r:id="rId141" o:title=""/>
+          </v:shape>
+          <o:OLEObject Type="Embed" ProgID="Equation.DSMT4" ShapeID="_x0000_i1145" DrawAspect="Content" ObjectID="_1566728542" r:id="rId142"/>
+        </w:object>
+      </w:r>
+      <w:r>
+        <w:rPr>
+          <w:sz w:val="28"/>
+          <w:szCs w:val="28"/>
+        </w:rPr>
+        <w:t xml:space="preserve"> </w:t>
+      </w:r>
+      <w:r>
+        <w:rPr>
+          <w:sz w:val="28"/>
+          <w:szCs w:val="28"/>
+        </w:rPr>
+        <w:t>fall only on a small area (the lower left corner of the figure) of the parameters.</w:t>
+      </w:r>
+    </w:p>
+    <w:p>
+      <w:pPr>
+        <w:pStyle w:val="ListParagraph"/>
+        <w:spacing w:after="0"/>
+        <w:ind w:left="0"/>
+        <w:jc w:val="both"/>
+        <w:rPr>
+          <w:sz w:val="28"/>
+          <w:szCs w:val="28"/>
+        </w:rPr>
+      </w:pPr>
+      <w:r>
+        <w:rPr>
+          <w:sz w:val="28"/>
+          <w:szCs w:val="28"/>
+        </w:rPr>
+        <w:t>Based on the above considera</w:t>
+      </w:r>
+      <w:r>
+        <w:rPr>
+          <w:sz w:val="28"/>
+          <w:szCs w:val="28"/>
+        </w:rPr>
+        <w:t xml:space="preserve">tions, </w:t>
+      </w:r>
+      <w:bookmarkStart w:id="0" w:name="_GoBack"/>
+      <w:bookmarkEnd w:id="0"/>
+      <w:r>
+        <w:rPr>
+          <w:sz w:val="28"/>
+          <w:szCs w:val="28"/>
+        </w:rPr>
+        <w:t>this new approach was used</w:t>
+      </w:r>
+      <w:r>
+        <w:rPr>
+          <w:sz w:val="28"/>
+          <w:szCs w:val="28"/>
+        </w:rPr>
+        <w:t xml:space="preserve"> in</w:t>
+      </w:r>
+      <w:r>
+        <w:rPr>
+          <w:sz w:val="28"/>
+          <w:szCs w:val="28"/>
+        </w:rPr>
+        <w:t xml:space="preserve"> the script threeApproachesComparison</w:t>
+      </w:r>
+      <w:r>
+        <w:rPr>
+          <w:sz w:val="28"/>
+          <w:szCs w:val="28"/>
+        </w:rPr>
+        <w:t>_v3.py.</w:t>
       </w:r>
     </w:p>
     <w:sectPr>

</xml_diff>

<commit_message>
Update the files at 09/13/2017
</commit_message>
<xml_diff>
--- a/docs/eidelyur/docs/notesToChoiceCodeParameters.docx
+++ b/docs/eidelyur/docs/notesToChoiceCodeParameters.docx
@@ -49,7 +49,7 @@
           <v:shape id="_x0000_i1025" type="#_x0000_t75" style="width:27.75pt;height:23.25pt" o:ole="">
             <v:imagedata r:id="rId5" o:title=""/>
           </v:shape>
-          <o:OLEObject Type="Embed" ProgID="Equation.DSMT4" ShapeID="_x0000_i1025" DrawAspect="Content" ObjectID="_1566728468" r:id="rId6"/>
+          <o:OLEObject Type="Embed" ProgID="Equation.DSMT4" ShapeID="_x0000_i1025" DrawAspect="Content" ObjectID="_1566835973" r:id="rId6"/>
         </w:object>
       </w:r>
       <w:r>
@@ -77,7 +77,7 @@
           <v:shape id="_x0000_i1026" type="#_x0000_t75" style="width:29.25pt;height:23.25pt" o:ole="">
             <v:imagedata r:id="rId7" o:title=""/>
           </v:shape>
-          <o:OLEObject Type="Embed" ProgID="Equation.DSMT4" ShapeID="_x0000_i1026" DrawAspect="Content" ObjectID="_1566728469" r:id="rId8"/>
+          <o:OLEObject Type="Embed" ProgID="Equation.DSMT4" ShapeID="_x0000_i1026" DrawAspect="Content" ObjectID="_1566835974" r:id="rId8"/>
         </w:object>
       </w:r>
       <w:r>
@@ -112,7 +112,7 @@
           <v:shape id="_x0000_i1027" type="#_x0000_t75" style="width:15pt;height:16.5pt" o:ole="">
             <v:imagedata r:id="rId9" o:title=""/>
           </v:shape>
-          <o:OLEObject Type="Embed" ProgID="Equation.DSMT4" ShapeID="_x0000_i1027" DrawAspect="Content" ObjectID="_1566728470" r:id="rId10"/>
+          <o:OLEObject Type="Embed" ProgID="Equation.DSMT4" ShapeID="_x0000_i1027" DrawAspect="Content" ObjectID="_1566835975" r:id="rId10"/>
         </w:object>
       </w:r>
       <w:r>
@@ -133,7 +133,7 @@
           <v:shape id="_x0000_i1028" type="#_x0000_t75" style="width:23.25pt;height:23.25pt" o:ole="">
             <v:imagedata r:id="rId11" o:title=""/>
           </v:shape>
-          <o:OLEObject Type="Embed" ProgID="Equation.DSMT4" ShapeID="_x0000_i1028" DrawAspect="Content" ObjectID="_1566728471" r:id="rId12"/>
+          <o:OLEObject Type="Embed" ProgID="Equation.DSMT4" ShapeID="_x0000_i1028" DrawAspect="Content" ObjectID="_1566835976" r:id="rId12"/>
         </w:object>
       </w:r>
       <w:r>
@@ -174,7 +174,7 @@
           <v:shape id="_x0000_i1029" type="#_x0000_t75" style="width:19.5pt;height:24.75pt" o:ole="">
             <v:imagedata r:id="rId13" o:title=""/>
           </v:shape>
-          <o:OLEObject Type="Embed" ProgID="Equation.DSMT4" ShapeID="_x0000_i1029" DrawAspect="Content" ObjectID="_1566728472" r:id="rId14"/>
+          <o:OLEObject Type="Embed" ProgID="Equation.DSMT4" ShapeID="_x0000_i1029" DrawAspect="Content" ObjectID="_1566835977" r:id="rId14"/>
         </w:object>
       </w:r>
       <w:r>
@@ -222,7 +222,7 @@
           <v:shape id="_x0000_i1030" type="#_x0000_t75" style="width:84pt;height:24.75pt" o:ole="">
             <v:imagedata r:id="rId15" o:title=""/>
           </v:shape>
-          <o:OLEObject Type="Embed" ProgID="Equation.DSMT4" ShapeID="_x0000_i1030" DrawAspect="Content" ObjectID="_1566728473" r:id="rId16"/>
+          <o:OLEObject Type="Embed" ProgID="Equation.DSMT4" ShapeID="_x0000_i1030" DrawAspect="Content" ObjectID="_1566835978" r:id="rId16"/>
         </w:object>
       </w:r>
       <w:r>
@@ -285,7 +285,7 @@
           <v:shape id="_x0000_i1031" type="#_x0000_t75" style="width:27.75pt;height:23.25pt" o:ole="">
             <v:imagedata r:id="rId5" o:title=""/>
           </v:shape>
-          <o:OLEObject Type="Embed" ProgID="Equation.DSMT4" ShapeID="_x0000_i1031" DrawAspect="Content" ObjectID="_1566728474" r:id="rId17"/>
+          <o:OLEObject Type="Embed" ProgID="Equation.DSMT4" ShapeID="_x0000_i1031" DrawAspect="Content" ObjectID="_1566835979" r:id="rId17"/>
         </w:object>
       </w:r>
       <w:r>
@@ -311,7 +311,7 @@
           <v:shape id="_x0000_i1032" type="#_x0000_t75" style="width:27pt;height:23.25pt" o:ole="">
             <v:imagedata r:id="rId18" o:title=""/>
           </v:shape>
-          <o:OLEObject Type="Embed" ProgID="Equation.DSMT4" ShapeID="_x0000_i1032" DrawAspect="Content" ObjectID="_1566728475" r:id="rId19"/>
+          <o:OLEObject Type="Embed" ProgID="Equation.DSMT4" ShapeID="_x0000_i1032" DrawAspect="Content" ObjectID="_1566835980" r:id="rId19"/>
         </w:object>
       </w:r>
       <w:r>
@@ -359,7 +359,7 @@
           <v:shape id="_x0000_i1033" type="#_x0000_t75" style="width:2in;height:46.5pt" o:ole="">
             <v:imagedata r:id="rId20" o:title=""/>
           </v:shape>
-          <o:OLEObject Type="Embed" ProgID="Equation.DSMT4" ShapeID="_x0000_i1033" DrawAspect="Content" ObjectID="_1566728476" r:id="rId21"/>
+          <o:OLEObject Type="Embed" ProgID="Equation.DSMT4" ShapeID="_x0000_i1033" DrawAspect="Content" ObjectID="_1566835981" r:id="rId21"/>
         </w:object>
       </w:r>
     </w:p>
@@ -396,7 +396,7 @@
           <v:shape id="_x0000_i1034" type="#_x0000_t75" style="width:27.75pt;height:23.25pt" o:ole="">
             <v:imagedata r:id="rId5" o:title=""/>
           </v:shape>
-          <o:OLEObject Type="Embed" ProgID="Equation.DSMT4" ShapeID="_x0000_i1034" DrawAspect="Content" ObjectID="_1566728477" r:id="rId22"/>
+          <o:OLEObject Type="Embed" ProgID="Equation.DSMT4" ShapeID="_x0000_i1034" DrawAspect="Content" ObjectID="_1566835982" r:id="rId22"/>
         </w:object>
       </w:r>
       <w:r>
@@ -428,7 +428,7 @@
           <v:shape id="_x0000_i1035" type="#_x0000_t75" style="width:320.25pt;height:50.25pt" o:ole="">
             <v:imagedata r:id="rId23" o:title=""/>
           </v:shape>
-          <o:OLEObject Type="Embed" ProgID="Equation.DSMT4" ShapeID="_x0000_i1035" DrawAspect="Content" ObjectID="_1566728478" r:id="rId24"/>
+          <o:OLEObject Type="Embed" ProgID="Equation.DSMT4" ShapeID="_x0000_i1035" DrawAspect="Content" ObjectID="_1566835983" r:id="rId24"/>
         </w:object>
       </w:r>
     </w:p>
@@ -467,7 +467,7 @@
           <v:shape id="_x0000_i1036" type="#_x0000_t75" style="width:33pt;height:18pt" o:ole="">
             <v:imagedata r:id="rId25" o:title=""/>
           </v:shape>
-          <o:OLEObject Type="Embed" ProgID="Equation.DSMT4" ShapeID="_x0000_i1036" DrawAspect="Content" ObjectID="_1566728479" r:id="rId26"/>
+          <o:OLEObject Type="Embed" ProgID="Equation.DSMT4" ShapeID="_x0000_i1036" DrawAspect="Content" ObjectID="_1566835984" r:id="rId26"/>
         </w:object>
       </w:r>
       <w:r>
@@ -494,7 +494,7 @@
           <v:shape id="_x0000_i1037" type="#_x0000_t75" style="width:76.5pt;height:23.25pt" o:ole="">
             <v:imagedata r:id="rId27" o:title=""/>
           </v:shape>
-          <o:OLEObject Type="Embed" ProgID="Equation.DSMT4" ShapeID="_x0000_i1037" DrawAspect="Content" ObjectID="_1566728480" r:id="rId28"/>
+          <o:OLEObject Type="Embed" ProgID="Equation.DSMT4" ShapeID="_x0000_i1037" DrawAspect="Content" ObjectID="_1566835985" r:id="rId28"/>
         </w:object>
       </w:r>
       <w:r>
@@ -537,7 +537,7 @@
           <v:shape id="_x0000_i1038" type="#_x0000_t75" style="width:29.25pt;height:23.25pt" o:ole="">
             <v:imagedata r:id="rId7" o:title=""/>
           </v:shape>
-          <o:OLEObject Type="Embed" ProgID="Equation.DSMT4" ShapeID="_x0000_i1038" DrawAspect="Content" ObjectID="_1566728481" r:id="rId29"/>
+          <o:OLEObject Type="Embed" ProgID="Equation.DSMT4" ShapeID="_x0000_i1038" DrawAspect="Content" ObjectID="_1566835986" r:id="rId29"/>
         </w:object>
       </w:r>
       <w:r>
@@ -571,7 +571,7 @@
           <v:shape id="_x0000_i1039" type="#_x0000_t75" style="width:19.5pt;height:23.25pt" o:ole="">
             <v:imagedata r:id="rId30" o:title=""/>
           </v:shape>
-          <o:OLEObject Type="Embed" ProgID="Equation.DSMT4" ShapeID="_x0000_i1039" DrawAspect="Content" ObjectID="_1566728482" r:id="rId31"/>
+          <o:OLEObject Type="Embed" ProgID="Equation.DSMT4" ShapeID="_x0000_i1039" DrawAspect="Content" ObjectID="_1566835987" r:id="rId31"/>
         </w:object>
       </w:r>
       <w:r>
@@ -598,7 +598,7 @@
           <v:shape id="_x0000_i1040" type="#_x0000_t75" style="width:21.75pt;height:23.25pt" o:ole="">
             <v:imagedata r:id="rId32" o:title=""/>
           </v:shape>
-          <o:OLEObject Type="Embed" ProgID="Equation.DSMT4" ShapeID="_x0000_i1040" DrawAspect="Content" ObjectID="_1566728483" r:id="rId33"/>
+          <o:OLEObject Type="Embed" ProgID="Equation.DSMT4" ShapeID="_x0000_i1040" DrawAspect="Content" ObjectID="_1566835988" r:id="rId33"/>
         </w:object>
       </w:r>
       <w:r>
@@ -618,7 +618,7 @@
           <v:shape id="_x0000_i1041" type="#_x0000_t75" style="width:36pt;height:24.75pt" o:ole="">
             <v:imagedata r:id="rId34" o:title=""/>
           </v:shape>
-          <o:OLEObject Type="Embed" ProgID="Equation.DSMT4" ShapeID="_x0000_i1041" DrawAspect="Content" ObjectID="_1566728484" r:id="rId35"/>
+          <o:OLEObject Type="Embed" ProgID="Equation.DSMT4" ShapeID="_x0000_i1041" DrawAspect="Content" ObjectID="_1566835989" r:id="rId35"/>
         </w:object>
       </w:r>
       <w:r>
@@ -650,7 +650,7 @@
           <v:shape id="_x0000_i1042" type="#_x0000_t75" style="width:294.75pt;height:28.5pt" o:ole="">
             <v:imagedata r:id="rId36" o:title=""/>
           </v:shape>
-          <o:OLEObject Type="Embed" ProgID="Equation.DSMT4" ShapeID="_x0000_i1042" DrawAspect="Content" ObjectID="_1566728485" r:id="rId37"/>
+          <o:OLEObject Type="Embed" ProgID="Equation.DSMT4" ShapeID="_x0000_i1042" DrawAspect="Content" ObjectID="_1566835990" r:id="rId37"/>
         </w:object>
       </w:r>
     </w:p>
@@ -696,7 +696,7 @@
           <v:shape id="_x0000_i1043" type="#_x0000_t75" style="width:15pt;height:16.5pt" o:ole="">
             <v:imagedata r:id="rId9" o:title=""/>
           </v:shape>
-          <o:OLEObject Type="Embed" ProgID="Equation.DSMT4" ShapeID="_x0000_i1043" DrawAspect="Content" ObjectID="_1566728486" r:id="rId38"/>
+          <o:OLEObject Type="Embed" ProgID="Equation.DSMT4" ShapeID="_x0000_i1043" DrawAspect="Content" ObjectID="_1566835991" r:id="rId38"/>
         </w:object>
       </w:r>
       <w:r>
@@ -730,7 +730,7 @@
           <v:shape id="_x0000_i1044" type="#_x0000_t75" style="width:87.75pt;height:23.25pt" o:ole="">
             <v:imagedata r:id="rId39" o:title=""/>
           </v:shape>
-          <o:OLEObject Type="Embed" ProgID="Equation.DSMT4" ShapeID="_x0000_i1044" DrawAspect="Content" ObjectID="_1566728487" r:id="rId40"/>
+          <o:OLEObject Type="Embed" ProgID="Equation.DSMT4" ShapeID="_x0000_i1044" DrawAspect="Content" ObjectID="_1566835992" r:id="rId40"/>
         </w:object>
       </w:r>
       <w:r>
@@ -776,7 +776,7 @@
           <v:shape id="_x0000_i1045" type="#_x0000_t75" style="width:23.25pt;height:23.25pt" o:ole="">
             <v:imagedata r:id="rId11" o:title=""/>
           </v:shape>
-          <o:OLEObject Type="Embed" ProgID="Equation.DSMT4" ShapeID="_x0000_i1045" DrawAspect="Content" ObjectID="_1566728488" r:id="rId41"/>
+          <o:OLEObject Type="Embed" ProgID="Equation.DSMT4" ShapeID="_x0000_i1045" DrawAspect="Content" ObjectID="_1566835993" r:id="rId41"/>
         </w:object>
       </w:r>
       <w:r>
@@ -803,7 +803,7 @@
           <v:shape id="_x0000_i1046" type="#_x0000_t75" style="width:123pt;height:23.25pt" o:ole="">
             <v:imagedata r:id="rId42" o:title=""/>
           </v:shape>
-          <o:OLEObject Type="Embed" ProgID="Equation.DSMT4" ShapeID="_x0000_i1046" DrawAspect="Content" ObjectID="_1566728489" r:id="rId43"/>
+          <o:OLEObject Type="Embed" ProgID="Equation.DSMT4" ShapeID="_x0000_i1046" DrawAspect="Content" ObjectID="_1566835994" r:id="rId43"/>
         </w:object>
       </w:r>
       <w:r>
@@ -830,7 +830,7 @@
           <v:shape id="_x0000_i1047" type="#_x0000_t75" style="width:84pt;height:21pt" o:ole="">
             <v:imagedata r:id="rId44" o:title=""/>
           </v:shape>
-          <o:OLEObject Type="Embed" ProgID="Equation.DSMT4" ShapeID="_x0000_i1047" DrawAspect="Content" ObjectID="_1566728490" r:id="rId45"/>
+          <o:OLEObject Type="Embed" ProgID="Equation.DSMT4" ShapeID="_x0000_i1047" DrawAspect="Content" ObjectID="_1566835995" r:id="rId45"/>
         </w:object>
       </w:r>
       <w:r>
@@ -862,7 +862,7 @@
           <v:shape id="_x0000_i1048" type="#_x0000_t75" style="width:82.5pt;height:23.25pt" o:ole="">
             <v:imagedata r:id="rId46" o:title=""/>
           </v:shape>
-          <o:OLEObject Type="Embed" ProgID="Equation.DSMT4" ShapeID="_x0000_i1048" DrawAspect="Content" ObjectID="_1566728491" r:id="rId47"/>
+          <o:OLEObject Type="Embed" ProgID="Equation.DSMT4" ShapeID="_x0000_i1048" DrawAspect="Content" ObjectID="_1566835996" r:id="rId47"/>
         </w:object>
       </w:r>
     </w:p>
@@ -896,7 +896,7 @@
           <v:shape id="_x0000_i1049" type="#_x0000_t75" style="width:21.75pt;height:23.25pt" o:ole="">
             <v:imagedata r:id="rId48" o:title=""/>
           </v:shape>
-          <o:OLEObject Type="Embed" ProgID="Equation.DSMT4" ShapeID="_x0000_i1049" DrawAspect="Content" ObjectID="_1566728492" r:id="rId49"/>
+          <o:OLEObject Type="Embed" ProgID="Equation.DSMT4" ShapeID="_x0000_i1049" DrawAspect="Content" ObjectID="_1566835997" r:id="rId49"/>
         </w:object>
       </w:r>
       <w:r>
@@ -950,7 +950,7 @@
           <v:shape id="_x0000_i1050" type="#_x0000_t75" style="width:15pt;height:24.75pt" o:ole="">
             <v:imagedata r:id="rId50" o:title=""/>
           </v:shape>
-          <o:OLEObject Type="Embed" ProgID="Equation.DSMT4" ShapeID="_x0000_i1050" DrawAspect="Content" ObjectID="_1566728493" r:id="rId51"/>
+          <o:OLEObject Type="Embed" ProgID="Equation.DSMT4" ShapeID="_x0000_i1050" DrawAspect="Content" ObjectID="_1566835998" r:id="rId51"/>
         </w:object>
       </w:r>
       <w:r>
@@ -970,7 +970,7 @@
           <v:shape id="_x0000_i1051" type="#_x0000_t75" style="width:44.25pt;height:24.75pt" o:ole="">
             <v:imagedata r:id="rId52" o:title=""/>
           </v:shape>
-          <o:OLEObject Type="Embed" ProgID="Equation.DSMT4" ShapeID="_x0000_i1051" DrawAspect="Content" ObjectID="_1566728494" r:id="rId53"/>
+          <o:OLEObject Type="Embed" ProgID="Equation.DSMT4" ShapeID="_x0000_i1051" DrawAspect="Content" ObjectID="_1566835999" r:id="rId53"/>
         </w:object>
       </w:r>
       <w:r>
@@ -1025,7 +1025,7 @@
           <v:shape id="_x0000_i1052" type="#_x0000_t75" style="width:127.5pt;height:24.75pt" o:ole="">
             <v:imagedata r:id="rId54" o:title=""/>
           </v:shape>
-          <o:OLEObject Type="Embed" ProgID="Equation.DSMT4" ShapeID="_x0000_i1052" DrawAspect="Content" ObjectID="_1566728495" r:id="rId55"/>
+          <o:OLEObject Type="Embed" ProgID="Equation.DSMT4" ShapeID="_x0000_i1052" DrawAspect="Content" ObjectID="_1566836000" r:id="rId55"/>
         </w:object>
       </w:r>
     </w:p>
@@ -1058,7 +1058,7 @@
           <v:shape id="_x0000_i1053" type="#_x0000_t75" style="width:29.25pt;height:23.25pt" o:ole="">
             <v:imagedata r:id="rId56" o:title=""/>
           </v:shape>
-          <o:OLEObject Type="Embed" ProgID="Equation.DSMT4" ShapeID="_x0000_i1053" DrawAspect="Content" ObjectID="_1566728496" r:id="rId57"/>
+          <o:OLEObject Type="Embed" ProgID="Equation.DSMT4" ShapeID="_x0000_i1053" DrawAspect="Content" ObjectID="_1566836001" r:id="rId57"/>
         </w:object>
       </w:r>
       <w:r>
@@ -1094,7 +1094,7 @@
           <v:shape id="_x0000_i1054" type="#_x0000_t75" style="width:23.25pt;height:23.25pt" o:ole="">
             <v:imagedata r:id="rId11" o:title=""/>
           </v:shape>
-          <o:OLEObject Type="Embed" ProgID="Equation.DSMT4" ShapeID="_x0000_i1054" DrawAspect="Content" ObjectID="_1566728497" r:id="rId58"/>
+          <o:OLEObject Type="Embed" ProgID="Equation.DSMT4" ShapeID="_x0000_i1054" DrawAspect="Content" ObjectID="_1566836002" r:id="rId58"/>
         </w:object>
       </w:r>
       <w:r>
@@ -1115,7 +1115,7 @@
           <v:shape id="_x0000_i1055" type="#_x0000_t75" style="width:135.75pt;height:30pt" o:ole="">
             <v:imagedata r:id="rId59" o:title=""/>
           </v:shape>
-          <o:OLEObject Type="Embed" ProgID="Equation.DSMT4" ShapeID="_x0000_i1055" DrawAspect="Content" ObjectID="_1566728498" r:id="rId60"/>
+          <o:OLEObject Type="Embed" ProgID="Equation.DSMT4" ShapeID="_x0000_i1055" DrawAspect="Content" ObjectID="_1566836003" r:id="rId60"/>
         </w:object>
       </w:r>
       <w:r>
@@ -1164,7 +1164,7 @@
           <v:shape id="_x0000_i1056" type="#_x0000_t75" style="width:18pt;height:23.25pt" o:ole="">
             <v:imagedata r:id="rId61" o:title=""/>
           </v:shape>
-          <o:OLEObject Type="Embed" ProgID="Equation.DSMT4" ShapeID="_x0000_i1056" DrawAspect="Content" ObjectID="_1566728499" r:id="rId62"/>
+          <o:OLEObject Type="Embed" ProgID="Equation.DSMT4" ShapeID="_x0000_i1056" DrawAspect="Content" ObjectID="_1566836004" r:id="rId62"/>
         </w:object>
       </w:r>
       <w:r>
@@ -1198,7 +1198,7 @@
           <v:shape id="_x0000_i1057" type="#_x0000_t75" style="width:29.25pt;height:24.75pt" o:ole="">
             <v:imagedata r:id="rId63" o:title=""/>
           </v:shape>
-          <o:OLEObject Type="Embed" ProgID="Equation.DSMT4" ShapeID="_x0000_i1057" DrawAspect="Content" ObjectID="_1566728500" r:id="rId64"/>
+          <o:OLEObject Type="Embed" ProgID="Equation.DSMT4" ShapeID="_x0000_i1057" DrawAspect="Content" ObjectID="_1566836005" r:id="rId64"/>
         </w:object>
       </w:r>
       <w:r>
@@ -1222,7 +1222,7 @@
           <v:shape id="_x0000_i1058" type="#_x0000_t75" style="width:265.5pt;height:24.75pt" o:ole="">
             <v:imagedata r:id="rId65" o:title=""/>
           </v:shape>
-          <o:OLEObject Type="Embed" ProgID="Equation.DSMT4" ShapeID="_x0000_i1058" DrawAspect="Content" ObjectID="_1566728501" r:id="rId66"/>
+          <o:OLEObject Type="Embed" ProgID="Equation.DSMT4" ShapeID="_x0000_i1058" DrawAspect="Content" ObjectID="_1566836006" r:id="rId66"/>
         </w:object>
       </w:r>
     </w:p>
@@ -1293,7 +1293,7 @@
           <v:shape id="_x0000_i1059" type="#_x0000_t75" style="width:15pt;height:16.5pt" o:ole="">
             <v:imagedata r:id="rId67" o:title=""/>
           </v:shape>
-          <o:OLEObject Type="Embed" ProgID="Equation.DSMT4" ShapeID="_x0000_i1059" DrawAspect="Content" ObjectID="_1566728502" r:id="rId68"/>
+          <o:OLEObject Type="Embed" ProgID="Equation.DSMT4" ShapeID="_x0000_i1059" DrawAspect="Content" ObjectID="_1566836007" r:id="rId68"/>
         </w:object>
       </w:r>
       <w:r>
@@ -1320,7 +1320,7 @@
           <v:shape id="_x0000_i1060" type="#_x0000_t75" style="width:53.25pt;height:24.75pt" o:ole="">
             <v:imagedata r:id="rId69" o:title=""/>
           </v:shape>
-          <o:OLEObject Type="Embed" ProgID="Equation.DSMT4" ShapeID="_x0000_i1060" DrawAspect="Content" ObjectID="_1566728503" r:id="rId70"/>
+          <o:OLEObject Type="Embed" ProgID="Equation.DSMT4" ShapeID="_x0000_i1060" DrawAspect="Content" ObjectID="_1566836008" r:id="rId70"/>
         </w:object>
       </w:r>
       <w:r>
@@ -1347,7 +1347,7 @@
           <v:shape id="_x0000_i1061" type="#_x0000_t75" style="width:111.75pt;height:23.25pt" o:ole="">
             <v:imagedata r:id="rId71" o:title=""/>
           </v:shape>
-          <o:OLEObject Type="Embed" ProgID="Equation.DSMT4" ShapeID="_x0000_i1061" DrawAspect="Content" ObjectID="_1566728504" r:id="rId72"/>
+          <o:OLEObject Type="Embed" ProgID="Equation.DSMT4" ShapeID="_x0000_i1061" DrawAspect="Content" ObjectID="_1566836009" r:id="rId72"/>
         </w:object>
       </w:r>
       <w:r>
@@ -1374,7 +1374,7 @@
           <v:shape id="_x0000_i1062" type="#_x0000_t75" style="width:141pt;height:23.25pt" o:ole="">
             <v:imagedata r:id="rId73" o:title=""/>
           </v:shape>
-          <o:OLEObject Type="Embed" ProgID="Equation.DSMT4" ShapeID="_x0000_i1062" DrawAspect="Content" ObjectID="_1566728505" r:id="rId74"/>
+          <o:OLEObject Type="Embed" ProgID="Equation.DSMT4" ShapeID="_x0000_i1062" DrawAspect="Content" ObjectID="_1566836010" r:id="rId74"/>
         </w:object>
       </w:r>
       <w:r>
@@ -1398,10 +1398,10 @@
           <w:szCs w:val="28"/>
         </w:rPr>
         <w:object w:dxaOrig="300" w:dyaOrig="360">
-          <v:shape id="_x0000_i1071" type="#_x0000_t75" style="width:18.75pt;height:22.5pt" o:ole="">
+          <v:shape id="_x0000_i1063" type="#_x0000_t75" style="width:18.75pt;height:22.5pt" o:ole="">
             <v:imagedata r:id="rId75" o:title=""/>
           </v:shape>
-          <o:OLEObject Type="Embed" ProgID="Equation.DSMT4" ShapeID="_x0000_i1071" DrawAspect="Content" ObjectID="_1566728506" r:id="rId76"/>
+          <o:OLEObject Type="Embed" ProgID="Equation.DSMT4" ShapeID="_x0000_i1063" DrawAspect="Content" ObjectID="_1566836011" r:id="rId76"/>
         </w:object>
       </w:r>
       <w:r>
@@ -1421,10 +1421,10 @@
           <w:szCs w:val="28"/>
         </w:rPr>
         <w:object w:dxaOrig="540" w:dyaOrig="380">
-          <v:shape id="_x0000_i1073" type="#_x0000_t75" style="width:34.5pt;height:24.75pt" o:ole="">
+          <v:shape id="_x0000_i1064" type="#_x0000_t75" style="width:34.5pt;height:24.75pt" o:ole="">
             <v:imagedata r:id="rId77" o:title=""/>
           </v:shape>
-          <o:OLEObject Type="Embed" ProgID="Equation.DSMT4" ShapeID="_x0000_i1073" DrawAspect="Content" ObjectID="_1566728507" r:id="rId78"/>
+          <o:OLEObject Type="Embed" ProgID="Equation.DSMT4" ShapeID="_x0000_i1064" DrawAspect="Content" ObjectID="_1566836012" r:id="rId78"/>
         </w:object>
       </w:r>
       <w:r>
@@ -1465,7 +1465,7 @@
           <v:shape id="_x0000_i1065" type="#_x0000_t75" style="width:27pt;height:23.25pt" o:ole="">
             <v:imagedata r:id="rId79" o:title=""/>
           </v:shape>
-          <o:OLEObject Type="Embed" ProgID="Equation.DSMT4" ShapeID="_x0000_i1065" DrawAspect="Content" ObjectID="_1566728508" r:id="rId80"/>
+          <o:OLEObject Type="Embed" ProgID="Equation.DSMT4" ShapeID="_x0000_i1065" DrawAspect="Content" ObjectID="_1566836013" r:id="rId80"/>
         </w:object>
       </w:r>
       <w:r>
@@ -1494,10 +1494,10 @@
           <w:szCs w:val="28"/>
         </w:rPr>
         <w:object w:dxaOrig="2260" w:dyaOrig="380">
-          <v:shape id="_x0000_i1075" type="#_x0000_t75" style="width:143.25pt;height:24.75pt" o:ole="">
+          <v:shape id="_x0000_i1066" type="#_x0000_t75" style="width:143.25pt;height:24.75pt" o:ole="">
             <v:imagedata r:id="rId81" o:title=""/>
           </v:shape>
-          <o:OLEObject Type="Embed" ProgID="Equation.DSMT4" ShapeID="_x0000_i1075" DrawAspect="Content" ObjectID="_1566728509" r:id="rId82"/>
+          <o:OLEObject Type="Embed" ProgID="Equation.DSMT4" ShapeID="_x0000_i1066" DrawAspect="Content" ObjectID="_1566836014" r:id="rId82"/>
         </w:object>
       </w:r>
     </w:p>
@@ -1533,10 +1533,10 @@
           <w:szCs w:val="28"/>
         </w:rPr>
         <w:object w:dxaOrig="300" w:dyaOrig="360">
-          <v:shape id="_x0000_i1076" type="#_x0000_t75" style="width:18.75pt;height:22.5pt" o:ole="">
+          <v:shape id="_x0000_i1067" type="#_x0000_t75" style="width:18.75pt;height:22.5pt" o:ole="">
             <v:imagedata r:id="rId75" o:title=""/>
           </v:shape>
-          <o:OLEObject Type="Embed" ProgID="Equation.DSMT4" ShapeID="_x0000_i1076" DrawAspect="Content" ObjectID="_1566728510" r:id="rId83"/>
+          <o:OLEObject Type="Embed" ProgID="Equation.DSMT4" ShapeID="_x0000_i1067" DrawAspect="Content" ObjectID="_1566836015" r:id="rId83"/>
         </w:object>
       </w:r>
       <w:r>
@@ -1553,10 +1553,10 @@
           <w:szCs w:val="28"/>
         </w:rPr>
         <w:object w:dxaOrig="300" w:dyaOrig="380">
-          <v:shape id="_x0000_i1079" type="#_x0000_t75" style="width:18.75pt;height:24.75pt" o:ole="">
+          <v:shape id="_x0000_i1068" type="#_x0000_t75" style="width:18.75pt;height:24.75pt" o:ole="">
             <v:imagedata r:id="rId84" o:title=""/>
           </v:shape>
-          <o:OLEObject Type="Embed" ProgID="Equation.DSMT4" ShapeID="_x0000_i1079" DrawAspect="Content" ObjectID="_1566728511" r:id="rId85"/>
+          <o:OLEObject Type="Embed" ProgID="Equation.DSMT4" ShapeID="_x0000_i1068" DrawAspect="Content" ObjectID="_1566836016" r:id="rId85"/>
         </w:object>
       </w:r>
       <w:r>
@@ -1573,10 +1573,10 @@
           <w:szCs w:val="28"/>
         </w:rPr>
         <w:object w:dxaOrig="900" w:dyaOrig="380">
-          <v:shape id="_x0000_i1080" type="#_x0000_t75" style="width:57pt;height:24.75pt" o:ole="">
+          <v:shape id="_x0000_i1069" type="#_x0000_t75" style="width:57pt;height:24.75pt" o:ole="">
             <v:imagedata r:id="rId86" o:title=""/>
           </v:shape>
-          <o:OLEObject Type="Embed" ProgID="Equation.DSMT4" ShapeID="_x0000_i1080" DrawAspect="Content" ObjectID="_1566728512" r:id="rId87"/>
+          <o:OLEObject Type="Embed" ProgID="Equation.DSMT4" ShapeID="_x0000_i1069" DrawAspect="Content" ObjectID="_1566836017" r:id="rId87"/>
         </w:object>
       </w:r>
       <w:r>
@@ -1619,10 +1619,10 @@
           <w:szCs w:val="28"/>
         </w:rPr>
         <w:object w:dxaOrig="2820" w:dyaOrig="760">
-          <v:shape id="_x0000_i1086" type="#_x0000_t75" style="width:179.25pt;height:48.75pt" o:ole="">
+          <v:shape id="_x0000_i1070" type="#_x0000_t75" style="width:179.25pt;height:48.75pt" o:ole="">
             <v:imagedata r:id="rId88" o:title=""/>
           </v:shape>
-          <o:OLEObject Type="Embed" ProgID="Equation.DSMT4" ShapeID="_x0000_i1086" DrawAspect="Content" ObjectID="_1566728513" r:id="rId89"/>
+          <o:OLEObject Type="Embed" ProgID="Equation.DSMT4" ShapeID="_x0000_i1070" DrawAspect="Content" ObjectID="_1566836018" r:id="rId89"/>
         </w:object>
       </w:r>
     </w:p>
@@ -1644,23 +1644,7 @@
           <w:szCs w:val="28"/>
           <w:lang w:val="en"/>
         </w:rPr>
-        <w:t xml:space="preserve">and </w:t>
-      </w:r>
-      <w:r>
-        <w:rPr>
-          <w:sz w:val="28"/>
-          <w:szCs w:val="28"/>
-          <w:lang w:val="en"/>
-        </w:rPr>
-        <w:t>thus,</w:t>
-      </w:r>
-      <w:r>
-        <w:rPr>
-          <w:sz w:val="28"/>
-          <w:szCs w:val="28"/>
-          <w:lang w:val="en"/>
-        </w:rPr>
-        <w:t xml:space="preserve"> the current value </w:t>
+        <w:t xml:space="preserve">and thus, the current value </w:t>
       </w:r>
       <w:r>
         <w:rPr>
@@ -1669,10 +1653,10 @@
           <w:szCs w:val="28"/>
         </w:rPr>
         <w:object w:dxaOrig="1219" w:dyaOrig="380">
-          <v:shape id="_x0000_i1084" type="#_x0000_t75" style="width:78pt;height:24.75pt" o:ole="">
+          <v:shape id="_x0000_i1071" type="#_x0000_t75" style="width:78pt;height:24.75pt" o:ole="">
             <v:imagedata r:id="rId90" o:title=""/>
           </v:shape>
-          <o:OLEObject Type="Embed" ProgID="Equation.DSMT4" ShapeID="_x0000_i1084" DrawAspect="Content" ObjectID="_1566728514" r:id="rId91"/>
+          <o:OLEObject Type="Embed" ProgID="Equation.DSMT4" ShapeID="_x0000_i1071" DrawAspect="Content" ObjectID="_1566836019" r:id="rId91"/>
         </w:object>
       </w:r>
       <w:r>
@@ -1727,10 +1711,10 @@
           <w:szCs w:val="28"/>
         </w:rPr>
         <w:object w:dxaOrig="5700" w:dyaOrig="460">
-          <v:shape id="_x0000_i1087" type="#_x0000_t75" style="width:362.25pt;height:30pt" o:ole="">
+          <v:shape id="_x0000_i1072" type="#_x0000_t75" style="width:362.25pt;height:30pt" o:ole="">
             <v:imagedata r:id="rId92" o:title=""/>
           </v:shape>
-          <o:OLEObject Type="Embed" ProgID="Equation.DSMT4" ShapeID="_x0000_i1087" DrawAspect="Content" ObjectID="_1566728515" r:id="rId93"/>
+          <o:OLEObject Type="Embed" ProgID="Equation.DSMT4" ShapeID="_x0000_i1072" DrawAspect="Content" ObjectID="_1566836020" r:id="rId93"/>
         </w:object>
       </w:r>
     </w:p>
@@ -1766,10 +1750,10 @@
           <w:szCs w:val="28"/>
         </w:rPr>
         <w:object w:dxaOrig="279" w:dyaOrig="260">
-          <v:shape id="_x0000_i1088" type="#_x0000_t75" style="width:18pt;height:17.25pt" o:ole="">
+          <v:shape id="_x0000_i1073" type="#_x0000_t75" style="width:18pt;height:17.25pt" o:ole="">
             <v:imagedata r:id="rId94" o:title=""/>
           </v:shape>
-          <o:OLEObject Type="Embed" ProgID="Equation.DSMT4" ShapeID="_x0000_i1088" DrawAspect="Content" ObjectID="_1566728516" r:id="rId95"/>
+          <o:OLEObject Type="Embed" ProgID="Equation.DSMT4" ShapeID="_x0000_i1073" DrawAspect="Content" ObjectID="_1566836021" r:id="rId95"/>
         </w:object>
       </w:r>
       <w:r>
@@ -1786,10 +1770,10 @@
           <w:szCs w:val="28"/>
         </w:rPr>
         <w:object w:dxaOrig="240" w:dyaOrig="260">
-          <v:shape id="_x0000_i1091" type="#_x0000_t75" style="width:15.75pt;height:17.25pt" o:ole="">
+          <v:shape id="_x0000_i1074" type="#_x0000_t75" style="width:15.75pt;height:17.25pt" o:ole="">
             <v:imagedata r:id="rId96" o:title=""/>
           </v:shape>
-          <o:OLEObject Type="Embed" ProgID="Equation.DSMT4" ShapeID="_x0000_i1091" DrawAspect="Content" ObjectID="_1566728517" r:id="rId97"/>
+          <o:OLEObject Type="Embed" ProgID="Equation.DSMT4" ShapeID="_x0000_i1074" DrawAspect="Content" ObjectID="_1566836022" r:id="rId97"/>
         </w:object>
       </w:r>
       <w:r>
@@ -1818,10 +1802,10 @@
           <w:szCs w:val="28"/>
         </w:rPr>
         <w:object w:dxaOrig="6680" w:dyaOrig="740">
-          <v:shape id="_x0000_i1092" type="#_x0000_t75" style="width:423pt;height:48pt" o:ole="">
+          <v:shape id="_x0000_i1075" type="#_x0000_t75" style="width:423pt;height:48pt" o:ole="">
             <v:imagedata r:id="rId98" o:title=""/>
           </v:shape>
-          <o:OLEObject Type="Embed" ProgID="Equation.DSMT4" ShapeID="_x0000_i1092" DrawAspect="Content" ObjectID="_1566728518" r:id="rId99"/>
+          <o:OLEObject Type="Embed" ProgID="Equation.DSMT4" ShapeID="_x0000_i1075" DrawAspect="Content" ObjectID="_1566836023" r:id="rId99"/>
         </w:object>
       </w:r>
     </w:p>
@@ -1920,10 +1904,10 @@
           <w:szCs w:val="28"/>
         </w:rPr>
         <w:object w:dxaOrig="279" w:dyaOrig="260">
-          <v:shape id="_x0000_i1093" type="#_x0000_t75" style="width:18pt;height:17.25pt" o:ole="">
+          <v:shape id="_x0000_i1076" type="#_x0000_t75" style="width:18pt;height:17.25pt" o:ole="">
             <v:imagedata r:id="rId94" o:title=""/>
           </v:shape>
-          <o:OLEObject Type="Embed" ProgID="Equation.DSMT4" ShapeID="_x0000_i1093" DrawAspect="Content" ObjectID="_1566728519" r:id="rId101"/>
+          <o:OLEObject Type="Embed" ProgID="Equation.DSMT4" ShapeID="_x0000_i1076" DrawAspect="Content" ObjectID="_1566836024" r:id="rId101"/>
         </w:object>
       </w:r>
       <w:r>
@@ -1940,10 +1924,10 @@
           <w:szCs w:val="28"/>
         </w:rPr>
         <w:object w:dxaOrig="240" w:dyaOrig="260">
-          <v:shape id="_x0000_i1094" type="#_x0000_t75" style="width:15.75pt;height:17.25pt" o:ole="">
+          <v:shape id="_x0000_i1077" type="#_x0000_t75" style="width:15.75pt;height:17.25pt" o:ole="">
             <v:imagedata r:id="rId96" o:title=""/>
           </v:shape>
-          <o:OLEObject Type="Embed" ProgID="Equation.DSMT4" ShapeID="_x0000_i1094" DrawAspect="Content" ObjectID="_1566728520" r:id="rId102"/>
+          <o:OLEObject Type="Embed" ProgID="Equation.DSMT4" ShapeID="_x0000_i1077" DrawAspect="Content" ObjectID="_1566836025" r:id="rId102"/>
         </w:object>
       </w:r>
       <w:r>
@@ -2020,10 +2004,10 @@
           <w:szCs w:val="28"/>
         </w:rPr>
         <w:object w:dxaOrig="279" w:dyaOrig="260">
-          <v:shape id="_x0000_i1095" type="#_x0000_t75" style="width:18pt;height:17.25pt" o:ole="">
+          <v:shape id="_x0000_i1078" type="#_x0000_t75" style="width:18pt;height:17.25pt" o:ole="">
             <v:imagedata r:id="rId94" o:title=""/>
           </v:shape>
-          <o:OLEObject Type="Embed" ProgID="Equation.DSMT4" ShapeID="_x0000_i1095" DrawAspect="Content" ObjectID="_1566728521" r:id="rId103"/>
+          <o:OLEObject Type="Embed" ProgID="Equation.DSMT4" ShapeID="_x0000_i1078" DrawAspect="Content" ObjectID="_1566836026" r:id="rId103"/>
         </w:object>
       </w:r>
       <w:r>
@@ -2040,10 +2024,10 @@
           <w:szCs w:val="28"/>
         </w:rPr>
         <w:object w:dxaOrig="240" w:dyaOrig="260">
-          <v:shape id="_x0000_i1096" type="#_x0000_t75" style="width:15.75pt;height:17.25pt" o:ole="">
+          <v:shape id="_x0000_i1079" type="#_x0000_t75" style="width:15.75pt;height:17.25pt" o:ole="">
             <v:imagedata r:id="rId96" o:title=""/>
           </v:shape>
-          <o:OLEObject Type="Embed" ProgID="Equation.DSMT4" ShapeID="_x0000_i1096" DrawAspect="Content" ObjectID="_1566728522" r:id="rId104"/>
+          <o:OLEObject Type="Embed" ProgID="Equation.DSMT4" ShapeID="_x0000_i1079" DrawAspect="Content" ObjectID="_1566836027" r:id="rId104"/>
         </w:object>
       </w:r>
       <w:r>
@@ -2076,10 +2060,10 @@
           <w:szCs w:val="28"/>
         </w:rPr>
         <w:object w:dxaOrig="279" w:dyaOrig="360">
-          <v:shape id="_x0000_i1097" type="#_x0000_t75" style="width:18pt;height:23.25pt" o:ole="">
+          <v:shape id="_x0000_i1080" type="#_x0000_t75" style="width:18pt;height:23.25pt" o:ole="">
             <v:imagedata r:id="rId105" o:title=""/>
           </v:shape>
-          <o:OLEObject Type="Embed" ProgID="Equation.DSMT4" ShapeID="_x0000_i1097" DrawAspect="Content" ObjectID="_1566728523" r:id="rId106"/>
+          <o:OLEObject Type="Embed" ProgID="Equation.DSMT4" ShapeID="_x0000_i1080" DrawAspect="Content" ObjectID="_1566836028" r:id="rId106"/>
         </w:object>
       </w:r>
       <w:r>
@@ -2109,10 +2093,10 @@
           <w:szCs w:val="28"/>
         </w:rPr>
         <w:object w:dxaOrig="4480" w:dyaOrig="1719">
-          <v:shape id="_x0000_i1098" type="#_x0000_t75" style="width:373.5pt;height:147.75pt" o:ole="">
+          <v:shape id="_x0000_i1081" type="#_x0000_t75" style="width:373.5pt;height:147.75pt" o:ole="">
             <v:imagedata r:id="rId107" o:title=""/>
           </v:shape>
-          <o:OLEObject Type="Embed" ProgID="Equation.DSMT4" ShapeID="_x0000_i1098" DrawAspect="Content" ObjectID="_1566728524" r:id="rId108"/>
+          <o:OLEObject Type="Embed" ProgID="Equation.DSMT4" ShapeID="_x0000_i1081" DrawAspect="Content" ObjectID="_1566836029" r:id="rId108"/>
         </w:object>
       </w:r>
     </w:p>
@@ -2149,10 +2133,10 @@
           <w:szCs w:val="28"/>
         </w:rPr>
         <w:object w:dxaOrig="1020" w:dyaOrig="380">
-          <v:shape id="_x0000_i1100" type="#_x0000_t75" style="width:66pt;height:24.75pt" o:ole="">
+          <v:shape id="_x0000_i1082" type="#_x0000_t75" style="width:66pt;height:24.75pt" o:ole="">
             <v:imagedata r:id="rId109" o:title=""/>
           </v:shape>
-          <o:OLEObject Type="Embed" ProgID="Equation.DSMT4" ShapeID="_x0000_i1100" DrawAspect="Content" ObjectID="_1566728525" r:id="rId110"/>
+          <o:OLEObject Type="Embed" ProgID="Equation.DSMT4" ShapeID="_x0000_i1082" DrawAspect="Content" ObjectID="_1566836030" r:id="rId110"/>
         </w:object>
       </w:r>
       <w:r>
@@ -2188,10 +2172,10 @@
           <w:szCs w:val="28"/>
         </w:rPr>
         <w:object w:dxaOrig="3860" w:dyaOrig="1020">
-          <v:shape id="_x0000_i1101" type="#_x0000_t75" style="width:321.75pt;height:87.75pt" o:ole="">
+          <v:shape id="_x0000_i1083" type="#_x0000_t75" style="width:321.75pt;height:87.75pt" o:ole="">
             <v:imagedata r:id="rId111" o:title=""/>
           </v:shape>
-          <o:OLEObject Type="Embed" ProgID="Equation.DSMT4" ShapeID="_x0000_i1101" DrawAspect="Content" ObjectID="_1566728526" r:id="rId112"/>
+          <o:OLEObject Type="Embed" ProgID="Equation.DSMT4" ShapeID="_x0000_i1083" DrawAspect="Content" ObjectID="_1566836031" r:id="rId112"/>
         </w:object>
       </w:r>
     </w:p>
@@ -2222,10 +2206,10 @@
           <w:szCs w:val="28"/>
         </w:rPr>
         <w:object w:dxaOrig="1180" w:dyaOrig="320">
-          <v:shape id="_x0000_i1102" type="#_x0000_t75" style="width:76.5pt;height:21pt" o:ole="">
+          <v:shape id="_x0000_i1084" type="#_x0000_t75" style="width:76.5pt;height:21pt" o:ole="">
             <v:imagedata r:id="rId113" o:title=""/>
           </v:shape>
-          <o:OLEObject Type="Embed" ProgID="Equation.DSMT4" ShapeID="_x0000_i1102" DrawAspect="Content" ObjectID="_1566728527" r:id="rId114"/>
+          <o:OLEObject Type="Embed" ProgID="Equation.DSMT4" ShapeID="_x0000_i1084" DrawAspect="Content" ObjectID="_1566836032" r:id="rId114"/>
         </w:object>
       </w:r>
       <w:r>
@@ -2255,10 +2239,10 @@
           <w:szCs w:val="28"/>
         </w:rPr>
         <w:object w:dxaOrig="3140" w:dyaOrig="460">
-          <v:shape id="_x0000_i1106" type="#_x0000_t75" style="width:261.75pt;height:39.75pt" o:ole="">
+          <v:shape id="_x0000_i1085" type="#_x0000_t75" style="width:261.75pt;height:39.75pt" o:ole="">
             <v:imagedata r:id="rId115" o:title=""/>
           </v:shape>
-          <o:OLEObject Type="Embed" ProgID="Equation.DSMT4" ShapeID="_x0000_i1106" DrawAspect="Content" ObjectID="_1566728528" r:id="rId116"/>
+          <o:OLEObject Type="Embed" ProgID="Equation.DSMT4" ShapeID="_x0000_i1085" DrawAspect="Content" ObjectID="_1566836033" r:id="rId116"/>
         </w:object>
       </w:r>
       <w:r>
@@ -2275,10 +2259,10 @@
           <w:szCs w:val="28"/>
         </w:rPr>
         <w:object w:dxaOrig="1900" w:dyaOrig="360">
-          <v:shape id="_x0000_i1108" type="#_x0000_t75" style="width:158.25pt;height:30.75pt" o:ole="">
+          <v:shape id="_x0000_i1086" type="#_x0000_t75" style="width:158.25pt;height:30.75pt" o:ole="">
             <v:imagedata r:id="rId117" o:title=""/>
           </v:shape>
-          <o:OLEObject Type="Embed" ProgID="Equation.DSMT4" ShapeID="_x0000_i1108" DrawAspect="Content" ObjectID="_1566728529" r:id="rId118"/>
+          <o:OLEObject Type="Embed" ProgID="Equation.DSMT4" ShapeID="_x0000_i1086" DrawAspect="Content" ObjectID="_1566836034" r:id="rId118"/>
         </w:object>
       </w:r>
     </w:p>
@@ -2302,21 +2286,15 @@
         </w:rPr>
         <w:t xml:space="preserve">which </w:t>
       </w:r>
-      <w:r>
-        <w:rPr>
-          <w:sz w:val="28"/>
-          <w:szCs w:val="28"/>
-          <w:lang w:val="en"/>
-        </w:rPr>
-        <w:t>in series</w:t>
-      </w:r>
-      <w:r>
-        <w:rPr>
-          <w:sz w:val="28"/>
-          <w:szCs w:val="28"/>
-          <w:lang w:val="en"/>
-        </w:rPr>
-        <w:t xml:space="preserve"> "restores" the current value of the following values (</w:t>
+      <w:bookmarkStart w:id="0" w:name="_GoBack"/>
+      <w:bookmarkEnd w:id="0"/>
+      <w:r>
+        <w:rPr>
+          <w:sz w:val="28"/>
+          <w:szCs w:val="28"/>
+          <w:lang w:val="en"/>
+        </w:rPr>
+        <w:t>"restores" the current value of the following values (</w:t>
       </w:r>
       <w:r>
         <w:rPr>
@@ -2349,10 +2327,10 @@
           <w:szCs w:val="28"/>
         </w:rPr>
         <w:object w:dxaOrig="300" w:dyaOrig="380">
-          <v:shape id="_x0000_i1109" type="#_x0000_t75" style="width:19.5pt;height:24.75pt" o:ole="">
+          <v:shape id="_x0000_i1087" type="#_x0000_t75" style="width:19.5pt;height:24.75pt" o:ole="">
             <v:imagedata r:id="rId119" o:title=""/>
           </v:shape>
-          <o:OLEObject Type="Embed" ProgID="Equation.DSMT4" ShapeID="_x0000_i1109" DrawAspect="Content" ObjectID="_1566728530" r:id="rId120"/>
+          <o:OLEObject Type="Embed" ProgID="Equation.DSMT4" ShapeID="_x0000_i1087" DrawAspect="Content" ObjectID="_1566836035" r:id="rId120"/>
         </w:object>
       </w:r>
       <w:r>
@@ -2404,10 +2382,10 @@
           <w:szCs w:val="28"/>
         </w:rPr>
         <w:object w:dxaOrig="300" w:dyaOrig="380">
-          <v:shape id="_x0000_i1110" type="#_x0000_t75" style="width:19.5pt;height:24.75pt" o:ole="">
+          <v:shape id="_x0000_i1088" type="#_x0000_t75" style="width:19.5pt;height:24.75pt" o:ole="">
             <v:imagedata r:id="rId121" o:title=""/>
           </v:shape>
-          <o:OLEObject Type="Embed" ProgID="Equation.DSMT4" ShapeID="_x0000_i1110" DrawAspect="Content" ObjectID="_1566728531" r:id="rId122"/>
+          <o:OLEObject Type="Embed" ProgID="Equation.DSMT4" ShapeID="_x0000_i1088" DrawAspect="Content" ObjectID="_1566836036" r:id="rId122"/>
         </w:object>
       </w:r>
       <w:r>
@@ -2449,10 +2427,10 @@
           <w:szCs w:val="28"/>
         </w:rPr>
         <w:object w:dxaOrig="260" w:dyaOrig="320">
-          <v:shape id="_x0000_i1111" type="#_x0000_t75" style="width:16.5pt;height:21pt" o:ole="">
+          <v:shape id="_x0000_i1089" type="#_x0000_t75" style="width:16.5pt;height:21pt" o:ole="">
             <v:imagedata r:id="rId123" o:title=""/>
           </v:shape>
-          <o:OLEObject Type="Embed" ProgID="Equation.DSMT4" ShapeID="_x0000_i1111" DrawAspect="Content" ObjectID="_1566728532" r:id="rId124"/>
+          <o:OLEObject Type="Embed" ProgID="Equation.DSMT4" ShapeID="_x0000_i1089" DrawAspect="Content" ObjectID="_1566836037" r:id="rId124"/>
         </w:object>
       </w:r>
       <w:r>
@@ -2478,10 +2456,10 @@
           <w:szCs w:val="28"/>
         </w:rPr>
         <w:object w:dxaOrig="300" w:dyaOrig="360">
-          <v:shape id="_x0000_i1112" type="#_x0000_t75" style="width:19.5pt;height:23.25pt" o:ole="">
+          <v:shape id="_x0000_i1090" type="#_x0000_t75" style="width:19.5pt;height:23.25pt" o:ole="">
             <v:imagedata r:id="rId125" o:title=""/>
           </v:shape>
-          <o:OLEObject Type="Embed" ProgID="Equation.DSMT4" ShapeID="_x0000_i1112" DrawAspect="Content" ObjectID="_1566728533" r:id="rId126"/>
+          <o:OLEObject Type="Embed" ProgID="Equation.DSMT4" ShapeID="_x0000_i1090" DrawAspect="Content" ObjectID="_1566836038" r:id="rId126"/>
         </w:object>
       </w:r>
       <w:r>
@@ -2507,10 +2485,10 @@
           <w:szCs w:val="28"/>
         </w:rPr>
         <w:object w:dxaOrig="360" w:dyaOrig="380">
-          <v:shape id="_x0000_i1113" type="#_x0000_t75" style="width:23.25pt;height:24.75pt" o:ole="">
+          <v:shape id="_x0000_i1091" type="#_x0000_t75" style="width:23.25pt;height:24.75pt" o:ole="">
             <v:imagedata r:id="rId127" o:title=""/>
           </v:shape>
-          <o:OLEObject Type="Embed" ProgID="Equation.DSMT4" ShapeID="_x0000_i1113" DrawAspect="Content" ObjectID="_1566728534" r:id="rId128"/>
+          <o:OLEObject Type="Embed" ProgID="Equation.DSMT4" ShapeID="_x0000_i1091" DrawAspect="Content" ObjectID="_1566836039" r:id="rId128"/>
         </w:object>
       </w:r>
       <w:r>
@@ -2544,10 +2522,10 @@
           <w:szCs w:val="28"/>
         </w:rPr>
         <w:object w:dxaOrig="340" w:dyaOrig="380">
-          <v:shape id="_x0000_i1116" type="#_x0000_t75" style="width:21.75pt;height:24.75pt" o:ole="">
+          <v:shape id="_x0000_i1092" type="#_x0000_t75" style="width:21.75pt;height:24.75pt" o:ole="">
             <v:imagedata r:id="rId129" o:title=""/>
           </v:shape>
-          <o:OLEObject Type="Embed" ProgID="Equation.DSMT4" ShapeID="_x0000_i1116" DrawAspect="Content" ObjectID="_1566728535" r:id="rId130"/>
+          <o:OLEObject Type="Embed" ProgID="Equation.DSMT4" ShapeID="_x0000_i1092" DrawAspect="Content" ObjectID="_1566836040" r:id="rId130"/>
         </w:object>
       </w:r>
       <w:r>
@@ -2633,10 +2611,10 @@
           <w:szCs w:val="28"/>
         </w:rPr>
         <w:object w:dxaOrig="4680" w:dyaOrig="1400">
-          <v:shape id="_x0000_i1117" type="#_x0000_t75" style="width:390pt;height:119.25pt" o:ole="">
+          <v:shape id="_x0000_i1093" type="#_x0000_t75" style="width:390pt;height:119.25pt" o:ole="">
             <v:imagedata r:id="rId131" o:title=""/>
           </v:shape>
-          <o:OLEObject Type="Embed" ProgID="Equation.DSMT4" ShapeID="_x0000_i1117" DrawAspect="Content" ObjectID="_1566728536" r:id="rId132"/>
+          <o:OLEObject Type="Embed" ProgID="Equation.DSMT4" ShapeID="_x0000_i1093" DrawAspect="Content" ObjectID="_1566836041" r:id="rId132"/>
         </w:object>
       </w:r>
     </w:p>
@@ -2658,13 +2636,13 @@
           <w:szCs w:val="28"/>
         </w:rPr>
         <w:drawing>
-          <wp:anchor distT="0" distB="0" distL="114300" distR="114300" simplePos="0" relativeHeight="251660288" behindDoc="0" locked="0" layoutInCell="1" allowOverlap="1">
+          <wp:anchor distT="0" distB="0" distL="114300" distR="114300" simplePos="0" relativeHeight="251664384" behindDoc="0" locked="0" layoutInCell="1" allowOverlap="1">
             <wp:simplePos x="0" y="0"/>
             <wp:positionH relativeFrom="column">
               <wp:posOffset>0</wp:posOffset>
             </wp:positionH>
             <wp:positionV relativeFrom="paragraph">
-              <wp:posOffset>1905</wp:posOffset>
+              <wp:posOffset>3175</wp:posOffset>
             </wp:positionV>
             <wp:extent cx="2971800" cy="2240280"/>
             <wp:effectExtent l="0" t="0" r="0" b="7620"/>
@@ -2677,7 +2655,7 @@
                 <wp:lineTo x="0" y="0"/>
               </wp:wrapPolygon>
             </wp:wrapThrough>
-            <wp:docPr id="3" name="Picture 3"/>
+            <wp:docPr id="7" name="Picture 7"/>
             <wp:cNvGraphicFramePr>
               <a:graphicFrameLocks xmlns:a="http://schemas.openxmlformats.org/drawingml/2006/main" noChangeAspect="1"/>
             </wp:cNvGraphicFramePr>
@@ -2685,7 +2663,7 @@
               <a:graphicData uri="http://schemas.openxmlformats.org/drawingml/2006/picture">
                 <pic:pic xmlns:pic="http://schemas.openxmlformats.org/drawingml/2006/picture">
                   <pic:nvPicPr>
-                    <pic:cNvPr id="3" name="mapA_mapB_cutof39-mTM_fig10.png"/>
+                    <pic:cNvPr id="7" name="mapA_mapB_cutof39-mTM_fig10.png"/>
                     <pic:cNvPicPr/>
                   </pic:nvPicPr>
                   <pic:blipFill>
@@ -2735,10 +2713,10 @@
           <w:szCs w:val="28"/>
         </w:rPr>
         <w:object w:dxaOrig="279" w:dyaOrig="260">
-          <v:shape id="_x0000_i1118" type="#_x0000_t75" style="width:18pt;height:17.25pt" o:ole="">
+          <v:shape id="_x0000_i1094" type="#_x0000_t75" style="width:18pt;height:17.25pt" o:ole="">
             <v:imagedata r:id="rId94" o:title=""/>
           </v:shape>
-          <o:OLEObject Type="Embed" ProgID="Equation.DSMT4" ShapeID="_x0000_i1118" DrawAspect="Content" ObjectID="_1566728537" r:id="rId134"/>
+          <o:OLEObject Type="Embed" ProgID="Equation.DSMT4" ShapeID="_x0000_i1094" DrawAspect="Content" ObjectID="_1566836042" r:id="rId134"/>
         </w:object>
       </w:r>
       <w:r>
@@ -2755,10 +2733,10 @@
           <w:szCs w:val="28"/>
         </w:rPr>
         <w:object w:dxaOrig="240" w:dyaOrig="260">
-          <v:shape id="_x0000_i1119" type="#_x0000_t75" style="width:15.75pt;height:17.25pt" o:ole="">
+          <v:shape id="_x0000_i1095" type="#_x0000_t75" style="width:15.75pt;height:17.25pt" o:ole="">
             <v:imagedata r:id="rId96" o:title=""/>
           </v:shape>
-          <o:OLEObject Type="Embed" ProgID="Equation.DSMT4" ShapeID="_x0000_i1119" DrawAspect="Content" ObjectID="_1566728538" r:id="rId135"/>
+          <o:OLEObject Type="Embed" ProgID="Equation.DSMT4" ShapeID="_x0000_i1095" DrawAspect="Content" ObjectID="_1566836043" r:id="rId135"/>
         </w:object>
       </w:r>
       <w:r>
@@ -2799,10 +2777,10 @@
           <w:szCs w:val="28"/>
         </w:rPr>
         <w:object w:dxaOrig="1020" w:dyaOrig="360">
-          <v:shape id="_x0000_i1124" type="#_x0000_t75" style="width:66pt;height:23.25pt" o:ole="">
+          <v:shape id="_x0000_i1096" type="#_x0000_t75" style="width:66pt;height:23.25pt" o:ole="">
             <v:imagedata r:id="rId136" o:title=""/>
           </v:shape>
-          <o:OLEObject Type="Embed" ProgID="Equation.DSMT4" ShapeID="_x0000_i1124" DrawAspect="Content" ObjectID="_1566728539" r:id="rId137"/>
+          <o:OLEObject Type="Embed" ProgID="Equation.DSMT4" ShapeID="_x0000_i1096" DrawAspect="Content" ObjectID="_1566836044" r:id="rId137"/>
         </w:object>
       </w:r>
       <w:r>
@@ -2891,10 +2869,10 @@
         </w:rPr>
         <w:lastRenderedPageBreak/>
         <w:drawing>
-          <wp:anchor distT="0" distB="0" distL="114300" distR="114300" simplePos="0" relativeHeight="251662336" behindDoc="0" locked="0" layoutInCell="1" allowOverlap="1" wp14:anchorId="553DC560" wp14:editId="3DC9DF8C">
+          <wp:anchor distT="0" distB="0" distL="114300" distR="114300" simplePos="0" relativeHeight="251663360" behindDoc="0" locked="0" layoutInCell="1" allowOverlap="1">
             <wp:simplePos x="0" y="0"/>
-            <wp:positionH relativeFrom="margin">
-              <wp:posOffset>-447675</wp:posOffset>
+            <wp:positionH relativeFrom="column">
+              <wp:posOffset>0</wp:posOffset>
             </wp:positionH>
             <wp:positionV relativeFrom="paragraph">
               <wp:posOffset>0</wp:posOffset>
@@ -2910,7 +2888,7 @@
                 <wp:lineTo x="0" y="0"/>
               </wp:wrapPolygon>
             </wp:wrapThrough>
-            <wp:docPr id="4" name="Picture 4"/>
+            <wp:docPr id="6" name="Picture 6"/>
             <wp:cNvGraphicFramePr>
               <a:graphicFrameLocks xmlns:a="http://schemas.openxmlformats.org/drawingml/2006/main" noChangeAspect="1"/>
             </wp:cNvGraphicFramePr>
@@ -2918,7 +2896,7 @@
               <a:graphicData uri="http://schemas.openxmlformats.org/drawingml/2006/picture">
                 <pic:pic xmlns:pic="http://schemas.openxmlformats.org/drawingml/2006/picture">
                   <pic:nvPicPr>
-                    <pic:cNvPr id="4" name="mapLarmorTurns-mTM_fig15.png"/>
+                    <pic:cNvPr id="6" name="mapLarmorTurns-mTM_fig15.png"/>
                     <pic:cNvPicPr/>
                   </pic:nvPicPr>
                   <pic:blipFill>
@@ -3019,10 +2997,10 @@
           <w:szCs w:val="28"/>
         </w:rPr>
         <w:object w:dxaOrig="279" w:dyaOrig="260">
-          <v:shape id="_x0000_i1143" type="#_x0000_t75" style="width:18pt;height:17.25pt" o:ole="">
+          <v:shape id="_x0000_i1097" type="#_x0000_t75" style="width:18pt;height:17.25pt" o:ole="">
             <v:imagedata r:id="rId94" o:title=""/>
           </v:shape>
-          <o:OLEObject Type="Embed" ProgID="Equation.DSMT4" ShapeID="_x0000_i1143" DrawAspect="Content" ObjectID="_1566728540" r:id="rId139"/>
+          <o:OLEObject Type="Embed" ProgID="Equation.DSMT4" ShapeID="_x0000_i1097" DrawAspect="Content" ObjectID="_1566836045" r:id="rId139"/>
         </w:object>
       </w:r>
       <w:r>
@@ -3039,10 +3017,10 @@
           <w:szCs w:val="28"/>
         </w:rPr>
         <w:object w:dxaOrig="240" w:dyaOrig="260">
-          <v:shape id="_x0000_i1144" type="#_x0000_t75" style="width:15.75pt;height:17.25pt" o:ole="">
+          <v:shape id="_x0000_i1098" type="#_x0000_t75" style="width:15.75pt;height:17.25pt" o:ole="">
             <v:imagedata r:id="rId96" o:title=""/>
           </v:shape>
-          <o:OLEObject Type="Embed" ProgID="Equation.DSMT4" ShapeID="_x0000_i1144" DrawAspect="Content" ObjectID="_1566728541" r:id="rId140"/>
+          <o:OLEObject Type="Embed" ProgID="Equation.DSMT4" ShapeID="_x0000_i1098" DrawAspect="Content" ObjectID="_1566836046" r:id="rId140"/>
         </w:object>
       </w:r>
       <w:r>
@@ -3059,10 +3037,10 @@
           <w:szCs w:val="28"/>
         </w:rPr>
         <w:object w:dxaOrig="1120" w:dyaOrig="360">
-          <v:shape id="_x0000_i1145" type="#_x0000_t75" style="width:72.75pt;height:23.25pt" o:ole="">
+          <v:shape id="_x0000_i1099" type="#_x0000_t75" style="width:72.75pt;height:23.25pt" o:ole="">
             <v:imagedata r:id="rId141" o:title=""/>
           </v:shape>
-          <o:OLEObject Type="Embed" ProgID="Equation.DSMT4" ShapeID="_x0000_i1145" DrawAspect="Content" ObjectID="_1566728542" r:id="rId142"/>
+          <o:OLEObject Type="Embed" ProgID="Equation.DSMT4" ShapeID="_x0000_i1099" DrawAspect="Content" ObjectID="_1566836047" r:id="rId142"/>
         </w:object>
       </w:r>
       <w:r>
@@ -3091,6 +3069,42 @@
           <w:szCs w:val="28"/>
         </w:rPr>
       </w:pPr>
+    </w:p>
+    <w:p>
+      <w:pPr>
+        <w:pStyle w:val="ListParagraph"/>
+        <w:spacing w:after="0"/>
+        <w:ind w:left="0"/>
+        <w:jc w:val="both"/>
+        <w:rPr>
+          <w:sz w:val="28"/>
+          <w:szCs w:val="28"/>
+        </w:rPr>
+      </w:pPr>
+    </w:p>
+    <w:p>
+      <w:pPr>
+        <w:pStyle w:val="ListParagraph"/>
+        <w:spacing w:after="0"/>
+        <w:ind w:left="0"/>
+        <w:jc w:val="both"/>
+        <w:rPr>
+          <w:sz w:val="28"/>
+          <w:szCs w:val="28"/>
+        </w:rPr>
+      </w:pPr>
+    </w:p>
+    <w:p>
+      <w:pPr>
+        <w:pStyle w:val="ListParagraph"/>
+        <w:spacing w:after="0"/>
+        <w:ind w:left="0"/>
+        <w:jc w:val="both"/>
+        <w:rPr>
+          <w:sz w:val="28"/>
+          <w:szCs w:val="28"/>
+        </w:rPr>
+      </w:pPr>
       <w:r>
         <w:rPr>
           <w:sz w:val="28"/>
@@ -3105,21 +3119,12 @@
         </w:rPr>
         <w:t xml:space="preserve">tions, </w:t>
       </w:r>
-      <w:bookmarkStart w:id="0" w:name="_GoBack"/>
-      <w:bookmarkEnd w:id="0"/>
-      <w:r>
-        <w:rPr>
-          <w:sz w:val="28"/>
-          <w:szCs w:val="28"/>
-        </w:rPr>
-        <w:t>this new approach was used</w:t>
-      </w:r>
-      <w:r>
-        <w:rPr>
-          <w:sz w:val="28"/>
-          <w:szCs w:val="28"/>
-        </w:rPr>
-        <w:t xml:space="preserve"> in</w:t>
+      <w:r>
+        <w:rPr>
+          <w:sz w:val="28"/>
+          <w:szCs w:val="28"/>
+        </w:rPr>
+        <w:t>this new approach was used in</w:t>
       </w:r>
       <w:r>
         <w:rPr>
@@ -3735,6 +3740,7 @@
   <w:style w:type="character" w:default="1" w:styleId="DefaultParagraphFont">
     <w:name w:val="Default Paragraph Font"/>
     <w:uiPriority w:val="1"/>
+    <w:semiHidden/>
     <w:unhideWhenUsed/>
   </w:style>
   <w:style w:type="table" w:default="1" w:styleId="TableNormal">

</xml_diff>

<commit_message>
Update of the files at 09/21/2017
</commit_message>
<xml_diff>
--- a/docs/eidelyur/docs/notesToChoiceCodeParameters.docx
+++ b/docs/eidelyur/docs/notesToChoiceCodeParameters.docx
@@ -2,6 +2,40 @@
 <file path=word/document.xml><?xml version="1.0" encoding="utf-8"?>
 <w:document xmlns:wpc="http://schemas.microsoft.com/office/word/2010/wordprocessingCanvas" xmlns:cx="http://schemas.microsoft.com/office/drawing/2014/chartex" xmlns:cx1="http://schemas.microsoft.com/office/drawing/2015/9/8/chartex" xmlns:cx2="http://schemas.microsoft.com/office/drawing/2015/10/21/chartex" xmlns:cx3="http://schemas.microsoft.com/office/drawing/2016/5/9/chartex" xmlns:cx4="http://schemas.microsoft.com/office/drawing/2016/5/10/chartex" xmlns:cx5="http://schemas.microsoft.com/office/drawing/2016/5/11/chartex" xmlns:mc="http://schemas.openxmlformats.org/markup-compatibility/2006" xmlns:o="urn:schemas-microsoft-com:office:office" xmlns:r="http://schemas.openxmlformats.org/officeDocument/2006/relationships" xmlns:m="http://schemas.openxmlformats.org/officeDocument/2006/math" xmlns:v="urn:schemas-microsoft-com:vml" xmlns:wp14="http://schemas.microsoft.com/office/word/2010/wordprocessingDrawing" xmlns:wp="http://schemas.openxmlformats.org/drawingml/2006/wordprocessingDrawing" xmlns:w10="urn:schemas-microsoft-com:office:word" xmlns:w="http://schemas.openxmlformats.org/wordprocessingml/2006/main" xmlns:w14="http://schemas.microsoft.com/office/word/2010/wordml" xmlns:w15="http://schemas.microsoft.com/office/word/2012/wordml" xmlns:w16se="http://schemas.microsoft.com/office/word/2015/wordml/symex" xmlns:wpg="http://schemas.microsoft.com/office/word/2010/wordprocessingGroup" xmlns:wpi="http://schemas.microsoft.com/office/word/2010/wordprocessingInk" xmlns:wne="http://schemas.microsoft.com/office/word/2006/wordml" xmlns:wps="http://schemas.microsoft.com/office/word/2010/wordprocessingShape" mc:Ignorable="w14 w15 w16se wp14">
   <w:body>
+    <w:p>
+      <w:pPr>
+        <w:spacing w:after="0"/>
+        <w:jc w:val="center"/>
+        <w:rPr>
+          <w:b/>
+          <w:sz w:val="28"/>
+          <w:szCs w:val="28"/>
+          <w:lang w:val="en"/>
+        </w:rPr>
+      </w:pPr>
+      <w:r>
+        <w:rPr>
+          <w:b/>
+          <w:sz w:val="28"/>
+          <w:szCs w:val="28"/>
+          <w:lang w:val="en"/>
+        </w:rPr>
+        <w:t>Some Notes Concerning the Selection of Parameters</w:t>
+      </w:r>
+    </w:p>
+    <w:p>
+      <w:pPr>
+        <w:spacing w:after="0"/>
+        <w:jc w:val="both"/>
+        <w:rPr>
+          <w:sz w:val="16"/>
+          <w:szCs w:val="16"/>
+          <w:lang w:val="en"/>
+        </w:rPr>
+      </w:pPr>
+      <w:bookmarkStart w:id="0" w:name="_GoBack"/>
+    </w:p>
+    <w:bookmarkEnd w:id="0"/>
     <w:p>
       <w:pPr>
         <w:spacing w:after="0"/>
@@ -49,7 +83,7 @@
           <v:shape id="_x0000_i1025" type="#_x0000_t75" style="width:27.75pt;height:23.25pt" o:ole="">
             <v:imagedata r:id="rId5" o:title=""/>
           </v:shape>
-          <o:OLEObject Type="Embed" ProgID="Equation.DSMT4" ShapeID="_x0000_i1025" DrawAspect="Content" ObjectID="_1566835973" r:id="rId6"/>
+          <o:OLEObject Type="Embed" ProgID="Equation.DSMT4" ShapeID="_x0000_i1025" DrawAspect="Content" ObjectID="_1567412795" r:id="rId6"/>
         </w:object>
       </w:r>
       <w:r>
@@ -77,7 +111,7 @@
           <v:shape id="_x0000_i1026" type="#_x0000_t75" style="width:29.25pt;height:23.25pt" o:ole="">
             <v:imagedata r:id="rId7" o:title=""/>
           </v:shape>
-          <o:OLEObject Type="Embed" ProgID="Equation.DSMT4" ShapeID="_x0000_i1026" DrawAspect="Content" ObjectID="_1566835974" r:id="rId8"/>
+          <o:OLEObject Type="Embed" ProgID="Equation.DSMT4" ShapeID="_x0000_i1026" DrawAspect="Content" ObjectID="_1567412796" r:id="rId8"/>
         </w:object>
       </w:r>
       <w:r>
@@ -112,7 +146,7 @@
           <v:shape id="_x0000_i1027" type="#_x0000_t75" style="width:15pt;height:16.5pt" o:ole="">
             <v:imagedata r:id="rId9" o:title=""/>
           </v:shape>
-          <o:OLEObject Type="Embed" ProgID="Equation.DSMT4" ShapeID="_x0000_i1027" DrawAspect="Content" ObjectID="_1566835975" r:id="rId10"/>
+          <o:OLEObject Type="Embed" ProgID="Equation.DSMT4" ShapeID="_x0000_i1027" DrawAspect="Content" ObjectID="_1567412797" r:id="rId10"/>
         </w:object>
       </w:r>
       <w:r>
@@ -133,7 +167,7 @@
           <v:shape id="_x0000_i1028" type="#_x0000_t75" style="width:23.25pt;height:23.25pt" o:ole="">
             <v:imagedata r:id="rId11" o:title=""/>
           </v:shape>
-          <o:OLEObject Type="Embed" ProgID="Equation.DSMT4" ShapeID="_x0000_i1028" DrawAspect="Content" ObjectID="_1566835976" r:id="rId12"/>
+          <o:OLEObject Type="Embed" ProgID="Equation.DSMT4" ShapeID="_x0000_i1028" DrawAspect="Content" ObjectID="_1567412798" r:id="rId12"/>
         </w:object>
       </w:r>
       <w:r>
@@ -174,7 +208,7 @@
           <v:shape id="_x0000_i1029" type="#_x0000_t75" style="width:19.5pt;height:24.75pt" o:ole="">
             <v:imagedata r:id="rId13" o:title=""/>
           </v:shape>
-          <o:OLEObject Type="Embed" ProgID="Equation.DSMT4" ShapeID="_x0000_i1029" DrawAspect="Content" ObjectID="_1566835977" r:id="rId14"/>
+          <o:OLEObject Type="Embed" ProgID="Equation.DSMT4" ShapeID="_x0000_i1029" DrawAspect="Content" ObjectID="_1567412799" r:id="rId14"/>
         </w:object>
       </w:r>
       <w:r>
@@ -222,7 +256,7 @@
           <v:shape id="_x0000_i1030" type="#_x0000_t75" style="width:84pt;height:24.75pt" o:ole="">
             <v:imagedata r:id="rId15" o:title=""/>
           </v:shape>
-          <o:OLEObject Type="Embed" ProgID="Equation.DSMT4" ShapeID="_x0000_i1030" DrawAspect="Content" ObjectID="_1566835978" r:id="rId16"/>
+          <o:OLEObject Type="Embed" ProgID="Equation.DSMT4" ShapeID="_x0000_i1030" DrawAspect="Content" ObjectID="_1567412800" r:id="rId16"/>
         </w:object>
       </w:r>
       <w:r>
@@ -285,7 +319,7 @@
           <v:shape id="_x0000_i1031" type="#_x0000_t75" style="width:27.75pt;height:23.25pt" o:ole="">
             <v:imagedata r:id="rId5" o:title=""/>
           </v:shape>
-          <o:OLEObject Type="Embed" ProgID="Equation.DSMT4" ShapeID="_x0000_i1031" DrawAspect="Content" ObjectID="_1566835979" r:id="rId17"/>
+          <o:OLEObject Type="Embed" ProgID="Equation.DSMT4" ShapeID="_x0000_i1031" DrawAspect="Content" ObjectID="_1567412801" r:id="rId17"/>
         </w:object>
       </w:r>
       <w:r>
@@ -311,7 +345,7 @@
           <v:shape id="_x0000_i1032" type="#_x0000_t75" style="width:27pt;height:23.25pt" o:ole="">
             <v:imagedata r:id="rId18" o:title=""/>
           </v:shape>
-          <o:OLEObject Type="Embed" ProgID="Equation.DSMT4" ShapeID="_x0000_i1032" DrawAspect="Content" ObjectID="_1566835980" r:id="rId19"/>
+          <o:OLEObject Type="Embed" ProgID="Equation.DSMT4" ShapeID="_x0000_i1032" DrawAspect="Content" ObjectID="_1567412802" r:id="rId19"/>
         </w:object>
       </w:r>
       <w:r>
@@ -359,7 +393,7 @@
           <v:shape id="_x0000_i1033" type="#_x0000_t75" style="width:2in;height:46.5pt" o:ole="">
             <v:imagedata r:id="rId20" o:title=""/>
           </v:shape>
-          <o:OLEObject Type="Embed" ProgID="Equation.DSMT4" ShapeID="_x0000_i1033" DrawAspect="Content" ObjectID="_1566835981" r:id="rId21"/>
+          <o:OLEObject Type="Embed" ProgID="Equation.DSMT4" ShapeID="_x0000_i1033" DrawAspect="Content" ObjectID="_1567412803" r:id="rId21"/>
         </w:object>
       </w:r>
     </w:p>
@@ -396,7 +430,7 @@
           <v:shape id="_x0000_i1034" type="#_x0000_t75" style="width:27.75pt;height:23.25pt" o:ole="">
             <v:imagedata r:id="rId5" o:title=""/>
           </v:shape>
-          <o:OLEObject Type="Embed" ProgID="Equation.DSMT4" ShapeID="_x0000_i1034" DrawAspect="Content" ObjectID="_1566835982" r:id="rId22"/>
+          <o:OLEObject Type="Embed" ProgID="Equation.DSMT4" ShapeID="_x0000_i1034" DrawAspect="Content" ObjectID="_1567412804" r:id="rId22"/>
         </w:object>
       </w:r>
       <w:r>
@@ -428,7 +462,7 @@
           <v:shape id="_x0000_i1035" type="#_x0000_t75" style="width:320.25pt;height:50.25pt" o:ole="">
             <v:imagedata r:id="rId23" o:title=""/>
           </v:shape>
-          <o:OLEObject Type="Embed" ProgID="Equation.DSMT4" ShapeID="_x0000_i1035" DrawAspect="Content" ObjectID="_1566835983" r:id="rId24"/>
+          <o:OLEObject Type="Embed" ProgID="Equation.DSMT4" ShapeID="_x0000_i1035" DrawAspect="Content" ObjectID="_1567412805" r:id="rId24"/>
         </w:object>
       </w:r>
     </w:p>
@@ -467,7 +501,7 @@
           <v:shape id="_x0000_i1036" type="#_x0000_t75" style="width:33pt;height:18pt" o:ole="">
             <v:imagedata r:id="rId25" o:title=""/>
           </v:shape>
-          <o:OLEObject Type="Embed" ProgID="Equation.DSMT4" ShapeID="_x0000_i1036" DrawAspect="Content" ObjectID="_1566835984" r:id="rId26"/>
+          <o:OLEObject Type="Embed" ProgID="Equation.DSMT4" ShapeID="_x0000_i1036" DrawAspect="Content" ObjectID="_1567412806" r:id="rId26"/>
         </w:object>
       </w:r>
       <w:r>
@@ -494,7 +528,7 @@
           <v:shape id="_x0000_i1037" type="#_x0000_t75" style="width:76.5pt;height:23.25pt" o:ole="">
             <v:imagedata r:id="rId27" o:title=""/>
           </v:shape>
-          <o:OLEObject Type="Embed" ProgID="Equation.DSMT4" ShapeID="_x0000_i1037" DrawAspect="Content" ObjectID="_1566835985" r:id="rId28"/>
+          <o:OLEObject Type="Embed" ProgID="Equation.DSMT4" ShapeID="_x0000_i1037" DrawAspect="Content" ObjectID="_1567412807" r:id="rId28"/>
         </w:object>
       </w:r>
       <w:r>
@@ -537,7 +571,7 @@
           <v:shape id="_x0000_i1038" type="#_x0000_t75" style="width:29.25pt;height:23.25pt" o:ole="">
             <v:imagedata r:id="rId7" o:title=""/>
           </v:shape>
-          <o:OLEObject Type="Embed" ProgID="Equation.DSMT4" ShapeID="_x0000_i1038" DrawAspect="Content" ObjectID="_1566835986" r:id="rId29"/>
+          <o:OLEObject Type="Embed" ProgID="Equation.DSMT4" ShapeID="_x0000_i1038" DrawAspect="Content" ObjectID="_1567412808" r:id="rId29"/>
         </w:object>
       </w:r>
       <w:r>
@@ -571,7 +605,7 @@
           <v:shape id="_x0000_i1039" type="#_x0000_t75" style="width:19.5pt;height:23.25pt" o:ole="">
             <v:imagedata r:id="rId30" o:title=""/>
           </v:shape>
-          <o:OLEObject Type="Embed" ProgID="Equation.DSMT4" ShapeID="_x0000_i1039" DrawAspect="Content" ObjectID="_1566835987" r:id="rId31"/>
+          <o:OLEObject Type="Embed" ProgID="Equation.DSMT4" ShapeID="_x0000_i1039" DrawAspect="Content" ObjectID="_1567412809" r:id="rId31"/>
         </w:object>
       </w:r>
       <w:r>
@@ -598,7 +632,7 @@
           <v:shape id="_x0000_i1040" type="#_x0000_t75" style="width:21.75pt;height:23.25pt" o:ole="">
             <v:imagedata r:id="rId32" o:title=""/>
           </v:shape>
-          <o:OLEObject Type="Embed" ProgID="Equation.DSMT4" ShapeID="_x0000_i1040" DrawAspect="Content" ObjectID="_1566835988" r:id="rId33"/>
+          <o:OLEObject Type="Embed" ProgID="Equation.DSMT4" ShapeID="_x0000_i1040" DrawAspect="Content" ObjectID="_1567412810" r:id="rId33"/>
         </w:object>
       </w:r>
       <w:r>
@@ -618,7 +652,7 @@
           <v:shape id="_x0000_i1041" type="#_x0000_t75" style="width:36pt;height:24.75pt" o:ole="">
             <v:imagedata r:id="rId34" o:title=""/>
           </v:shape>
-          <o:OLEObject Type="Embed" ProgID="Equation.DSMT4" ShapeID="_x0000_i1041" DrawAspect="Content" ObjectID="_1566835989" r:id="rId35"/>
+          <o:OLEObject Type="Embed" ProgID="Equation.DSMT4" ShapeID="_x0000_i1041" DrawAspect="Content" ObjectID="_1567412811" r:id="rId35"/>
         </w:object>
       </w:r>
       <w:r>
@@ -650,7 +684,7 @@
           <v:shape id="_x0000_i1042" type="#_x0000_t75" style="width:294.75pt;height:28.5pt" o:ole="">
             <v:imagedata r:id="rId36" o:title=""/>
           </v:shape>
-          <o:OLEObject Type="Embed" ProgID="Equation.DSMT4" ShapeID="_x0000_i1042" DrawAspect="Content" ObjectID="_1566835990" r:id="rId37"/>
+          <o:OLEObject Type="Embed" ProgID="Equation.DSMT4" ShapeID="_x0000_i1042" DrawAspect="Content" ObjectID="_1567412812" r:id="rId37"/>
         </w:object>
       </w:r>
     </w:p>
@@ -696,7 +730,7 @@
           <v:shape id="_x0000_i1043" type="#_x0000_t75" style="width:15pt;height:16.5pt" o:ole="">
             <v:imagedata r:id="rId9" o:title=""/>
           </v:shape>
-          <o:OLEObject Type="Embed" ProgID="Equation.DSMT4" ShapeID="_x0000_i1043" DrawAspect="Content" ObjectID="_1566835991" r:id="rId38"/>
+          <o:OLEObject Type="Embed" ProgID="Equation.DSMT4" ShapeID="_x0000_i1043" DrawAspect="Content" ObjectID="_1567412813" r:id="rId38"/>
         </w:object>
       </w:r>
       <w:r>
@@ -730,7 +764,7 @@
           <v:shape id="_x0000_i1044" type="#_x0000_t75" style="width:87.75pt;height:23.25pt" o:ole="">
             <v:imagedata r:id="rId39" o:title=""/>
           </v:shape>
-          <o:OLEObject Type="Embed" ProgID="Equation.DSMT4" ShapeID="_x0000_i1044" DrawAspect="Content" ObjectID="_1566835992" r:id="rId40"/>
+          <o:OLEObject Type="Embed" ProgID="Equation.DSMT4" ShapeID="_x0000_i1044" DrawAspect="Content" ObjectID="_1567412814" r:id="rId40"/>
         </w:object>
       </w:r>
       <w:r>
@@ -776,7 +810,7 @@
           <v:shape id="_x0000_i1045" type="#_x0000_t75" style="width:23.25pt;height:23.25pt" o:ole="">
             <v:imagedata r:id="rId11" o:title=""/>
           </v:shape>
-          <o:OLEObject Type="Embed" ProgID="Equation.DSMT4" ShapeID="_x0000_i1045" DrawAspect="Content" ObjectID="_1566835993" r:id="rId41"/>
+          <o:OLEObject Type="Embed" ProgID="Equation.DSMT4" ShapeID="_x0000_i1045" DrawAspect="Content" ObjectID="_1567412815" r:id="rId41"/>
         </w:object>
       </w:r>
       <w:r>
@@ -803,7 +837,7 @@
           <v:shape id="_x0000_i1046" type="#_x0000_t75" style="width:123pt;height:23.25pt" o:ole="">
             <v:imagedata r:id="rId42" o:title=""/>
           </v:shape>
-          <o:OLEObject Type="Embed" ProgID="Equation.DSMT4" ShapeID="_x0000_i1046" DrawAspect="Content" ObjectID="_1566835994" r:id="rId43"/>
+          <o:OLEObject Type="Embed" ProgID="Equation.DSMT4" ShapeID="_x0000_i1046" DrawAspect="Content" ObjectID="_1567412816" r:id="rId43"/>
         </w:object>
       </w:r>
       <w:r>
@@ -830,7 +864,7 @@
           <v:shape id="_x0000_i1047" type="#_x0000_t75" style="width:84pt;height:21pt" o:ole="">
             <v:imagedata r:id="rId44" o:title=""/>
           </v:shape>
-          <o:OLEObject Type="Embed" ProgID="Equation.DSMT4" ShapeID="_x0000_i1047" DrawAspect="Content" ObjectID="_1566835995" r:id="rId45"/>
+          <o:OLEObject Type="Embed" ProgID="Equation.DSMT4" ShapeID="_x0000_i1047" DrawAspect="Content" ObjectID="_1567412817" r:id="rId45"/>
         </w:object>
       </w:r>
       <w:r>
@@ -862,7 +896,7 @@
           <v:shape id="_x0000_i1048" type="#_x0000_t75" style="width:82.5pt;height:23.25pt" o:ole="">
             <v:imagedata r:id="rId46" o:title=""/>
           </v:shape>
-          <o:OLEObject Type="Embed" ProgID="Equation.DSMT4" ShapeID="_x0000_i1048" DrawAspect="Content" ObjectID="_1566835996" r:id="rId47"/>
+          <o:OLEObject Type="Embed" ProgID="Equation.DSMT4" ShapeID="_x0000_i1048" DrawAspect="Content" ObjectID="_1567412818" r:id="rId47"/>
         </w:object>
       </w:r>
     </w:p>
@@ -883,7 +917,6 @@
           <w:szCs w:val="28"/>
           <w:lang w:val="en"/>
         </w:rPr>
-        <w:lastRenderedPageBreak/>
         <w:t xml:space="preserve">In this case, both relatively small (of the order of tens) and very significant (of the order of several thousand) values can be obtained for the number </w:t>
       </w:r>
       <w:r>
@@ -896,7 +929,7 @@
           <v:shape id="_x0000_i1049" type="#_x0000_t75" style="width:21.75pt;height:23.25pt" o:ole="">
             <v:imagedata r:id="rId48" o:title=""/>
           </v:shape>
-          <o:OLEObject Type="Embed" ProgID="Equation.DSMT4" ShapeID="_x0000_i1049" DrawAspect="Content" ObjectID="_1566835997" r:id="rId49"/>
+          <o:OLEObject Type="Embed" ProgID="Equation.DSMT4" ShapeID="_x0000_i1049" DrawAspect="Content" ObjectID="_1567412819" r:id="rId49"/>
         </w:object>
       </w:r>
       <w:r>
@@ -950,7 +983,7 @@
           <v:shape id="_x0000_i1050" type="#_x0000_t75" style="width:15pt;height:24.75pt" o:ole="">
             <v:imagedata r:id="rId50" o:title=""/>
           </v:shape>
-          <o:OLEObject Type="Embed" ProgID="Equation.DSMT4" ShapeID="_x0000_i1050" DrawAspect="Content" ObjectID="_1566835998" r:id="rId51"/>
+          <o:OLEObject Type="Embed" ProgID="Equation.DSMT4" ShapeID="_x0000_i1050" DrawAspect="Content" ObjectID="_1567412820" r:id="rId51"/>
         </w:object>
       </w:r>
       <w:r>
@@ -970,7 +1003,7 @@
           <v:shape id="_x0000_i1051" type="#_x0000_t75" style="width:44.25pt;height:24.75pt" o:ole="">
             <v:imagedata r:id="rId52" o:title=""/>
           </v:shape>
-          <o:OLEObject Type="Embed" ProgID="Equation.DSMT4" ShapeID="_x0000_i1051" DrawAspect="Content" ObjectID="_1566835999" r:id="rId53"/>
+          <o:OLEObject Type="Embed" ProgID="Equation.DSMT4" ShapeID="_x0000_i1051" DrawAspect="Content" ObjectID="_1567412821" r:id="rId53"/>
         </w:object>
       </w:r>
       <w:r>
@@ -1025,7 +1058,7 @@
           <v:shape id="_x0000_i1052" type="#_x0000_t75" style="width:127.5pt;height:24.75pt" o:ole="">
             <v:imagedata r:id="rId54" o:title=""/>
           </v:shape>
-          <o:OLEObject Type="Embed" ProgID="Equation.DSMT4" ShapeID="_x0000_i1052" DrawAspect="Content" ObjectID="_1566836000" r:id="rId55"/>
+          <o:OLEObject Type="Embed" ProgID="Equation.DSMT4" ShapeID="_x0000_i1052" DrawAspect="Content" ObjectID="_1567412822" r:id="rId55"/>
         </w:object>
       </w:r>
     </w:p>
@@ -1058,7 +1091,7 @@
           <v:shape id="_x0000_i1053" type="#_x0000_t75" style="width:29.25pt;height:23.25pt" o:ole="">
             <v:imagedata r:id="rId56" o:title=""/>
           </v:shape>
-          <o:OLEObject Type="Embed" ProgID="Equation.DSMT4" ShapeID="_x0000_i1053" DrawAspect="Content" ObjectID="_1566836001" r:id="rId57"/>
+          <o:OLEObject Type="Embed" ProgID="Equation.DSMT4" ShapeID="_x0000_i1053" DrawAspect="Content" ObjectID="_1567412823" r:id="rId57"/>
         </w:object>
       </w:r>
       <w:r>
@@ -1094,7 +1127,7 @@
           <v:shape id="_x0000_i1054" type="#_x0000_t75" style="width:23.25pt;height:23.25pt" o:ole="">
             <v:imagedata r:id="rId11" o:title=""/>
           </v:shape>
-          <o:OLEObject Type="Embed" ProgID="Equation.DSMT4" ShapeID="_x0000_i1054" DrawAspect="Content" ObjectID="_1566836002" r:id="rId58"/>
+          <o:OLEObject Type="Embed" ProgID="Equation.DSMT4" ShapeID="_x0000_i1054" DrawAspect="Content" ObjectID="_1567412824" r:id="rId58"/>
         </w:object>
       </w:r>
       <w:r>
@@ -1115,7 +1148,7 @@
           <v:shape id="_x0000_i1055" type="#_x0000_t75" style="width:135.75pt;height:30pt" o:ole="">
             <v:imagedata r:id="rId59" o:title=""/>
           </v:shape>
-          <o:OLEObject Type="Embed" ProgID="Equation.DSMT4" ShapeID="_x0000_i1055" DrawAspect="Content" ObjectID="_1566836003" r:id="rId60"/>
+          <o:OLEObject Type="Embed" ProgID="Equation.DSMT4" ShapeID="_x0000_i1055" DrawAspect="Content" ObjectID="_1567412825" r:id="rId60"/>
         </w:object>
       </w:r>
       <w:r>
@@ -1164,7 +1197,7 @@
           <v:shape id="_x0000_i1056" type="#_x0000_t75" style="width:18pt;height:23.25pt" o:ole="">
             <v:imagedata r:id="rId61" o:title=""/>
           </v:shape>
-          <o:OLEObject Type="Embed" ProgID="Equation.DSMT4" ShapeID="_x0000_i1056" DrawAspect="Content" ObjectID="_1566836004" r:id="rId62"/>
+          <o:OLEObject Type="Embed" ProgID="Equation.DSMT4" ShapeID="_x0000_i1056" DrawAspect="Content" ObjectID="_1567412826" r:id="rId62"/>
         </w:object>
       </w:r>
       <w:r>
@@ -1198,7 +1231,7 @@
           <v:shape id="_x0000_i1057" type="#_x0000_t75" style="width:29.25pt;height:24.75pt" o:ole="">
             <v:imagedata r:id="rId63" o:title=""/>
           </v:shape>
-          <o:OLEObject Type="Embed" ProgID="Equation.DSMT4" ShapeID="_x0000_i1057" DrawAspect="Content" ObjectID="_1566836005" r:id="rId64"/>
+          <o:OLEObject Type="Embed" ProgID="Equation.DSMT4" ShapeID="_x0000_i1057" DrawAspect="Content" ObjectID="_1567412827" r:id="rId64"/>
         </w:object>
       </w:r>
       <w:r>
@@ -1222,7 +1255,7 @@
           <v:shape id="_x0000_i1058" type="#_x0000_t75" style="width:265.5pt;height:24.75pt" o:ole="">
             <v:imagedata r:id="rId65" o:title=""/>
           </v:shape>
-          <o:OLEObject Type="Embed" ProgID="Equation.DSMT4" ShapeID="_x0000_i1058" DrawAspect="Content" ObjectID="_1566836006" r:id="rId66"/>
+          <o:OLEObject Type="Embed" ProgID="Equation.DSMT4" ShapeID="_x0000_i1058" DrawAspect="Content" ObjectID="_1567412828" r:id="rId66"/>
         </w:object>
       </w:r>
     </w:p>
@@ -1293,7 +1326,7 @@
           <v:shape id="_x0000_i1059" type="#_x0000_t75" style="width:15pt;height:16.5pt" o:ole="">
             <v:imagedata r:id="rId67" o:title=""/>
           </v:shape>
-          <o:OLEObject Type="Embed" ProgID="Equation.DSMT4" ShapeID="_x0000_i1059" DrawAspect="Content" ObjectID="_1566836007" r:id="rId68"/>
+          <o:OLEObject Type="Embed" ProgID="Equation.DSMT4" ShapeID="_x0000_i1059" DrawAspect="Content" ObjectID="_1567412829" r:id="rId68"/>
         </w:object>
       </w:r>
       <w:r>
@@ -1320,7 +1353,7 @@
           <v:shape id="_x0000_i1060" type="#_x0000_t75" style="width:53.25pt;height:24.75pt" o:ole="">
             <v:imagedata r:id="rId69" o:title=""/>
           </v:shape>
-          <o:OLEObject Type="Embed" ProgID="Equation.DSMT4" ShapeID="_x0000_i1060" DrawAspect="Content" ObjectID="_1566836008" r:id="rId70"/>
+          <o:OLEObject Type="Embed" ProgID="Equation.DSMT4" ShapeID="_x0000_i1060" DrawAspect="Content" ObjectID="_1567412830" r:id="rId70"/>
         </w:object>
       </w:r>
       <w:r>
@@ -1347,7 +1380,7 @@
           <v:shape id="_x0000_i1061" type="#_x0000_t75" style="width:111.75pt;height:23.25pt" o:ole="">
             <v:imagedata r:id="rId71" o:title=""/>
           </v:shape>
-          <o:OLEObject Type="Embed" ProgID="Equation.DSMT4" ShapeID="_x0000_i1061" DrawAspect="Content" ObjectID="_1566836009" r:id="rId72"/>
+          <o:OLEObject Type="Embed" ProgID="Equation.DSMT4" ShapeID="_x0000_i1061" DrawAspect="Content" ObjectID="_1567412831" r:id="rId72"/>
         </w:object>
       </w:r>
       <w:r>
@@ -1374,7 +1407,7 @@
           <v:shape id="_x0000_i1062" type="#_x0000_t75" style="width:141pt;height:23.25pt" o:ole="">
             <v:imagedata r:id="rId73" o:title=""/>
           </v:shape>
-          <o:OLEObject Type="Embed" ProgID="Equation.DSMT4" ShapeID="_x0000_i1062" DrawAspect="Content" ObjectID="_1566836010" r:id="rId74"/>
+          <o:OLEObject Type="Embed" ProgID="Equation.DSMT4" ShapeID="_x0000_i1062" DrawAspect="Content" ObjectID="_1567412832" r:id="rId74"/>
         </w:object>
       </w:r>
       <w:r>
@@ -1401,7 +1434,7 @@
           <v:shape id="_x0000_i1063" type="#_x0000_t75" style="width:18.75pt;height:22.5pt" o:ole="">
             <v:imagedata r:id="rId75" o:title=""/>
           </v:shape>
-          <o:OLEObject Type="Embed" ProgID="Equation.DSMT4" ShapeID="_x0000_i1063" DrawAspect="Content" ObjectID="_1566836011" r:id="rId76"/>
+          <o:OLEObject Type="Embed" ProgID="Equation.DSMT4" ShapeID="_x0000_i1063" DrawAspect="Content" ObjectID="_1567412833" r:id="rId76"/>
         </w:object>
       </w:r>
       <w:r>
@@ -1424,7 +1457,7 @@
           <v:shape id="_x0000_i1064" type="#_x0000_t75" style="width:34.5pt;height:24.75pt" o:ole="">
             <v:imagedata r:id="rId77" o:title=""/>
           </v:shape>
-          <o:OLEObject Type="Embed" ProgID="Equation.DSMT4" ShapeID="_x0000_i1064" DrawAspect="Content" ObjectID="_1566836012" r:id="rId78"/>
+          <o:OLEObject Type="Embed" ProgID="Equation.DSMT4" ShapeID="_x0000_i1064" DrawAspect="Content" ObjectID="_1567412834" r:id="rId78"/>
         </w:object>
       </w:r>
       <w:r>
@@ -1465,7 +1498,7 @@
           <v:shape id="_x0000_i1065" type="#_x0000_t75" style="width:27pt;height:23.25pt" o:ole="">
             <v:imagedata r:id="rId79" o:title=""/>
           </v:shape>
-          <o:OLEObject Type="Embed" ProgID="Equation.DSMT4" ShapeID="_x0000_i1065" DrawAspect="Content" ObjectID="_1566836013" r:id="rId80"/>
+          <o:OLEObject Type="Embed" ProgID="Equation.DSMT4" ShapeID="_x0000_i1065" DrawAspect="Content" ObjectID="_1567412835" r:id="rId80"/>
         </w:object>
       </w:r>
       <w:r>
@@ -1497,7 +1530,7 @@
           <v:shape id="_x0000_i1066" type="#_x0000_t75" style="width:143.25pt;height:24.75pt" o:ole="">
             <v:imagedata r:id="rId81" o:title=""/>
           </v:shape>
-          <o:OLEObject Type="Embed" ProgID="Equation.DSMT4" ShapeID="_x0000_i1066" DrawAspect="Content" ObjectID="_1566836014" r:id="rId82"/>
+          <o:OLEObject Type="Embed" ProgID="Equation.DSMT4" ShapeID="_x0000_i1066" DrawAspect="Content" ObjectID="_1567412836" r:id="rId82"/>
         </w:object>
       </w:r>
     </w:p>
@@ -1536,7 +1569,7 @@
           <v:shape id="_x0000_i1067" type="#_x0000_t75" style="width:18.75pt;height:22.5pt" o:ole="">
             <v:imagedata r:id="rId75" o:title=""/>
           </v:shape>
-          <o:OLEObject Type="Embed" ProgID="Equation.DSMT4" ShapeID="_x0000_i1067" DrawAspect="Content" ObjectID="_1566836015" r:id="rId83"/>
+          <o:OLEObject Type="Embed" ProgID="Equation.DSMT4" ShapeID="_x0000_i1067" DrawAspect="Content" ObjectID="_1567412837" r:id="rId83"/>
         </w:object>
       </w:r>
       <w:r>
@@ -1556,7 +1589,7 @@
           <v:shape id="_x0000_i1068" type="#_x0000_t75" style="width:18.75pt;height:24.75pt" o:ole="">
             <v:imagedata r:id="rId84" o:title=""/>
           </v:shape>
-          <o:OLEObject Type="Embed" ProgID="Equation.DSMT4" ShapeID="_x0000_i1068" DrawAspect="Content" ObjectID="_1566836016" r:id="rId85"/>
+          <o:OLEObject Type="Embed" ProgID="Equation.DSMT4" ShapeID="_x0000_i1068" DrawAspect="Content" ObjectID="_1567412838" r:id="rId85"/>
         </w:object>
       </w:r>
       <w:r>
@@ -1576,7 +1609,7 @@
           <v:shape id="_x0000_i1069" type="#_x0000_t75" style="width:57pt;height:24.75pt" o:ole="">
             <v:imagedata r:id="rId86" o:title=""/>
           </v:shape>
-          <o:OLEObject Type="Embed" ProgID="Equation.DSMT4" ShapeID="_x0000_i1069" DrawAspect="Content" ObjectID="_1566836017" r:id="rId87"/>
+          <o:OLEObject Type="Embed" ProgID="Equation.DSMT4" ShapeID="_x0000_i1069" DrawAspect="Content" ObjectID="_1567412839" r:id="rId87"/>
         </w:object>
       </w:r>
       <w:r>
@@ -1622,7 +1655,7 @@
           <v:shape id="_x0000_i1070" type="#_x0000_t75" style="width:179.25pt;height:48.75pt" o:ole="">
             <v:imagedata r:id="rId88" o:title=""/>
           </v:shape>
-          <o:OLEObject Type="Embed" ProgID="Equation.DSMT4" ShapeID="_x0000_i1070" DrawAspect="Content" ObjectID="_1566836018" r:id="rId89"/>
+          <o:OLEObject Type="Embed" ProgID="Equation.DSMT4" ShapeID="_x0000_i1070" DrawAspect="Content" ObjectID="_1567412840" r:id="rId89"/>
         </w:object>
       </w:r>
     </w:p>
@@ -1644,6 +1677,7 @@
           <w:szCs w:val="28"/>
           <w:lang w:val="en"/>
         </w:rPr>
+        <w:lastRenderedPageBreak/>
         <w:t xml:space="preserve">and thus, the current value </w:t>
       </w:r>
       <w:r>
@@ -1656,7 +1690,7 @@
           <v:shape id="_x0000_i1071" type="#_x0000_t75" style="width:78pt;height:24.75pt" o:ole="">
             <v:imagedata r:id="rId90" o:title=""/>
           </v:shape>
-          <o:OLEObject Type="Embed" ProgID="Equation.DSMT4" ShapeID="_x0000_i1071" DrawAspect="Content" ObjectID="_1566836019" r:id="rId91"/>
+          <o:OLEObject Type="Embed" ProgID="Equation.DSMT4" ShapeID="_x0000_i1071" DrawAspect="Content" ObjectID="_1567412841" r:id="rId91"/>
         </w:object>
       </w:r>
       <w:r>
@@ -1714,7 +1748,7 @@
           <v:shape id="_x0000_i1072" type="#_x0000_t75" style="width:362.25pt;height:30pt" o:ole="">
             <v:imagedata r:id="rId92" o:title=""/>
           </v:shape>
-          <o:OLEObject Type="Embed" ProgID="Equation.DSMT4" ShapeID="_x0000_i1072" DrawAspect="Content" ObjectID="_1566836020" r:id="rId93"/>
+          <o:OLEObject Type="Embed" ProgID="Equation.DSMT4" ShapeID="_x0000_i1072" DrawAspect="Content" ObjectID="_1567412842" r:id="rId93"/>
         </w:object>
       </w:r>
     </w:p>
@@ -1753,7 +1787,7 @@
           <v:shape id="_x0000_i1073" type="#_x0000_t75" style="width:18pt;height:17.25pt" o:ole="">
             <v:imagedata r:id="rId94" o:title=""/>
           </v:shape>
-          <o:OLEObject Type="Embed" ProgID="Equation.DSMT4" ShapeID="_x0000_i1073" DrawAspect="Content" ObjectID="_1566836021" r:id="rId95"/>
+          <o:OLEObject Type="Embed" ProgID="Equation.DSMT4" ShapeID="_x0000_i1073" DrawAspect="Content" ObjectID="_1567412843" r:id="rId95"/>
         </w:object>
       </w:r>
       <w:r>
@@ -1773,7 +1807,7 @@
           <v:shape id="_x0000_i1074" type="#_x0000_t75" style="width:15.75pt;height:17.25pt" o:ole="">
             <v:imagedata r:id="rId96" o:title=""/>
           </v:shape>
-          <o:OLEObject Type="Embed" ProgID="Equation.DSMT4" ShapeID="_x0000_i1074" DrawAspect="Content" ObjectID="_1566836022" r:id="rId97"/>
+          <o:OLEObject Type="Embed" ProgID="Equation.DSMT4" ShapeID="_x0000_i1074" DrawAspect="Content" ObjectID="_1567412844" r:id="rId97"/>
         </w:object>
       </w:r>
       <w:r>
@@ -1789,7 +1823,7 @@
         <w:pStyle w:val="ListParagraph"/>
         <w:spacing w:after="0"/>
         <w:ind w:left="0"/>
-        <w:jc w:val="both"/>
+        <w:jc w:val="center"/>
         <w:rPr>
           <w:sz w:val="28"/>
           <w:szCs w:val="28"/>
@@ -1802,10 +1836,10 @@
           <w:szCs w:val="28"/>
         </w:rPr>
         <w:object w:dxaOrig="6680" w:dyaOrig="740">
-          <v:shape id="_x0000_i1075" type="#_x0000_t75" style="width:423pt;height:48pt" o:ole="">
+          <v:shape id="_x0000_i1105" type="#_x0000_t75" style="width:423pt;height:48pt" o:ole="">
             <v:imagedata r:id="rId98" o:title=""/>
           </v:shape>
-          <o:OLEObject Type="Embed" ProgID="Equation.DSMT4" ShapeID="_x0000_i1075" DrawAspect="Content" ObjectID="_1566836023" r:id="rId99"/>
+          <o:OLEObject Type="Embed" ProgID="Equation.DSMT4" ShapeID="_x0000_i1105" DrawAspect="Content" ObjectID="_1567412845" r:id="rId99"/>
         </w:object>
       </w:r>
     </w:p>
@@ -1907,7 +1941,7 @@
           <v:shape id="_x0000_i1076" type="#_x0000_t75" style="width:18pt;height:17.25pt" o:ole="">
             <v:imagedata r:id="rId94" o:title=""/>
           </v:shape>
-          <o:OLEObject Type="Embed" ProgID="Equation.DSMT4" ShapeID="_x0000_i1076" DrawAspect="Content" ObjectID="_1566836024" r:id="rId101"/>
+          <o:OLEObject Type="Embed" ProgID="Equation.DSMT4" ShapeID="_x0000_i1076" DrawAspect="Content" ObjectID="_1567412846" r:id="rId101"/>
         </w:object>
       </w:r>
       <w:r>
@@ -1927,7 +1961,7 @@
           <v:shape id="_x0000_i1077" type="#_x0000_t75" style="width:15.75pt;height:17.25pt" o:ole="">
             <v:imagedata r:id="rId96" o:title=""/>
           </v:shape>
-          <o:OLEObject Type="Embed" ProgID="Equation.DSMT4" ShapeID="_x0000_i1077" DrawAspect="Content" ObjectID="_1566836025" r:id="rId102"/>
+          <o:OLEObject Type="Embed" ProgID="Equation.DSMT4" ShapeID="_x0000_i1077" DrawAspect="Content" ObjectID="_1567412847" r:id="rId102"/>
         </w:object>
       </w:r>
       <w:r>
@@ -2007,7 +2041,7 @@
           <v:shape id="_x0000_i1078" type="#_x0000_t75" style="width:18pt;height:17.25pt" o:ole="">
             <v:imagedata r:id="rId94" o:title=""/>
           </v:shape>
-          <o:OLEObject Type="Embed" ProgID="Equation.DSMT4" ShapeID="_x0000_i1078" DrawAspect="Content" ObjectID="_1566836026" r:id="rId103"/>
+          <o:OLEObject Type="Embed" ProgID="Equation.DSMT4" ShapeID="_x0000_i1078" DrawAspect="Content" ObjectID="_1567412848" r:id="rId103"/>
         </w:object>
       </w:r>
       <w:r>
@@ -2027,7 +2061,7 @@
           <v:shape id="_x0000_i1079" type="#_x0000_t75" style="width:15.75pt;height:17.25pt" o:ole="">
             <v:imagedata r:id="rId96" o:title=""/>
           </v:shape>
-          <o:OLEObject Type="Embed" ProgID="Equation.DSMT4" ShapeID="_x0000_i1079" DrawAspect="Content" ObjectID="_1566836027" r:id="rId104"/>
+          <o:OLEObject Type="Embed" ProgID="Equation.DSMT4" ShapeID="_x0000_i1079" DrawAspect="Content" ObjectID="_1567412849" r:id="rId104"/>
         </w:object>
       </w:r>
       <w:r>
@@ -2063,7 +2097,7 @@
           <v:shape id="_x0000_i1080" type="#_x0000_t75" style="width:18pt;height:23.25pt" o:ole="">
             <v:imagedata r:id="rId105" o:title=""/>
           </v:shape>
-          <o:OLEObject Type="Embed" ProgID="Equation.DSMT4" ShapeID="_x0000_i1080" DrawAspect="Content" ObjectID="_1566836028" r:id="rId106"/>
+          <o:OLEObject Type="Embed" ProgID="Equation.DSMT4" ShapeID="_x0000_i1080" DrawAspect="Content" ObjectID="_1567412850" r:id="rId106"/>
         </w:object>
       </w:r>
       <w:r>
@@ -2096,7 +2130,7 @@
           <v:shape id="_x0000_i1081" type="#_x0000_t75" style="width:373.5pt;height:147.75pt" o:ole="">
             <v:imagedata r:id="rId107" o:title=""/>
           </v:shape>
-          <o:OLEObject Type="Embed" ProgID="Equation.DSMT4" ShapeID="_x0000_i1081" DrawAspect="Content" ObjectID="_1566836029" r:id="rId108"/>
+          <o:OLEObject Type="Embed" ProgID="Equation.DSMT4" ShapeID="_x0000_i1081" DrawAspect="Content" ObjectID="_1567412851" r:id="rId108"/>
         </w:object>
       </w:r>
     </w:p>
@@ -2136,7 +2170,7 @@
           <v:shape id="_x0000_i1082" type="#_x0000_t75" style="width:66pt;height:24.75pt" o:ole="">
             <v:imagedata r:id="rId109" o:title=""/>
           </v:shape>
-          <o:OLEObject Type="Embed" ProgID="Equation.DSMT4" ShapeID="_x0000_i1082" DrawAspect="Content" ObjectID="_1566836030" r:id="rId110"/>
+          <o:OLEObject Type="Embed" ProgID="Equation.DSMT4" ShapeID="_x0000_i1082" DrawAspect="Content" ObjectID="_1567412852" r:id="rId110"/>
         </w:object>
       </w:r>
       <w:r>
@@ -2175,7 +2209,7 @@
           <v:shape id="_x0000_i1083" type="#_x0000_t75" style="width:321.75pt;height:87.75pt" o:ole="">
             <v:imagedata r:id="rId111" o:title=""/>
           </v:shape>
-          <o:OLEObject Type="Embed" ProgID="Equation.DSMT4" ShapeID="_x0000_i1083" DrawAspect="Content" ObjectID="_1566836031" r:id="rId112"/>
+          <o:OLEObject Type="Embed" ProgID="Equation.DSMT4" ShapeID="_x0000_i1083" DrawAspect="Content" ObjectID="_1567412853" r:id="rId112"/>
         </w:object>
       </w:r>
     </w:p>
@@ -2209,7 +2243,7 @@
           <v:shape id="_x0000_i1084" type="#_x0000_t75" style="width:76.5pt;height:21pt" o:ole="">
             <v:imagedata r:id="rId113" o:title=""/>
           </v:shape>
-          <o:OLEObject Type="Embed" ProgID="Equation.DSMT4" ShapeID="_x0000_i1084" DrawAspect="Content" ObjectID="_1566836032" r:id="rId114"/>
+          <o:OLEObject Type="Embed" ProgID="Equation.DSMT4" ShapeID="_x0000_i1084" DrawAspect="Content" ObjectID="_1567412854" r:id="rId114"/>
         </w:object>
       </w:r>
       <w:r>
@@ -2239,10 +2273,10 @@
           <w:szCs w:val="28"/>
         </w:rPr>
         <w:object w:dxaOrig="3140" w:dyaOrig="460">
-          <v:shape id="_x0000_i1085" type="#_x0000_t75" style="width:261.75pt;height:39.75pt" o:ole="">
+          <v:shape id="_x0000_i1103" type="#_x0000_t75" style="width:261.75pt;height:39.75pt" o:ole="">
             <v:imagedata r:id="rId115" o:title=""/>
           </v:shape>
-          <o:OLEObject Type="Embed" ProgID="Equation.DSMT4" ShapeID="_x0000_i1085" DrawAspect="Content" ObjectID="_1566836033" r:id="rId116"/>
+          <o:OLEObject Type="Embed" ProgID="Equation.DSMT4" ShapeID="_x0000_i1103" DrawAspect="Content" ObjectID="_1567412855" r:id="rId116"/>
         </w:object>
       </w:r>
       <w:r>
@@ -2262,7 +2296,7 @@
           <v:shape id="_x0000_i1086" type="#_x0000_t75" style="width:158.25pt;height:30.75pt" o:ole="">
             <v:imagedata r:id="rId117" o:title=""/>
           </v:shape>
-          <o:OLEObject Type="Embed" ProgID="Equation.DSMT4" ShapeID="_x0000_i1086" DrawAspect="Content" ObjectID="_1566836034" r:id="rId118"/>
+          <o:OLEObject Type="Embed" ProgID="Equation.DSMT4" ShapeID="_x0000_i1086" DrawAspect="Content" ObjectID="_1567412856" r:id="rId118"/>
         </w:object>
       </w:r>
     </w:p>
@@ -2284,17 +2318,63 @@
           <w:szCs w:val="28"/>
           <w:lang w:val="en"/>
         </w:rPr>
-        <w:t xml:space="preserve">which </w:t>
-      </w:r>
-      <w:bookmarkStart w:id="0" w:name="_GoBack"/>
-      <w:bookmarkEnd w:id="0"/>
-      <w:r>
-        <w:rPr>
-          <w:sz w:val="28"/>
-          <w:szCs w:val="28"/>
-          <w:lang w:val="en"/>
-        </w:rPr>
-        <w:t>"restores" the current value of the following values (</w:t>
+        <w:t>which "restores" the current value</w:t>
+      </w:r>
+      <w:r>
+        <w:rPr>
+          <w:sz w:val="28"/>
+          <w:szCs w:val="28"/>
+          <w:lang w:val="en"/>
+        </w:rPr>
+        <w:t>s (are marked wit</w:t>
+      </w:r>
+      <w:r>
+        <w:rPr>
+          <w:sz w:val="28"/>
+          <w:szCs w:val="28"/>
+          <w:lang w:val="en"/>
+        </w:rPr>
+        <w:t xml:space="preserve">h a </w:t>
+      </w:r>
+      <w:r>
+        <w:rPr>
+          <w:sz w:val="28"/>
+          <w:szCs w:val="28"/>
+          <w:lang w:val="en"/>
+        </w:rPr>
+        <w:t>‘</w:t>
+      </w:r>
+      <w:r>
+        <w:rPr>
+          <w:sz w:val="28"/>
+          <w:szCs w:val="28"/>
+          <w:lang w:val="en"/>
+        </w:rPr>
+        <w:t>*</w:t>
+      </w:r>
+      <w:r>
+        <w:rPr>
+          <w:sz w:val="28"/>
+          <w:szCs w:val="28"/>
+          <w:lang w:val="en"/>
+        </w:rPr>
+        <w:t>’</w:t>
+      </w:r>
+      <w:r>
+        <w:rPr>
+          <w:sz w:val="28"/>
+          <w:szCs w:val="28"/>
+          <w:lang w:val="en"/>
+        </w:rPr>
+        <w:t>)</w:t>
+      </w:r>
+      <w:r>
+        <w:rPr>
+          <w:sz w:val="28"/>
+          <w:szCs w:val="28"/>
+          <w:lang w:val="en"/>
+        </w:rPr>
+        <w:t xml:space="preserve"> of the following values (</w:t>
       </w:r>
       <w:r>
         <w:rPr>
@@ -2330,7 +2410,7 @@
           <v:shape id="_x0000_i1087" type="#_x0000_t75" style="width:19.5pt;height:24.75pt" o:ole="">
             <v:imagedata r:id="rId119" o:title=""/>
           </v:shape>
-          <o:OLEObject Type="Embed" ProgID="Equation.DSMT4" ShapeID="_x0000_i1087" DrawAspect="Content" ObjectID="_1566836035" r:id="rId120"/>
+          <o:OLEObject Type="Embed" ProgID="Equation.DSMT4" ShapeID="_x0000_i1087" DrawAspect="Content" ObjectID="_1567412857" r:id="rId120"/>
         </w:object>
       </w:r>
       <w:r>
@@ -2385,7 +2465,7 @@
           <v:shape id="_x0000_i1088" type="#_x0000_t75" style="width:19.5pt;height:24.75pt" o:ole="">
             <v:imagedata r:id="rId121" o:title=""/>
           </v:shape>
-          <o:OLEObject Type="Embed" ProgID="Equation.DSMT4" ShapeID="_x0000_i1088" DrawAspect="Content" ObjectID="_1566836036" r:id="rId122"/>
+          <o:OLEObject Type="Embed" ProgID="Equation.DSMT4" ShapeID="_x0000_i1088" DrawAspect="Content" ObjectID="_1567412858" r:id="rId122"/>
         </w:object>
       </w:r>
       <w:r>
@@ -2430,7 +2510,7 @@
           <v:shape id="_x0000_i1089" type="#_x0000_t75" style="width:16.5pt;height:21pt" o:ole="">
             <v:imagedata r:id="rId123" o:title=""/>
           </v:shape>
-          <o:OLEObject Type="Embed" ProgID="Equation.DSMT4" ShapeID="_x0000_i1089" DrawAspect="Content" ObjectID="_1566836037" r:id="rId124"/>
+          <o:OLEObject Type="Embed" ProgID="Equation.DSMT4" ShapeID="_x0000_i1089" DrawAspect="Content" ObjectID="_1567412859" r:id="rId124"/>
         </w:object>
       </w:r>
       <w:r>
@@ -2459,7 +2539,7 @@
           <v:shape id="_x0000_i1090" type="#_x0000_t75" style="width:19.5pt;height:23.25pt" o:ole="">
             <v:imagedata r:id="rId125" o:title=""/>
           </v:shape>
-          <o:OLEObject Type="Embed" ProgID="Equation.DSMT4" ShapeID="_x0000_i1090" DrawAspect="Content" ObjectID="_1566836038" r:id="rId126"/>
+          <o:OLEObject Type="Embed" ProgID="Equation.DSMT4" ShapeID="_x0000_i1090" DrawAspect="Content" ObjectID="_1567412860" r:id="rId126"/>
         </w:object>
       </w:r>
       <w:r>
@@ -2488,7 +2568,7 @@
           <v:shape id="_x0000_i1091" type="#_x0000_t75" style="width:23.25pt;height:24.75pt" o:ole="">
             <v:imagedata r:id="rId127" o:title=""/>
           </v:shape>
-          <o:OLEObject Type="Embed" ProgID="Equation.DSMT4" ShapeID="_x0000_i1091" DrawAspect="Content" ObjectID="_1566836039" r:id="rId128"/>
+          <o:OLEObject Type="Embed" ProgID="Equation.DSMT4" ShapeID="_x0000_i1091" DrawAspect="Content" ObjectID="_1567412861" r:id="rId128"/>
         </w:object>
       </w:r>
       <w:r>
@@ -2525,7 +2605,7 @@
           <v:shape id="_x0000_i1092" type="#_x0000_t75" style="width:21.75pt;height:24.75pt" o:ole="">
             <v:imagedata r:id="rId129" o:title=""/>
           </v:shape>
-          <o:OLEObject Type="Embed" ProgID="Equation.DSMT4" ShapeID="_x0000_i1092" DrawAspect="Content" ObjectID="_1566836040" r:id="rId130"/>
+          <o:OLEObject Type="Embed" ProgID="Equation.DSMT4" ShapeID="_x0000_i1092" DrawAspect="Content" ObjectID="_1567412862" r:id="rId130"/>
         </w:object>
       </w:r>
       <w:r>
@@ -2614,7 +2694,7 @@
           <v:shape id="_x0000_i1093" type="#_x0000_t75" style="width:390pt;height:119.25pt" o:ole="">
             <v:imagedata r:id="rId131" o:title=""/>
           </v:shape>
-          <o:OLEObject Type="Embed" ProgID="Equation.DSMT4" ShapeID="_x0000_i1093" DrawAspect="Content" ObjectID="_1566836041" r:id="rId132"/>
+          <o:OLEObject Type="Embed" ProgID="Equation.DSMT4" ShapeID="_x0000_i1093" DrawAspect="Content" ObjectID="_1567412863" r:id="rId132"/>
         </w:object>
       </w:r>
     </w:p>
@@ -2655,7 +2735,7 @@
                 <wp:lineTo x="0" y="0"/>
               </wp:wrapPolygon>
             </wp:wrapThrough>
-            <wp:docPr id="7" name="Picture 7"/>
+            <wp:docPr id="2" name="Picture 2"/>
             <wp:cNvGraphicFramePr>
               <a:graphicFrameLocks xmlns:a="http://schemas.openxmlformats.org/drawingml/2006/main" noChangeAspect="1"/>
             </wp:cNvGraphicFramePr>
@@ -2663,7 +2743,7 @@
               <a:graphicData uri="http://schemas.openxmlformats.org/drawingml/2006/picture">
                 <pic:pic xmlns:pic="http://schemas.openxmlformats.org/drawingml/2006/picture">
                   <pic:nvPicPr>
-                    <pic:cNvPr id="7" name="mapA_mapB_cutof39-mTM_fig10.png"/>
+                    <pic:cNvPr id="2" name="mapA_mapB_cutof39-mTM_fig10.png"/>
                     <pic:cNvPicPr/>
                   </pic:nvPicPr>
                   <pic:blipFill>
@@ -2716,7 +2796,7 @@
           <v:shape id="_x0000_i1094" type="#_x0000_t75" style="width:18pt;height:17.25pt" o:ole="">
             <v:imagedata r:id="rId94" o:title=""/>
           </v:shape>
-          <o:OLEObject Type="Embed" ProgID="Equation.DSMT4" ShapeID="_x0000_i1094" DrawAspect="Content" ObjectID="_1566836042" r:id="rId134"/>
+          <o:OLEObject Type="Embed" ProgID="Equation.DSMT4" ShapeID="_x0000_i1094" DrawAspect="Content" ObjectID="_1567412864" r:id="rId134"/>
         </w:object>
       </w:r>
       <w:r>
@@ -2736,7 +2816,7 @@
           <v:shape id="_x0000_i1095" type="#_x0000_t75" style="width:15.75pt;height:17.25pt" o:ole="">
             <v:imagedata r:id="rId96" o:title=""/>
           </v:shape>
-          <o:OLEObject Type="Embed" ProgID="Equation.DSMT4" ShapeID="_x0000_i1095" DrawAspect="Content" ObjectID="_1566836043" r:id="rId135"/>
+          <o:OLEObject Type="Embed" ProgID="Equation.DSMT4" ShapeID="_x0000_i1095" DrawAspect="Content" ObjectID="_1567412865" r:id="rId135"/>
         </w:object>
       </w:r>
       <w:r>
@@ -2780,7 +2860,7 @@
           <v:shape id="_x0000_i1096" type="#_x0000_t75" style="width:66pt;height:23.25pt" o:ole="">
             <v:imagedata r:id="rId136" o:title=""/>
           </v:shape>
-          <o:OLEObject Type="Embed" ProgID="Equation.DSMT4" ShapeID="_x0000_i1096" DrawAspect="Content" ObjectID="_1566836044" r:id="rId137"/>
+          <o:OLEObject Type="Embed" ProgID="Equation.DSMT4" ShapeID="_x0000_i1096" DrawAspect="Content" ObjectID="_1567412866" r:id="rId137"/>
         </w:object>
       </w:r>
       <w:r>
@@ -2869,7 +2949,7 @@
         </w:rPr>
         <w:lastRenderedPageBreak/>
         <w:drawing>
-          <wp:anchor distT="0" distB="0" distL="114300" distR="114300" simplePos="0" relativeHeight="251663360" behindDoc="0" locked="0" layoutInCell="1" allowOverlap="1">
+          <wp:anchor distT="0" distB="0" distL="114300" distR="114300" simplePos="0" relativeHeight="251665408" behindDoc="0" locked="0" layoutInCell="1" allowOverlap="1">
             <wp:simplePos x="0" y="0"/>
             <wp:positionH relativeFrom="column">
               <wp:posOffset>0</wp:posOffset>
@@ -2888,7 +2968,7 @@
                 <wp:lineTo x="0" y="0"/>
               </wp:wrapPolygon>
             </wp:wrapThrough>
-            <wp:docPr id="6" name="Picture 6"/>
+            <wp:docPr id="3" name="Picture 3"/>
             <wp:cNvGraphicFramePr>
               <a:graphicFrameLocks xmlns:a="http://schemas.openxmlformats.org/drawingml/2006/main" noChangeAspect="1"/>
             </wp:cNvGraphicFramePr>
@@ -2896,7 +2976,7 @@
               <a:graphicData uri="http://schemas.openxmlformats.org/drawingml/2006/picture">
                 <pic:pic xmlns:pic="http://schemas.openxmlformats.org/drawingml/2006/picture">
                   <pic:nvPicPr>
-                    <pic:cNvPr id="6" name="mapLarmorTurns-mTM_fig15.png"/>
+                    <pic:cNvPr id="3" name="mapLarmorTurns-mTM_fig15.png"/>
                     <pic:cNvPicPr/>
                   </pic:nvPicPr>
                   <pic:blipFill>
@@ -3000,7 +3080,7 @@
           <v:shape id="_x0000_i1097" type="#_x0000_t75" style="width:18pt;height:17.25pt" o:ole="">
             <v:imagedata r:id="rId94" o:title=""/>
           </v:shape>
-          <o:OLEObject Type="Embed" ProgID="Equation.DSMT4" ShapeID="_x0000_i1097" DrawAspect="Content" ObjectID="_1566836045" r:id="rId139"/>
+          <o:OLEObject Type="Embed" ProgID="Equation.DSMT4" ShapeID="_x0000_i1097" DrawAspect="Content" ObjectID="_1567412867" r:id="rId139"/>
         </w:object>
       </w:r>
       <w:r>
@@ -3020,7 +3100,7 @@
           <v:shape id="_x0000_i1098" type="#_x0000_t75" style="width:15.75pt;height:17.25pt" o:ole="">
             <v:imagedata r:id="rId96" o:title=""/>
           </v:shape>
-          <o:OLEObject Type="Embed" ProgID="Equation.DSMT4" ShapeID="_x0000_i1098" DrawAspect="Content" ObjectID="_1566836046" r:id="rId140"/>
+          <o:OLEObject Type="Embed" ProgID="Equation.DSMT4" ShapeID="_x0000_i1098" DrawAspect="Content" ObjectID="_1567412868" r:id="rId140"/>
         </w:object>
       </w:r>
       <w:r>
@@ -3040,7 +3120,7 @@
           <v:shape id="_x0000_i1099" type="#_x0000_t75" style="width:72.75pt;height:23.25pt" o:ole="">
             <v:imagedata r:id="rId141" o:title=""/>
           </v:shape>
-          <o:OLEObject Type="Embed" ProgID="Equation.DSMT4" ShapeID="_x0000_i1099" DrawAspect="Content" ObjectID="_1566836047" r:id="rId142"/>
+          <o:OLEObject Type="Embed" ProgID="Equation.DSMT4" ShapeID="_x0000_i1099" DrawAspect="Content" ObjectID="_1567412869" r:id="rId142"/>
         </w:object>
       </w:r>
       <w:r>

</xml_diff>

<commit_message>
Update of the files at 09/28/2017
Comparison of trajectories for two approaches is finished
</commit_message>
<xml_diff>
--- a/docs/eidelyur/docs/notesToChoiceCodeParameters.docx
+++ b/docs/eidelyur/docs/notesToChoiceCodeParameters.docx
@@ -1,6 +1,6 @@
 
 <file path=word/document.xml><?xml version="1.0" encoding="utf-8"?>
-<w:document xmlns:wpc="http://schemas.microsoft.com/office/word/2010/wordprocessingCanvas" xmlns:cx="http://schemas.microsoft.com/office/drawing/2014/chartex" xmlns:cx1="http://schemas.microsoft.com/office/drawing/2015/9/8/chartex" xmlns:cx2="http://schemas.microsoft.com/office/drawing/2015/10/21/chartex" xmlns:cx3="http://schemas.microsoft.com/office/drawing/2016/5/9/chartex" xmlns:cx4="http://schemas.microsoft.com/office/drawing/2016/5/10/chartex" xmlns:cx5="http://schemas.microsoft.com/office/drawing/2016/5/11/chartex" xmlns:mc="http://schemas.openxmlformats.org/markup-compatibility/2006" xmlns:o="urn:schemas-microsoft-com:office:office" xmlns:r="http://schemas.openxmlformats.org/officeDocument/2006/relationships" xmlns:m="http://schemas.openxmlformats.org/officeDocument/2006/math" xmlns:v="urn:schemas-microsoft-com:vml" xmlns:wp14="http://schemas.microsoft.com/office/word/2010/wordprocessingDrawing" xmlns:wp="http://schemas.openxmlformats.org/drawingml/2006/wordprocessingDrawing" xmlns:w10="urn:schemas-microsoft-com:office:word" xmlns:w="http://schemas.openxmlformats.org/wordprocessingml/2006/main" xmlns:w14="http://schemas.microsoft.com/office/word/2010/wordml" xmlns:w15="http://schemas.microsoft.com/office/word/2012/wordml" xmlns:w16se="http://schemas.microsoft.com/office/word/2015/wordml/symex" xmlns:wpg="http://schemas.microsoft.com/office/word/2010/wordprocessingGroup" xmlns:wpi="http://schemas.microsoft.com/office/word/2010/wordprocessingInk" xmlns:wne="http://schemas.microsoft.com/office/word/2006/wordml" xmlns:wps="http://schemas.microsoft.com/office/word/2010/wordprocessingShape" mc:Ignorable="w14 w15 w16se wp14">
+<w:document xmlns:wpc="http://schemas.microsoft.com/office/word/2010/wordprocessingCanvas" xmlns:cx="http://schemas.microsoft.com/office/drawing/2014/chartex" xmlns:cx1="http://schemas.microsoft.com/office/drawing/2015/9/8/chartex" xmlns:cx2="http://schemas.microsoft.com/office/drawing/2015/10/21/chartex" xmlns:cx3="http://schemas.microsoft.com/office/drawing/2016/5/9/chartex" xmlns:cx4="http://schemas.microsoft.com/office/drawing/2016/5/10/chartex" xmlns:cx5="http://schemas.microsoft.com/office/drawing/2016/5/11/chartex" xmlns:cx6="http://schemas.microsoft.com/office/drawing/2016/5/12/chartex" xmlns:cx7="http://schemas.microsoft.com/office/drawing/2016/5/13/chartex" xmlns:cx8="http://schemas.microsoft.com/office/drawing/2016/5/14/chartex" xmlns:mc="http://schemas.openxmlformats.org/markup-compatibility/2006" xmlns:aink="http://schemas.microsoft.com/office/drawing/2016/ink" xmlns:am3d="http://schemas.microsoft.com/office/drawing/2017/model3d" xmlns:o="urn:schemas-microsoft-com:office:office" xmlns:r="http://schemas.openxmlformats.org/officeDocument/2006/relationships" xmlns:m="http://schemas.openxmlformats.org/officeDocument/2006/math" xmlns:v="urn:schemas-microsoft-com:vml" xmlns:wp14="http://schemas.microsoft.com/office/word/2010/wordprocessingDrawing" xmlns:wp="http://schemas.openxmlformats.org/drawingml/2006/wordprocessingDrawing" xmlns:w10="urn:schemas-microsoft-com:office:word" xmlns:w="http://schemas.openxmlformats.org/wordprocessingml/2006/main" xmlns:w14="http://schemas.microsoft.com/office/word/2010/wordml" xmlns:w15="http://schemas.microsoft.com/office/word/2012/wordml" xmlns:w16se="http://schemas.microsoft.com/office/word/2015/wordml/symex" xmlns:wpg="http://schemas.microsoft.com/office/word/2010/wordprocessingGroup" xmlns:wpi="http://schemas.microsoft.com/office/word/2010/wordprocessingInk" xmlns:wne="http://schemas.microsoft.com/office/word/2006/wordml" xmlns:wps="http://schemas.microsoft.com/office/word/2010/wordprocessingShape" mc:Ignorable="w14 w15 w16se wp14">
   <w:body>
     <w:p>
       <w:pPr>
@@ -33,9 +33,7 @@
           <w:lang w:val="en"/>
         </w:rPr>
       </w:pPr>
-      <w:bookmarkStart w:id="0" w:name="_GoBack"/>
-    </w:p>
-    <w:bookmarkEnd w:id="0"/>
+    </w:p>
     <w:p>
       <w:pPr>
         <w:spacing w:after="0"/>
@@ -83,7 +81,7 @@
           <v:shape id="_x0000_i1025" type="#_x0000_t75" style="width:27.75pt;height:23.25pt" o:ole="">
             <v:imagedata r:id="rId5" o:title=""/>
           </v:shape>
-          <o:OLEObject Type="Embed" ProgID="Equation.DSMT4" ShapeID="_x0000_i1025" DrawAspect="Content" ObjectID="_1567412795" r:id="rId6"/>
+          <o:OLEObject Type="Embed" ProgID="Equation.DSMT4" ShapeID="_x0000_i1025" DrawAspect="Content" ObjectID="_1568123453" r:id="rId6"/>
         </w:object>
       </w:r>
       <w:r>
@@ -111,7 +109,7 @@
           <v:shape id="_x0000_i1026" type="#_x0000_t75" style="width:29.25pt;height:23.25pt" o:ole="">
             <v:imagedata r:id="rId7" o:title=""/>
           </v:shape>
-          <o:OLEObject Type="Embed" ProgID="Equation.DSMT4" ShapeID="_x0000_i1026" DrawAspect="Content" ObjectID="_1567412796" r:id="rId8"/>
+          <o:OLEObject Type="Embed" ProgID="Equation.DSMT4" ShapeID="_x0000_i1026" DrawAspect="Content" ObjectID="_1568123454" r:id="rId8"/>
         </w:object>
       </w:r>
       <w:r>
@@ -146,7 +144,7 @@
           <v:shape id="_x0000_i1027" type="#_x0000_t75" style="width:15pt;height:16.5pt" o:ole="">
             <v:imagedata r:id="rId9" o:title=""/>
           </v:shape>
-          <o:OLEObject Type="Embed" ProgID="Equation.DSMT4" ShapeID="_x0000_i1027" DrawAspect="Content" ObjectID="_1567412797" r:id="rId10"/>
+          <o:OLEObject Type="Embed" ProgID="Equation.DSMT4" ShapeID="_x0000_i1027" DrawAspect="Content" ObjectID="_1568123455" r:id="rId10"/>
         </w:object>
       </w:r>
       <w:r>
@@ -167,7 +165,7 @@
           <v:shape id="_x0000_i1028" type="#_x0000_t75" style="width:23.25pt;height:23.25pt" o:ole="">
             <v:imagedata r:id="rId11" o:title=""/>
           </v:shape>
-          <o:OLEObject Type="Embed" ProgID="Equation.DSMT4" ShapeID="_x0000_i1028" DrawAspect="Content" ObjectID="_1567412798" r:id="rId12"/>
+          <o:OLEObject Type="Embed" ProgID="Equation.DSMT4" ShapeID="_x0000_i1028" DrawAspect="Content" ObjectID="_1568123456" r:id="rId12"/>
         </w:object>
       </w:r>
       <w:r>
@@ -208,37 +206,19 @@
           <v:shape id="_x0000_i1029" type="#_x0000_t75" style="width:19.5pt;height:24.75pt" o:ole="">
             <v:imagedata r:id="rId13" o:title=""/>
           </v:shape>
-          <o:OLEObject Type="Embed" ProgID="Equation.DSMT4" ShapeID="_x0000_i1029" DrawAspect="Content" ObjectID="_1567412799" r:id="rId14"/>
-        </w:object>
-      </w:r>
-      <w:r>
-        <w:t xml:space="preserve"> </w:t>
-      </w:r>
-      <w:r>
-        <w:rPr>
-          <w:sz w:val="28"/>
-          <w:szCs w:val="28"/>
-          <w:lang w:val="en"/>
-        </w:rPr>
-        <w:t xml:space="preserve">that determine the </w:t>
-      </w:r>
-      <w:proofErr w:type="spellStart"/>
-      <w:r>
-        <w:rPr>
-          <w:sz w:val="28"/>
-          <w:szCs w:val="28"/>
-          <w:lang w:val="en"/>
-        </w:rPr>
-        <w:t>Larmor</w:t>
-      </w:r>
-      <w:proofErr w:type="spellEnd"/>
-      <w:r>
-        <w:rPr>
-          <w:sz w:val="28"/>
-          <w:szCs w:val="28"/>
-          <w:lang w:val="en"/>
-        </w:rPr>
-        <w:t xml:space="preserve"> radius</w:t>
+          <o:OLEObject Type="Embed" ProgID="Equation.DSMT4" ShapeID="_x0000_i1029" DrawAspect="Content" ObjectID="_1568123457" r:id="rId14"/>
+        </w:object>
+      </w:r>
+      <w:r>
+        <w:t xml:space="preserve"> </w:t>
+      </w:r>
+      <w:r>
+        <w:rPr>
+          <w:sz w:val="28"/>
+          <w:szCs w:val="28"/>
+          <w:lang w:val="en"/>
+        </w:rPr>
+        <w:t>that determine the Larmor radius</w:t>
       </w:r>
       <w:r>
         <w:rPr>
@@ -256,7 +236,7 @@
           <v:shape id="_x0000_i1030" type="#_x0000_t75" style="width:84pt;height:24.75pt" o:ole="">
             <v:imagedata r:id="rId15" o:title=""/>
           </v:shape>
-          <o:OLEObject Type="Embed" ProgID="Equation.DSMT4" ShapeID="_x0000_i1030" DrawAspect="Content" ObjectID="_1567412800" r:id="rId16"/>
+          <o:OLEObject Type="Embed" ProgID="Equation.DSMT4" ShapeID="_x0000_i1030" DrawAspect="Content" ObjectID="_1568123458" r:id="rId16"/>
         </w:object>
       </w:r>
       <w:r>
@@ -292,7 +272,7 @@
         <w:pStyle w:val="ListParagraph"/>
         <w:numPr>
           <w:ilvl w:val="0"/>
-          <w:numId w:val="1"/>
+          <w:numId w:val="3"/>
         </w:numPr>
         <w:spacing w:after="0"/>
         <w:ind w:left="0" w:firstLine="0"/>
@@ -319,7 +299,7 @@
           <v:shape id="_x0000_i1031" type="#_x0000_t75" style="width:27.75pt;height:23.25pt" o:ole="">
             <v:imagedata r:id="rId5" o:title=""/>
           </v:shape>
-          <o:OLEObject Type="Embed" ProgID="Equation.DSMT4" ShapeID="_x0000_i1031" DrawAspect="Content" ObjectID="_1567412801" r:id="rId17"/>
+          <o:OLEObject Type="Embed" ProgID="Equation.DSMT4" ShapeID="_x0000_i1031" DrawAspect="Content" ObjectID="_1568123459" r:id="rId17"/>
         </w:object>
       </w:r>
       <w:r>
@@ -345,7 +325,7 @@
           <v:shape id="_x0000_i1032" type="#_x0000_t75" style="width:27pt;height:23.25pt" o:ole="">
             <v:imagedata r:id="rId18" o:title=""/>
           </v:shape>
-          <o:OLEObject Type="Embed" ProgID="Equation.DSMT4" ShapeID="_x0000_i1032" DrawAspect="Content" ObjectID="_1567412802" r:id="rId19"/>
+          <o:OLEObject Type="Embed" ProgID="Equation.DSMT4" ShapeID="_x0000_i1032" DrawAspect="Content" ObjectID="_1568123460" r:id="rId19"/>
         </w:object>
       </w:r>
       <w:r>
@@ -393,7 +373,7 @@
           <v:shape id="_x0000_i1033" type="#_x0000_t75" style="width:2in;height:46.5pt" o:ole="">
             <v:imagedata r:id="rId20" o:title=""/>
           </v:shape>
-          <o:OLEObject Type="Embed" ProgID="Equation.DSMT4" ShapeID="_x0000_i1033" DrawAspect="Content" ObjectID="_1567412803" r:id="rId21"/>
+          <o:OLEObject Type="Embed" ProgID="Equation.DSMT4" ShapeID="_x0000_i1033" DrawAspect="Content" ObjectID="_1568123461" r:id="rId21"/>
         </w:object>
       </w:r>
     </w:p>
@@ -430,7 +410,7 @@
           <v:shape id="_x0000_i1034" type="#_x0000_t75" style="width:27.75pt;height:23.25pt" o:ole="">
             <v:imagedata r:id="rId5" o:title=""/>
           </v:shape>
-          <o:OLEObject Type="Embed" ProgID="Equation.DSMT4" ShapeID="_x0000_i1034" DrawAspect="Content" ObjectID="_1567412804" r:id="rId22"/>
+          <o:OLEObject Type="Embed" ProgID="Equation.DSMT4" ShapeID="_x0000_i1034" DrawAspect="Content" ObjectID="_1568123462" r:id="rId22"/>
         </w:object>
       </w:r>
       <w:r>
@@ -462,7 +442,7 @@
           <v:shape id="_x0000_i1035" type="#_x0000_t75" style="width:320.25pt;height:50.25pt" o:ole="">
             <v:imagedata r:id="rId23" o:title=""/>
           </v:shape>
-          <o:OLEObject Type="Embed" ProgID="Equation.DSMT4" ShapeID="_x0000_i1035" DrawAspect="Content" ObjectID="_1567412805" r:id="rId24"/>
+          <o:OLEObject Type="Embed" ProgID="Equation.DSMT4" ShapeID="_x0000_i1035" DrawAspect="Content" ObjectID="_1568123463" r:id="rId24"/>
         </w:object>
       </w:r>
     </w:p>
@@ -501,7 +481,7 @@
           <v:shape id="_x0000_i1036" type="#_x0000_t75" style="width:33pt;height:18pt" o:ole="">
             <v:imagedata r:id="rId25" o:title=""/>
           </v:shape>
-          <o:OLEObject Type="Embed" ProgID="Equation.DSMT4" ShapeID="_x0000_i1036" DrawAspect="Content" ObjectID="_1567412806" r:id="rId26"/>
+          <o:OLEObject Type="Embed" ProgID="Equation.DSMT4" ShapeID="_x0000_i1036" DrawAspect="Content" ObjectID="_1568123464" r:id="rId26"/>
         </w:object>
       </w:r>
       <w:r>
@@ -528,7 +508,7 @@
           <v:shape id="_x0000_i1037" type="#_x0000_t75" style="width:76.5pt;height:23.25pt" o:ole="">
             <v:imagedata r:id="rId27" o:title=""/>
           </v:shape>
-          <o:OLEObject Type="Embed" ProgID="Equation.DSMT4" ShapeID="_x0000_i1037" DrawAspect="Content" ObjectID="_1567412807" r:id="rId28"/>
+          <o:OLEObject Type="Embed" ProgID="Equation.DSMT4" ShapeID="_x0000_i1037" DrawAspect="Content" ObjectID="_1568123465" r:id="rId28"/>
         </w:object>
       </w:r>
       <w:r>
@@ -544,7 +524,7 @@
         <w:pStyle w:val="ListParagraph"/>
         <w:numPr>
           <w:ilvl w:val="0"/>
-          <w:numId w:val="1"/>
+          <w:numId w:val="3"/>
         </w:numPr>
         <w:spacing w:after="0"/>
         <w:ind w:left="0" w:firstLine="0"/>
@@ -571,7 +551,7 @@
           <v:shape id="_x0000_i1038" type="#_x0000_t75" style="width:29.25pt;height:23.25pt" o:ole="">
             <v:imagedata r:id="rId7" o:title=""/>
           </v:shape>
-          <o:OLEObject Type="Embed" ProgID="Equation.DSMT4" ShapeID="_x0000_i1038" DrawAspect="Content" ObjectID="_1567412808" r:id="rId29"/>
+          <o:OLEObject Type="Embed" ProgID="Equation.DSMT4" ShapeID="_x0000_i1038" DrawAspect="Content" ObjectID="_1568123466" r:id="rId29"/>
         </w:object>
       </w:r>
       <w:r>
@@ -605,7 +585,7 @@
           <v:shape id="_x0000_i1039" type="#_x0000_t75" style="width:19.5pt;height:23.25pt" o:ole="">
             <v:imagedata r:id="rId30" o:title=""/>
           </v:shape>
-          <o:OLEObject Type="Embed" ProgID="Equation.DSMT4" ShapeID="_x0000_i1039" DrawAspect="Content" ObjectID="_1567412809" r:id="rId31"/>
+          <o:OLEObject Type="Embed" ProgID="Equation.DSMT4" ShapeID="_x0000_i1039" DrawAspect="Content" ObjectID="_1568123467" r:id="rId31"/>
         </w:object>
       </w:r>
       <w:r>
@@ -632,7 +612,7 @@
           <v:shape id="_x0000_i1040" type="#_x0000_t75" style="width:21.75pt;height:23.25pt" o:ole="">
             <v:imagedata r:id="rId32" o:title=""/>
           </v:shape>
-          <o:OLEObject Type="Embed" ProgID="Equation.DSMT4" ShapeID="_x0000_i1040" DrawAspect="Content" ObjectID="_1567412810" r:id="rId33"/>
+          <o:OLEObject Type="Embed" ProgID="Equation.DSMT4" ShapeID="_x0000_i1040" DrawAspect="Content" ObjectID="_1568123468" r:id="rId33"/>
         </w:object>
       </w:r>
       <w:r>
@@ -652,7 +632,7 @@
           <v:shape id="_x0000_i1041" type="#_x0000_t75" style="width:36pt;height:24.75pt" o:ole="">
             <v:imagedata r:id="rId34" o:title=""/>
           </v:shape>
-          <o:OLEObject Type="Embed" ProgID="Equation.DSMT4" ShapeID="_x0000_i1041" DrawAspect="Content" ObjectID="_1567412811" r:id="rId35"/>
+          <o:OLEObject Type="Embed" ProgID="Equation.DSMT4" ShapeID="_x0000_i1041" DrawAspect="Content" ObjectID="_1568123469" r:id="rId35"/>
         </w:object>
       </w:r>
       <w:r>
@@ -684,7 +664,7 @@
           <v:shape id="_x0000_i1042" type="#_x0000_t75" style="width:294.75pt;height:28.5pt" o:ole="">
             <v:imagedata r:id="rId36" o:title=""/>
           </v:shape>
-          <o:OLEObject Type="Embed" ProgID="Equation.DSMT4" ShapeID="_x0000_i1042" DrawAspect="Content" ObjectID="_1567412812" r:id="rId37"/>
+          <o:OLEObject Type="Embed" ProgID="Equation.DSMT4" ShapeID="_x0000_i1042" DrawAspect="Content" ObjectID="_1568123470" r:id="rId37"/>
         </w:object>
       </w:r>
     </w:p>
@@ -730,7 +710,7 @@
           <v:shape id="_x0000_i1043" type="#_x0000_t75" style="width:15pt;height:16.5pt" o:ole="">
             <v:imagedata r:id="rId9" o:title=""/>
           </v:shape>
-          <o:OLEObject Type="Embed" ProgID="Equation.DSMT4" ShapeID="_x0000_i1043" DrawAspect="Content" ObjectID="_1567412813" r:id="rId38"/>
+          <o:OLEObject Type="Embed" ProgID="Equation.DSMT4" ShapeID="_x0000_i1043" DrawAspect="Content" ObjectID="_1568123471" r:id="rId38"/>
         </w:object>
       </w:r>
       <w:r>
@@ -764,7 +744,7 @@
           <v:shape id="_x0000_i1044" type="#_x0000_t75" style="width:87.75pt;height:23.25pt" o:ole="">
             <v:imagedata r:id="rId39" o:title=""/>
           </v:shape>
-          <o:OLEObject Type="Embed" ProgID="Equation.DSMT4" ShapeID="_x0000_i1044" DrawAspect="Content" ObjectID="_1567412814" r:id="rId40"/>
+          <o:OLEObject Type="Embed" ProgID="Equation.DSMT4" ShapeID="_x0000_i1044" DrawAspect="Content" ObjectID="_1568123472" r:id="rId40"/>
         </w:object>
       </w:r>
       <w:r>
@@ -778,8 +758,12 @@
     <w:p>
       <w:pPr>
         <w:pStyle w:val="ListParagraph"/>
-        <w:spacing w:after="0"/>
-        <w:ind w:left="0"/>
+        <w:numPr>
+          <w:ilvl w:val="0"/>
+          <w:numId w:val="3"/>
+        </w:numPr>
+        <w:spacing w:after="0"/>
+        <w:ind w:left="0" w:firstLine="0"/>
         <w:jc w:val="both"/>
         <w:rPr>
           <w:sz w:val="28"/>
@@ -791,7 +775,8 @@
           <w:sz w:val="28"/>
           <w:szCs w:val="28"/>
         </w:rPr>
-        <w:t xml:space="preserve">c) Initially, the choice </w:t>
+        <w:lastRenderedPageBreak/>
+        <w:t xml:space="preserve">Initially, the choice </w:t>
       </w:r>
       <w:r>
         <w:rPr>
@@ -810,7 +795,7 @@
           <v:shape id="_x0000_i1045" type="#_x0000_t75" style="width:23.25pt;height:23.25pt" o:ole="">
             <v:imagedata r:id="rId11" o:title=""/>
           </v:shape>
-          <o:OLEObject Type="Embed" ProgID="Equation.DSMT4" ShapeID="_x0000_i1045" DrawAspect="Content" ObjectID="_1567412815" r:id="rId41"/>
+          <o:OLEObject Type="Embed" ProgID="Equation.DSMT4" ShapeID="_x0000_i1045" DrawAspect="Content" ObjectID="_1568123473" r:id="rId41"/>
         </w:object>
       </w:r>
       <w:r>
@@ -837,7 +822,7 @@
           <v:shape id="_x0000_i1046" type="#_x0000_t75" style="width:123pt;height:23.25pt" o:ole="">
             <v:imagedata r:id="rId42" o:title=""/>
           </v:shape>
-          <o:OLEObject Type="Embed" ProgID="Equation.DSMT4" ShapeID="_x0000_i1046" DrawAspect="Content" ObjectID="_1567412816" r:id="rId43"/>
+          <o:OLEObject Type="Embed" ProgID="Equation.DSMT4" ShapeID="_x0000_i1046" DrawAspect="Content" ObjectID="_1568123474" r:id="rId43"/>
         </w:object>
       </w:r>
       <w:r>
@@ -864,7 +849,7 @@
           <v:shape id="_x0000_i1047" type="#_x0000_t75" style="width:84pt;height:21pt" o:ole="">
             <v:imagedata r:id="rId44" o:title=""/>
           </v:shape>
-          <o:OLEObject Type="Embed" ProgID="Equation.DSMT4" ShapeID="_x0000_i1047" DrawAspect="Content" ObjectID="_1567412817" r:id="rId45"/>
+          <o:OLEObject Type="Embed" ProgID="Equation.DSMT4" ShapeID="_x0000_i1047" DrawAspect="Content" ObjectID="_1568123475" r:id="rId45"/>
         </w:object>
       </w:r>
       <w:r>
@@ -896,7 +881,7 @@
           <v:shape id="_x0000_i1048" type="#_x0000_t75" style="width:82.5pt;height:23.25pt" o:ole="">
             <v:imagedata r:id="rId46" o:title=""/>
           </v:shape>
-          <o:OLEObject Type="Embed" ProgID="Equation.DSMT4" ShapeID="_x0000_i1048" DrawAspect="Content" ObjectID="_1567412818" r:id="rId47"/>
+          <o:OLEObject Type="Embed" ProgID="Equation.DSMT4" ShapeID="_x0000_i1048" DrawAspect="Content" ObjectID="_1568123476" r:id="rId47"/>
         </w:object>
       </w:r>
     </w:p>
@@ -929,41 +914,23 @@
           <v:shape id="_x0000_i1049" type="#_x0000_t75" style="width:21.75pt;height:23.25pt" o:ole="">
             <v:imagedata r:id="rId48" o:title=""/>
           </v:shape>
-          <o:OLEObject Type="Embed" ProgID="Equation.DSMT4" ShapeID="_x0000_i1049" DrawAspect="Content" ObjectID="_1567412819" r:id="rId49"/>
-        </w:object>
-      </w:r>
-      <w:r>
-        <w:rPr>
-          <w:sz w:val="28"/>
-          <w:szCs w:val="28"/>
-        </w:rPr>
-        <w:t xml:space="preserve"> </w:t>
-      </w:r>
-      <w:r>
-        <w:rPr>
-          <w:sz w:val="28"/>
-          <w:szCs w:val="28"/>
-          <w:lang w:val="en"/>
-        </w:rPr>
-        <w:t xml:space="preserve">of </w:t>
-      </w:r>
-      <w:proofErr w:type="spellStart"/>
-      <w:r>
-        <w:rPr>
-          <w:sz w:val="28"/>
-          <w:szCs w:val="28"/>
-          <w:lang w:val="en"/>
-        </w:rPr>
-        <w:t>Larmor</w:t>
-      </w:r>
-      <w:proofErr w:type="spellEnd"/>
-      <w:r>
-        <w:rPr>
-          <w:sz w:val="28"/>
-          <w:szCs w:val="28"/>
-          <w:lang w:val="en"/>
-        </w:rPr>
-        <w:t xml:space="preserve"> revolutions of the electron during the time of its interaction with the ion</w:t>
+          <o:OLEObject Type="Embed" ProgID="Equation.DSMT4" ShapeID="_x0000_i1049" DrawAspect="Content" ObjectID="_1568123477" r:id="rId49"/>
+        </w:object>
+      </w:r>
+      <w:r>
+        <w:rPr>
+          <w:sz w:val="28"/>
+          <w:szCs w:val="28"/>
+        </w:rPr>
+        <w:t xml:space="preserve"> </w:t>
+      </w:r>
+      <w:r>
+        <w:rPr>
+          <w:sz w:val="28"/>
+          <w:szCs w:val="28"/>
+          <w:lang w:val="en"/>
+        </w:rPr>
+        <w:t>of Larmor revolutions of the electron during the time of its interaction with the ion</w:t>
       </w:r>
       <w:r>
         <w:rPr>
@@ -983,7 +950,7 @@
           <v:shape id="_x0000_i1050" type="#_x0000_t75" style="width:15pt;height:24.75pt" o:ole="">
             <v:imagedata r:id="rId50" o:title=""/>
           </v:shape>
-          <o:OLEObject Type="Embed" ProgID="Equation.DSMT4" ShapeID="_x0000_i1050" DrawAspect="Content" ObjectID="_1567412820" r:id="rId51"/>
+          <o:OLEObject Type="Embed" ProgID="Equation.DSMT4" ShapeID="_x0000_i1050" DrawAspect="Content" ObjectID="_1568123478" r:id="rId51"/>
         </w:object>
       </w:r>
       <w:r>
@@ -1003,7 +970,7 @@
           <v:shape id="_x0000_i1051" type="#_x0000_t75" style="width:44.25pt;height:24.75pt" o:ole="">
             <v:imagedata r:id="rId52" o:title=""/>
           </v:shape>
-          <o:OLEObject Type="Embed" ProgID="Equation.DSMT4" ShapeID="_x0000_i1051" DrawAspect="Content" ObjectID="_1567412821" r:id="rId53"/>
+          <o:OLEObject Type="Embed" ProgID="Equation.DSMT4" ShapeID="_x0000_i1051" DrawAspect="Content" ObjectID="_1568123479" r:id="rId53"/>
         </w:object>
       </w:r>
       <w:r>
@@ -1058,7 +1025,7 @@
           <v:shape id="_x0000_i1052" type="#_x0000_t75" style="width:127.5pt;height:24.75pt" o:ole="">
             <v:imagedata r:id="rId54" o:title=""/>
           </v:shape>
-          <o:OLEObject Type="Embed" ProgID="Equation.DSMT4" ShapeID="_x0000_i1052" DrawAspect="Content" ObjectID="_1567412822" r:id="rId55"/>
+          <o:OLEObject Type="Embed" ProgID="Equation.DSMT4" ShapeID="_x0000_i1052" DrawAspect="Content" ObjectID="_1568123480" r:id="rId55"/>
         </w:object>
       </w:r>
     </w:p>
@@ -1091,7 +1058,7 @@
           <v:shape id="_x0000_i1053" type="#_x0000_t75" style="width:29.25pt;height:23.25pt" o:ole="">
             <v:imagedata r:id="rId56" o:title=""/>
           </v:shape>
-          <o:OLEObject Type="Embed" ProgID="Equation.DSMT4" ShapeID="_x0000_i1053" DrawAspect="Content" ObjectID="_1567412823" r:id="rId57"/>
+          <o:OLEObject Type="Embed" ProgID="Equation.DSMT4" ShapeID="_x0000_i1053" DrawAspect="Content" ObjectID="_1568123481" r:id="rId57"/>
         </w:object>
       </w:r>
       <w:r>
@@ -1127,7 +1094,7 @@
           <v:shape id="_x0000_i1054" type="#_x0000_t75" style="width:23.25pt;height:23.25pt" o:ole="">
             <v:imagedata r:id="rId11" o:title=""/>
           </v:shape>
-          <o:OLEObject Type="Embed" ProgID="Equation.DSMT4" ShapeID="_x0000_i1054" DrawAspect="Content" ObjectID="_1567412824" r:id="rId58"/>
+          <o:OLEObject Type="Embed" ProgID="Equation.DSMT4" ShapeID="_x0000_i1054" DrawAspect="Content" ObjectID="_1568123482" r:id="rId58"/>
         </w:object>
       </w:r>
       <w:r>
@@ -1148,7 +1115,7 @@
           <v:shape id="_x0000_i1055" type="#_x0000_t75" style="width:135.75pt;height:30pt" o:ole="">
             <v:imagedata r:id="rId59" o:title=""/>
           </v:shape>
-          <o:OLEObject Type="Embed" ProgID="Equation.DSMT4" ShapeID="_x0000_i1055" DrawAspect="Content" ObjectID="_1567412825" r:id="rId60"/>
+          <o:OLEObject Type="Embed" ProgID="Equation.DSMT4" ShapeID="_x0000_i1055" DrawAspect="Content" ObjectID="_1568123483" r:id="rId60"/>
         </w:object>
       </w:r>
       <w:r>
@@ -1172,7 +1139,7 @@
         <w:pStyle w:val="ListParagraph"/>
         <w:numPr>
           <w:ilvl w:val="0"/>
-          <w:numId w:val="2"/>
+          <w:numId w:val="3"/>
         </w:numPr>
         <w:spacing w:after="0"/>
         <w:ind w:left="0" w:firstLine="0"/>
@@ -1197,31 +1164,15 @@
           <v:shape id="_x0000_i1056" type="#_x0000_t75" style="width:18pt;height:23.25pt" o:ole="">
             <v:imagedata r:id="rId61" o:title=""/>
           </v:shape>
-          <o:OLEObject Type="Embed" ProgID="Equation.DSMT4" ShapeID="_x0000_i1056" DrawAspect="Content" ObjectID="_1567412826" r:id="rId62"/>
-        </w:object>
-      </w:r>
-      <w:r>
-        <w:rPr>
-          <w:sz w:val="28"/>
-          <w:szCs w:val="28"/>
-        </w:rPr>
-        <w:t xml:space="preserve"> is determined by the fact that the magnetized electron during its </w:t>
-      </w:r>
-      <w:proofErr w:type="spellStart"/>
-      <w:r>
-        <w:rPr>
-          <w:sz w:val="28"/>
-          <w:szCs w:val="28"/>
-        </w:rPr>
-        <w:t>Larmor</w:t>
-      </w:r>
-      <w:proofErr w:type="spellEnd"/>
-      <w:r>
-        <w:rPr>
-          <w:sz w:val="28"/>
-          <w:szCs w:val="28"/>
-        </w:rPr>
-        <w:t xml:space="preserve"> rotation, when passing by beside the ion, should not approach to it on a distance less than </w:t>
+          <o:OLEObject Type="Embed" ProgID="Equation.DSMT4" ShapeID="_x0000_i1056" DrawAspect="Content" ObjectID="_1568123484" r:id="rId62"/>
+        </w:object>
+      </w:r>
+      <w:r>
+        <w:rPr>
+          <w:sz w:val="28"/>
+          <w:szCs w:val="28"/>
+        </w:rPr>
+        <w:t xml:space="preserve"> is determined by the fact that the magnetized electron during its Larmor rotation, when passing by beside the ion, should not approach to it on a distance less than </w:t>
       </w:r>
       <w:r>
         <w:rPr>
@@ -1231,7 +1182,7 @@
           <v:shape id="_x0000_i1057" type="#_x0000_t75" style="width:29.25pt;height:24.75pt" o:ole="">
             <v:imagedata r:id="rId63" o:title=""/>
           </v:shape>
-          <o:OLEObject Type="Embed" ProgID="Equation.DSMT4" ShapeID="_x0000_i1057" DrawAspect="Content" ObjectID="_1567412827" r:id="rId64"/>
+          <o:OLEObject Type="Embed" ProgID="Equation.DSMT4" ShapeID="_x0000_i1057" DrawAspect="Content" ObjectID="_1568123485" r:id="rId64"/>
         </w:object>
       </w:r>
       <w:r>
@@ -1255,7 +1206,7 @@
           <v:shape id="_x0000_i1058" type="#_x0000_t75" style="width:265.5pt;height:24.75pt" o:ole="">
             <v:imagedata r:id="rId65" o:title=""/>
           </v:shape>
-          <o:OLEObject Type="Embed" ProgID="Equation.DSMT4" ShapeID="_x0000_i1058" DrawAspect="Content" ObjectID="_1567412828" r:id="rId66"/>
+          <o:OLEObject Type="Embed" ProgID="Equation.DSMT4" ShapeID="_x0000_i1058" DrawAspect="Content" ObjectID="_1568123486" r:id="rId66"/>
         </w:object>
       </w:r>
     </w:p>
@@ -1264,7 +1215,7 @@
         <w:pStyle w:val="ListParagraph"/>
         <w:numPr>
           <w:ilvl w:val="0"/>
-          <w:numId w:val="2"/>
+          <w:numId w:val="3"/>
         </w:numPr>
         <w:spacing w:after="0"/>
         <w:ind w:left="0" w:firstLine="0"/>
@@ -1326,7 +1277,7 @@
           <v:shape id="_x0000_i1059" type="#_x0000_t75" style="width:15pt;height:16.5pt" o:ole="">
             <v:imagedata r:id="rId67" o:title=""/>
           </v:shape>
-          <o:OLEObject Type="Embed" ProgID="Equation.DSMT4" ShapeID="_x0000_i1059" DrawAspect="Content" ObjectID="_1567412829" r:id="rId68"/>
+          <o:OLEObject Type="Embed" ProgID="Equation.DSMT4" ShapeID="_x0000_i1059" DrawAspect="Content" ObjectID="_1568123487" r:id="rId68"/>
         </w:object>
       </w:r>
       <w:r>
@@ -1353,7 +1304,7 @@
           <v:shape id="_x0000_i1060" type="#_x0000_t75" style="width:53.25pt;height:24.75pt" o:ole="">
             <v:imagedata r:id="rId69" o:title=""/>
           </v:shape>
-          <o:OLEObject Type="Embed" ProgID="Equation.DSMT4" ShapeID="_x0000_i1060" DrawAspect="Content" ObjectID="_1567412830" r:id="rId70"/>
+          <o:OLEObject Type="Embed" ProgID="Equation.DSMT4" ShapeID="_x0000_i1060" DrawAspect="Content" ObjectID="_1568123488" r:id="rId70"/>
         </w:object>
       </w:r>
       <w:r>
@@ -1380,7 +1331,7 @@
           <v:shape id="_x0000_i1061" type="#_x0000_t75" style="width:111.75pt;height:23.25pt" o:ole="">
             <v:imagedata r:id="rId71" o:title=""/>
           </v:shape>
-          <o:OLEObject Type="Embed" ProgID="Equation.DSMT4" ShapeID="_x0000_i1061" DrawAspect="Content" ObjectID="_1567412831" r:id="rId72"/>
+          <o:OLEObject Type="Embed" ProgID="Equation.DSMT4" ShapeID="_x0000_i1061" DrawAspect="Content" ObjectID="_1568123489" r:id="rId72"/>
         </w:object>
       </w:r>
       <w:r>
@@ -1407,7 +1358,7 @@
           <v:shape id="_x0000_i1062" type="#_x0000_t75" style="width:141pt;height:23.25pt" o:ole="">
             <v:imagedata r:id="rId73" o:title=""/>
           </v:shape>
-          <o:OLEObject Type="Embed" ProgID="Equation.DSMT4" ShapeID="_x0000_i1062" DrawAspect="Content" ObjectID="_1567412832" r:id="rId74"/>
+          <o:OLEObject Type="Embed" ProgID="Equation.DSMT4" ShapeID="_x0000_i1062" DrawAspect="Content" ObjectID="_1568123490" r:id="rId74"/>
         </w:object>
       </w:r>
       <w:r>
@@ -1434,7 +1385,7 @@
           <v:shape id="_x0000_i1063" type="#_x0000_t75" style="width:18.75pt;height:22.5pt" o:ole="">
             <v:imagedata r:id="rId75" o:title=""/>
           </v:shape>
-          <o:OLEObject Type="Embed" ProgID="Equation.DSMT4" ShapeID="_x0000_i1063" DrawAspect="Content" ObjectID="_1567412833" r:id="rId76"/>
+          <o:OLEObject Type="Embed" ProgID="Equation.DSMT4" ShapeID="_x0000_i1063" DrawAspect="Content" ObjectID="_1568123491" r:id="rId76"/>
         </w:object>
       </w:r>
       <w:r>
@@ -1457,7 +1408,7 @@
           <v:shape id="_x0000_i1064" type="#_x0000_t75" style="width:34.5pt;height:24.75pt" o:ole="">
             <v:imagedata r:id="rId77" o:title=""/>
           </v:shape>
-          <o:OLEObject Type="Embed" ProgID="Equation.DSMT4" ShapeID="_x0000_i1064" DrawAspect="Content" ObjectID="_1567412834" r:id="rId78"/>
+          <o:OLEObject Type="Embed" ProgID="Equation.DSMT4" ShapeID="_x0000_i1064" DrawAspect="Content" ObjectID="_1568123492" r:id="rId78"/>
         </w:object>
       </w:r>
       <w:r>
@@ -1498,7 +1449,7 @@
           <v:shape id="_x0000_i1065" type="#_x0000_t75" style="width:27pt;height:23.25pt" o:ole="">
             <v:imagedata r:id="rId79" o:title=""/>
           </v:shape>
-          <o:OLEObject Type="Embed" ProgID="Equation.DSMT4" ShapeID="_x0000_i1065" DrawAspect="Content" ObjectID="_1567412835" r:id="rId80"/>
+          <o:OLEObject Type="Embed" ProgID="Equation.DSMT4" ShapeID="_x0000_i1065" DrawAspect="Content" ObjectID="_1568123493" r:id="rId80"/>
         </w:object>
       </w:r>
       <w:r>
@@ -1530,7 +1481,7 @@
           <v:shape id="_x0000_i1066" type="#_x0000_t75" style="width:143.25pt;height:24.75pt" o:ole="">
             <v:imagedata r:id="rId81" o:title=""/>
           </v:shape>
-          <o:OLEObject Type="Embed" ProgID="Equation.DSMT4" ShapeID="_x0000_i1066" DrawAspect="Content" ObjectID="_1567412836" r:id="rId82"/>
+          <o:OLEObject Type="Embed" ProgID="Equation.DSMT4" ShapeID="_x0000_i1066" DrawAspect="Content" ObjectID="_1568123494" r:id="rId82"/>
         </w:object>
       </w:r>
     </w:p>
@@ -1569,7 +1520,7 @@
           <v:shape id="_x0000_i1067" type="#_x0000_t75" style="width:18.75pt;height:22.5pt" o:ole="">
             <v:imagedata r:id="rId75" o:title=""/>
           </v:shape>
-          <o:OLEObject Type="Embed" ProgID="Equation.DSMT4" ShapeID="_x0000_i1067" DrawAspect="Content" ObjectID="_1567412837" r:id="rId83"/>
+          <o:OLEObject Type="Embed" ProgID="Equation.DSMT4" ShapeID="_x0000_i1067" DrawAspect="Content" ObjectID="_1568123495" r:id="rId83"/>
         </w:object>
       </w:r>
       <w:r>
@@ -1589,7 +1540,7 @@
           <v:shape id="_x0000_i1068" type="#_x0000_t75" style="width:18.75pt;height:24.75pt" o:ole="">
             <v:imagedata r:id="rId84" o:title=""/>
           </v:shape>
-          <o:OLEObject Type="Embed" ProgID="Equation.DSMT4" ShapeID="_x0000_i1068" DrawAspect="Content" ObjectID="_1567412838" r:id="rId85"/>
+          <o:OLEObject Type="Embed" ProgID="Equation.DSMT4" ShapeID="_x0000_i1068" DrawAspect="Content" ObjectID="_1568123496" r:id="rId85"/>
         </w:object>
       </w:r>
       <w:r>
@@ -1609,7 +1560,7 @@
           <v:shape id="_x0000_i1069" type="#_x0000_t75" style="width:57pt;height:24.75pt" o:ole="">
             <v:imagedata r:id="rId86" o:title=""/>
           </v:shape>
-          <o:OLEObject Type="Embed" ProgID="Equation.DSMT4" ShapeID="_x0000_i1069" DrawAspect="Content" ObjectID="_1567412839" r:id="rId87"/>
+          <o:OLEObject Type="Embed" ProgID="Equation.DSMT4" ShapeID="_x0000_i1069" DrawAspect="Content" ObjectID="_1568123497" r:id="rId87"/>
         </w:object>
       </w:r>
       <w:r>
@@ -1655,7 +1606,7 @@
           <v:shape id="_x0000_i1070" type="#_x0000_t75" style="width:179.25pt;height:48.75pt" o:ole="">
             <v:imagedata r:id="rId88" o:title=""/>
           </v:shape>
-          <o:OLEObject Type="Embed" ProgID="Equation.DSMT4" ShapeID="_x0000_i1070" DrawAspect="Content" ObjectID="_1567412840" r:id="rId89"/>
+          <o:OLEObject Type="Embed" ProgID="Equation.DSMT4" ShapeID="_x0000_i1070" DrawAspect="Content" ObjectID="_1568123498" r:id="rId89"/>
         </w:object>
       </w:r>
     </w:p>
@@ -1677,7 +1628,6 @@
           <w:szCs w:val="28"/>
           <w:lang w:val="en"/>
         </w:rPr>
-        <w:lastRenderedPageBreak/>
         <w:t xml:space="preserve">and thus, the current value </w:t>
       </w:r>
       <w:r>
@@ -1690,41 +1640,23 @@
           <v:shape id="_x0000_i1071" type="#_x0000_t75" style="width:78pt;height:24.75pt" o:ole="">
             <v:imagedata r:id="rId90" o:title=""/>
           </v:shape>
-          <o:OLEObject Type="Embed" ProgID="Equation.DSMT4" ShapeID="_x0000_i1071" DrawAspect="Content" ObjectID="_1567412841" r:id="rId91"/>
-        </w:object>
-      </w:r>
-      <w:r>
-        <w:rPr>
-          <w:sz w:val="28"/>
-          <w:szCs w:val="28"/>
-        </w:rPr>
-        <w:t xml:space="preserve"> </w:t>
-      </w:r>
-      <w:r>
-        <w:rPr>
-          <w:sz w:val="28"/>
-          <w:szCs w:val="28"/>
-          <w:lang w:val="en"/>
-        </w:rPr>
-        <w:t xml:space="preserve">of the </w:t>
-      </w:r>
-      <w:proofErr w:type="spellStart"/>
-      <w:r>
-        <w:rPr>
-          <w:sz w:val="28"/>
-          <w:szCs w:val="28"/>
-          <w:lang w:val="en"/>
-        </w:rPr>
-        <w:t>Larmor</w:t>
-      </w:r>
-      <w:proofErr w:type="spellEnd"/>
-      <w:r>
-        <w:rPr>
-          <w:sz w:val="28"/>
-          <w:szCs w:val="28"/>
-          <w:lang w:val="en"/>
-        </w:rPr>
-        <w:t xml:space="preserve"> radius was determined. The initial point of the electron trajectory has the following coordinates:</w:t>
+          <o:OLEObject Type="Embed" ProgID="Equation.DSMT4" ShapeID="_x0000_i1071" DrawAspect="Content" ObjectID="_1568123499" r:id="rId91"/>
+        </w:object>
+      </w:r>
+      <w:r>
+        <w:rPr>
+          <w:sz w:val="28"/>
+          <w:szCs w:val="28"/>
+        </w:rPr>
+        <w:t xml:space="preserve"> </w:t>
+      </w:r>
+      <w:r>
+        <w:rPr>
+          <w:sz w:val="28"/>
+          <w:szCs w:val="28"/>
+          <w:lang w:val="en"/>
+        </w:rPr>
+        <w:t>of the Larmor radius was determined. The initial point of the electron trajectory has the following coordinates:</w:t>
       </w:r>
     </w:p>
     <w:p>
@@ -1748,7 +1680,7 @@
           <v:shape id="_x0000_i1072" type="#_x0000_t75" style="width:362.25pt;height:30pt" o:ole="">
             <v:imagedata r:id="rId92" o:title=""/>
           </v:shape>
-          <o:OLEObject Type="Embed" ProgID="Equation.DSMT4" ShapeID="_x0000_i1072" DrawAspect="Content" ObjectID="_1567412842" r:id="rId93"/>
+          <o:OLEObject Type="Embed" ProgID="Equation.DSMT4" ShapeID="_x0000_i1072" DrawAspect="Content" ObjectID="_1568123500" r:id="rId93"/>
         </w:object>
       </w:r>
     </w:p>
@@ -1787,7 +1719,7 @@
           <v:shape id="_x0000_i1073" type="#_x0000_t75" style="width:18pt;height:17.25pt" o:ole="">
             <v:imagedata r:id="rId94" o:title=""/>
           </v:shape>
-          <o:OLEObject Type="Embed" ProgID="Equation.DSMT4" ShapeID="_x0000_i1073" DrawAspect="Content" ObjectID="_1567412843" r:id="rId95"/>
+          <o:OLEObject Type="Embed" ProgID="Equation.DSMT4" ShapeID="_x0000_i1073" DrawAspect="Content" ObjectID="_1568123501" r:id="rId95"/>
         </w:object>
       </w:r>
       <w:r>
@@ -1807,7 +1739,7 @@
           <v:shape id="_x0000_i1074" type="#_x0000_t75" style="width:15.75pt;height:17.25pt" o:ole="">
             <v:imagedata r:id="rId96" o:title=""/>
           </v:shape>
-          <o:OLEObject Type="Embed" ProgID="Equation.DSMT4" ShapeID="_x0000_i1074" DrawAspect="Content" ObjectID="_1567412844" r:id="rId97"/>
+          <o:OLEObject Type="Embed" ProgID="Equation.DSMT4" ShapeID="_x0000_i1074" DrawAspect="Content" ObjectID="_1568123502" r:id="rId97"/>
         </w:object>
       </w:r>
       <w:r>
@@ -1836,10 +1768,10 @@
           <w:szCs w:val="28"/>
         </w:rPr>
         <w:object w:dxaOrig="6680" w:dyaOrig="740">
-          <v:shape id="_x0000_i1105" type="#_x0000_t75" style="width:423pt;height:48pt" o:ole="">
+          <v:shape id="_x0000_i1075" type="#_x0000_t75" style="width:423pt;height:48pt" o:ole="">
             <v:imagedata r:id="rId98" o:title=""/>
           </v:shape>
-          <o:OLEObject Type="Embed" ProgID="Equation.DSMT4" ShapeID="_x0000_i1105" DrawAspect="Content" ObjectID="_1567412845" r:id="rId99"/>
+          <o:OLEObject Type="Embed" ProgID="Equation.DSMT4" ShapeID="_x0000_i1075" DrawAspect="Content" ObjectID="_1568123503" r:id="rId99"/>
         </w:object>
       </w:r>
     </w:p>
@@ -1941,7 +1873,7 @@
           <v:shape id="_x0000_i1076" type="#_x0000_t75" style="width:18pt;height:17.25pt" o:ole="">
             <v:imagedata r:id="rId94" o:title=""/>
           </v:shape>
-          <o:OLEObject Type="Embed" ProgID="Equation.DSMT4" ShapeID="_x0000_i1076" DrawAspect="Content" ObjectID="_1567412846" r:id="rId101"/>
+          <o:OLEObject Type="Embed" ProgID="Equation.DSMT4" ShapeID="_x0000_i1076" DrawAspect="Content" ObjectID="_1568123504" r:id="rId101"/>
         </w:object>
       </w:r>
       <w:r>
@@ -1961,7 +1893,7 @@
           <v:shape id="_x0000_i1077" type="#_x0000_t75" style="width:15.75pt;height:17.25pt" o:ole="">
             <v:imagedata r:id="rId96" o:title=""/>
           </v:shape>
-          <o:OLEObject Type="Embed" ProgID="Equation.DSMT4" ShapeID="_x0000_i1077" DrawAspect="Content" ObjectID="_1567412847" r:id="rId102"/>
+          <o:OLEObject Type="Embed" ProgID="Equation.DSMT4" ShapeID="_x0000_i1077" DrawAspect="Content" ObjectID="_1568123505" r:id="rId102"/>
         </w:object>
       </w:r>
       <w:r>
@@ -2013,7 +1945,7 @@
         <w:pStyle w:val="ListParagraph"/>
         <w:numPr>
           <w:ilvl w:val="0"/>
-          <w:numId w:val="2"/>
+          <w:numId w:val="3"/>
         </w:numPr>
         <w:spacing w:after="0"/>
         <w:ind w:left="0" w:firstLine="0"/>
@@ -2029,7 +1961,25 @@
           <w:szCs w:val="28"/>
           <w:lang w:val="en"/>
         </w:rPr>
-        <w:t xml:space="preserve">For a more "dense" filling of the parameter plane </w:t>
+        <w:t xml:space="preserve">For a </w:t>
+      </w:r>
+      <w:proofErr w:type="gramStart"/>
+      <w:r>
+        <w:rPr>
+          <w:sz w:val="28"/>
+          <w:szCs w:val="28"/>
+          <w:lang w:val="en"/>
+        </w:rPr>
+        <w:t>more "dense"</w:t>
+      </w:r>
+      <w:proofErr w:type="gramEnd"/>
+      <w:r>
+        <w:rPr>
+          <w:sz w:val="28"/>
+          <w:szCs w:val="28"/>
+          <w:lang w:val="en"/>
+        </w:rPr>
+        <w:t xml:space="preserve"> filling of the parameter plane </w:t>
       </w:r>
       <w:r>
         <w:rPr>
@@ -2041,7 +1991,7 @@
           <v:shape id="_x0000_i1078" type="#_x0000_t75" style="width:18pt;height:17.25pt" o:ole="">
             <v:imagedata r:id="rId94" o:title=""/>
           </v:shape>
-          <o:OLEObject Type="Embed" ProgID="Equation.DSMT4" ShapeID="_x0000_i1078" DrawAspect="Content" ObjectID="_1567412848" r:id="rId103"/>
+          <o:OLEObject Type="Embed" ProgID="Equation.DSMT4" ShapeID="_x0000_i1078" DrawAspect="Content" ObjectID="_1568123506" r:id="rId103"/>
         </w:object>
       </w:r>
       <w:r>
@@ -2061,7 +2011,7 @@
           <v:shape id="_x0000_i1079" type="#_x0000_t75" style="width:15.75pt;height:17.25pt" o:ole="">
             <v:imagedata r:id="rId96" o:title=""/>
           </v:shape>
-          <o:OLEObject Type="Embed" ProgID="Equation.DSMT4" ShapeID="_x0000_i1079" DrawAspect="Content" ObjectID="_1567412849" r:id="rId104"/>
+          <o:OLEObject Type="Embed" ProgID="Equation.DSMT4" ShapeID="_x0000_i1079" DrawAspect="Content" ObjectID="_1568123507" r:id="rId104"/>
         </w:object>
       </w:r>
       <w:r>
@@ -2097,7 +2047,7 @@
           <v:shape id="_x0000_i1080" type="#_x0000_t75" style="width:18pt;height:23.25pt" o:ole="">
             <v:imagedata r:id="rId105" o:title=""/>
           </v:shape>
-          <o:OLEObject Type="Embed" ProgID="Equation.DSMT4" ShapeID="_x0000_i1080" DrawAspect="Content" ObjectID="_1567412850" r:id="rId106"/>
+          <o:OLEObject Type="Embed" ProgID="Equation.DSMT4" ShapeID="_x0000_i1080" DrawAspect="Content" ObjectID="_1568123508" r:id="rId106"/>
         </w:object>
       </w:r>
       <w:r>
@@ -2130,7 +2080,7 @@
           <v:shape id="_x0000_i1081" type="#_x0000_t75" style="width:373.5pt;height:147.75pt" o:ole="">
             <v:imagedata r:id="rId107" o:title=""/>
           </v:shape>
-          <o:OLEObject Type="Embed" ProgID="Equation.DSMT4" ShapeID="_x0000_i1081" DrawAspect="Content" ObjectID="_1567412851" r:id="rId108"/>
+          <o:OLEObject Type="Embed" ProgID="Equation.DSMT4" ShapeID="_x0000_i1081" DrawAspect="Content" ObjectID="_1568123509" r:id="rId108"/>
         </w:object>
       </w:r>
     </w:p>
@@ -2150,6 +2100,7 @@
           <w:szCs w:val="28"/>
           <w:lang w:val="en"/>
         </w:rPr>
+        <w:lastRenderedPageBreak/>
         <w:t>Thus, passing to the dimensionless transverse velocity</w:t>
       </w:r>
       <w:r>
@@ -2170,7 +2121,7 @@
           <v:shape id="_x0000_i1082" type="#_x0000_t75" style="width:66pt;height:24.75pt" o:ole="">
             <v:imagedata r:id="rId109" o:title=""/>
           </v:shape>
-          <o:OLEObject Type="Embed" ProgID="Equation.DSMT4" ShapeID="_x0000_i1082" DrawAspect="Content" ObjectID="_1567412852" r:id="rId110"/>
+          <o:OLEObject Type="Embed" ProgID="Equation.DSMT4" ShapeID="_x0000_i1082" DrawAspect="Content" ObjectID="_1568123510" r:id="rId110"/>
         </w:object>
       </w:r>
       <w:r>
@@ -2209,7 +2160,7 @@
           <v:shape id="_x0000_i1083" type="#_x0000_t75" style="width:321.75pt;height:87.75pt" o:ole="">
             <v:imagedata r:id="rId111" o:title=""/>
           </v:shape>
-          <o:OLEObject Type="Embed" ProgID="Equation.DSMT4" ShapeID="_x0000_i1083" DrawAspect="Content" ObjectID="_1567412853" r:id="rId112"/>
+          <o:OLEObject Type="Embed" ProgID="Equation.DSMT4" ShapeID="_x0000_i1083" DrawAspect="Content" ObjectID="_1568123511" r:id="rId112"/>
         </w:object>
       </w:r>
     </w:p>
@@ -2243,7 +2194,7 @@
           <v:shape id="_x0000_i1084" type="#_x0000_t75" style="width:76.5pt;height:21pt" o:ole="">
             <v:imagedata r:id="rId113" o:title=""/>
           </v:shape>
-          <o:OLEObject Type="Embed" ProgID="Equation.DSMT4" ShapeID="_x0000_i1084" DrawAspect="Content" ObjectID="_1567412854" r:id="rId114"/>
+          <o:OLEObject Type="Embed" ProgID="Equation.DSMT4" ShapeID="_x0000_i1084" DrawAspect="Content" ObjectID="_1568123512" r:id="rId114"/>
         </w:object>
       </w:r>
       <w:r>
@@ -2273,10 +2224,10 @@
           <w:szCs w:val="28"/>
         </w:rPr>
         <w:object w:dxaOrig="3140" w:dyaOrig="460">
-          <v:shape id="_x0000_i1103" type="#_x0000_t75" style="width:261.75pt;height:39.75pt" o:ole="">
+          <v:shape id="_x0000_i1085" type="#_x0000_t75" style="width:261.75pt;height:39.75pt" o:ole="">
             <v:imagedata r:id="rId115" o:title=""/>
           </v:shape>
-          <o:OLEObject Type="Embed" ProgID="Equation.DSMT4" ShapeID="_x0000_i1103" DrawAspect="Content" ObjectID="_1567412855" r:id="rId116"/>
+          <o:OLEObject Type="Embed" ProgID="Equation.DSMT4" ShapeID="_x0000_i1085" DrawAspect="Content" ObjectID="_1568123513" r:id="rId116"/>
         </w:object>
       </w:r>
       <w:r>
@@ -2296,7 +2247,7 @@
           <v:shape id="_x0000_i1086" type="#_x0000_t75" style="width:158.25pt;height:30.75pt" o:ole="">
             <v:imagedata r:id="rId117" o:title=""/>
           </v:shape>
-          <o:OLEObject Type="Embed" ProgID="Equation.DSMT4" ShapeID="_x0000_i1086" DrawAspect="Content" ObjectID="_1567412856" r:id="rId118"/>
+          <o:OLEObject Type="Embed" ProgID="Equation.DSMT4" ShapeID="_x0000_i1086" DrawAspect="Content" ObjectID="_1568123514" r:id="rId118"/>
         </w:object>
       </w:r>
     </w:p>
@@ -2410,7 +2361,7 @@
           <v:shape id="_x0000_i1087" type="#_x0000_t75" style="width:19.5pt;height:24.75pt" o:ole="">
             <v:imagedata r:id="rId119" o:title=""/>
           </v:shape>
-          <o:OLEObject Type="Embed" ProgID="Equation.DSMT4" ShapeID="_x0000_i1087" DrawAspect="Content" ObjectID="_1567412857" r:id="rId120"/>
+          <o:OLEObject Type="Embed" ProgID="Equation.DSMT4" ShapeID="_x0000_i1087" DrawAspect="Content" ObjectID="_1568123515" r:id="rId120"/>
         </w:object>
       </w:r>
       <w:r>
@@ -2429,23 +2380,13 @@
         </w:rPr>
         <w:t xml:space="preserve">the </w:t>
       </w:r>
-      <w:proofErr w:type="spellStart"/>
-      <w:r>
-        <w:rPr>
-          <w:sz w:val="28"/>
-          <w:szCs w:val="28"/>
-          <w:lang w:val="en"/>
-        </w:rPr>
-        <w:t>Larmor</w:t>
-      </w:r>
-      <w:proofErr w:type="spellEnd"/>
-      <w:r>
-        <w:rPr>
-          <w:sz w:val="28"/>
-          <w:szCs w:val="28"/>
-          <w:lang w:val="en"/>
-        </w:rPr>
-        <w:t xml:space="preserve"> radius</w:t>
+      <w:r>
+        <w:rPr>
+          <w:sz w:val="28"/>
+          <w:szCs w:val="28"/>
+          <w:lang w:val="en"/>
+        </w:rPr>
+        <w:t>Larmor radius</w:t>
       </w:r>
       <w:r>
         <w:rPr>
@@ -2465,7 +2406,7 @@
           <v:shape id="_x0000_i1088" type="#_x0000_t75" style="width:19.5pt;height:24.75pt" o:ole="">
             <v:imagedata r:id="rId121" o:title=""/>
           </v:shape>
-          <o:OLEObject Type="Embed" ProgID="Equation.DSMT4" ShapeID="_x0000_i1088" DrawAspect="Content" ObjectID="_1567412858" r:id="rId122"/>
+          <o:OLEObject Type="Embed" ProgID="Equation.DSMT4" ShapeID="_x0000_i1088" DrawAspect="Content" ObjectID="_1568123516" r:id="rId122"/>
         </w:object>
       </w:r>
       <w:r>
@@ -2510,7 +2451,7 @@
           <v:shape id="_x0000_i1089" type="#_x0000_t75" style="width:16.5pt;height:21pt" o:ole="">
             <v:imagedata r:id="rId123" o:title=""/>
           </v:shape>
-          <o:OLEObject Type="Embed" ProgID="Equation.DSMT4" ShapeID="_x0000_i1089" DrawAspect="Content" ObjectID="_1567412859" r:id="rId124"/>
+          <o:OLEObject Type="Embed" ProgID="Equation.DSMT4" ShapeID="_x0000_i1089" DrawAspect="Content" ObjectID="_1568123517" r:id="rId124"/>
         </w:object>
       </w:r>
       <w:r>
@@ -2539,7 +2480,7 @@
           <v:shape id="_x0000_i1090" type="#_x0000_t75" style="width:19.5pt;height:23.25pt" o:ole="">
             <v:imagedata r:id="rId125" o:title=""/>
           </v:shape>
-          <o:OLEObject Type="Embed" ProgID="Equation.DSMT4" ShapeID="_x0000_i1090" DrawAspect="Content" ObjectID="_1567412860" r:id="rId126"/>
+          <o:OLEObject Type="Embed" ProgID="Equation.DSMT4" ShapeID="_x0000_i1090" DrawAspect="Content" ObjectID="_1568123518" r:id="rId126"/>
         </w:object>
       </w:r>
       <w:r>
@@ -2568,7 +2509,7 @@
           <v:shape id="_x0000_i1091" type="#_x0000_t75" style="width:23.25pt;height:24.75pt" o:ole="">
             <v:imagedata r:id="rId127" o:title=""/>
           </v:shape>
-          <o:OLEObject Type="Embed" ProgID="Equation.DSMT4" ShapeID="_x0000_i1091" DrawAspect="Content" ObjectID="_1567412861" r:id="rId128"/>
+          <o:OLEObject Type="Embed" ProgID="Equation.DSMT4" ShapeID="_x0000_i1091" DrawAspect="Content" ObjectID="_1568123519" r:id="rId128"/>
         </w:object>
       </w:r>
       <w:r>
@@ -2605,41 +2546,23 @@
           <v:shape id="_x0000_i1092" type="#_x0000_t75" style="width:21.75pt;height:24.75pt" o:ole="">
             <v:imagedata r:id="rId129" o:title=""/>
           </v:shape>
-          <o:OLEObject Type="Embed" ProgID="Equation.DSMT4" ShapeID="_x0000_i1092" DrawAspect="Content" ObjectID="_1567412862" r:id="rId130"/>
-        </w:object>
-      </w:r>
-      <w:r>
-        <w:rPr>
-          <w:sz w:val="28"/>
-          <w:szCs w:val="28"/>
-        </w:rPr>
-        <w:t xml:space="preserve"> </w:t>
-      </w:r>
-      <w:r>
-        <w:rPr>
-          <w:sz w:val="28"/>
-          <w:szCs w:val="28"/>
-          <w:lang w:val="en"/>
-        </w:rPr>
-        <w:t xml:space="preserve">of </w:t>
-      </w:r>
-      <w:proofErr w:type="spellStart"/>
-      <w:r>
-        <w:rPr>
-          <w:sz w:val="28"/>
-          <w:szCs w:val="28"/>
-          <w:lang w:val="en"/>
-        </w:rPr>
-        <w:t>Larmor</w:t>
-      </w:r>
-      <w:proofErr w:type="spellEnd"/>
-      <w:r>
-        <w:rPr>
-          <w:sz w:val="28"/>
-          <w:szCs w:val="28"/>
-          <w:lang w:val="en"/>
-        </w:rPr>
-        <w:t xml:space="preserve"> </w:t>
+          <o:OLEObject Type="Embed" ProgID="Equation.DSMT4" ShapeID="_x0000_i1092" DrawAspect="Content" ObjectID="_1568123520" r:id="rId130"/>
+        </w:object>
+      </w:r>
+      <w:r>
+        <w:rPr>
+          <w:sz w:val="28"/>
+          <w:szCs w:val="28"/>
+        </w:rPr>
+        <w:t xml:space="preserve"> </w:t>
+      </w:r>
+      <w:r>
+        <w:rPr>
+          <w:sz w:val="28"/>
+          <w:szCs w:val="28"/>
+          <w:lang w:val="en"/>
+        </w:rPr>
+        <w:t xml:space="preserve">of Larmor </w:t>
       </w:r>
       <w:r>
         <w:rPr>
@@ -2694,7 +2617,7 @@
           <v:shape id="_x0000_i1093" type="#_x0000_t75" style="width:390pt;height:119.25pt" o:ole="">
             <v:imagedata r:id="rId131" o:title=""/>
           </v:shape>
-          <o:OLEObject Type="Embed" ProgID="Equation.DSMT4" ShapeID="_x0000_i1093" DrawAspect="Content" ObjectID="_1567412863" r:id="rId132"/>
+          <o:OLEObject Type="Embed" ProgID="Equation.DSMT4" ShapeID="_x0000_i1093" DrawAspect="Content" ObjectID="_1568123521" r:id="rId132"/>
         </w:object>
       </w:r>
     </w:p>
@@ -2796,7 +2719,7 @@
           <v:shape id="_x0000_i1094" type="#_x0000_t75" style="width:18pt;height:17.25pt" o:ole="">
             <v:imagedata r:id="rId94" o:title=""/>
           </v:shape>
-          <o:OLEObject Type="Embed" ProgID="Equation.DSMT4" ShapeID="_x0000_i1094" DrawAspect="Content" ObjectID="_1567412864" r:id="rId134"/>
+          <o:OLEObject Type="Embed" ProgID="Equation.DSMT4" ShapeID="_x0000_i1094" DrawAspect="Content" ObjectID="_1568123522" r:id="rId134"/>
         </w:object>
       </w:r>
       <w:r>
@@ -2816,39 +2739,23 @@
           <v:shape id="_x0000_i1095" type="#_x0000_t75" style="width:15.75pt;height:17.25pt" o:ole="">
             <v:imagedata r:id="rId96" o:title=""/>
           </v:shape>
-          <o:OLEObject Type="Embed" ProgID="Equation.DSMT4" ShapeID="_x0000_i1095" DrawAspect="Content" ObjectID="_1567412865" r:id="rId135"/>
-        </w:object>
-      </w:r>
-      <w:r>
-        <w:rPr>
-          <w:sz w:val="28"/>
-          <w:szCs w:val="28"/>
-          <w:lang w:val="en"/>
-        </w:rPr>
-        <w:t xml:space="preserve"> </w:t>
-      </w:r>
-      <w:r>
-        <w:rPr>
-          <w:sz w:val="28"/>
-          <w:szCs w:val="28"/>
-        </w:rPr>
-        <w:t xml:space="preserve">in which the electrons are magnetized and has enough number of </w:t>
-      </w:r>
-      <w:proofErr w:type="spellStart"/>
-      <w:r>
-        <w:rPr>
-          <w:sz w:val="28"/>
-          <w:szCs w:val="28"/>
-        </w:rPr>
-        <w:t>Larmor</w:t>
-      </w:r>
-      <w:proofErr w:type="spellEnd"/>
-      <w:r>
-        <w:rPr>
-          <w:sz w:val="28"/>
-          <w:szCs w:val="28"/>
-        </w:rPr>
-        <w:t xml:space="preserve"> revolutions </w:t>
+          <o:OLEObject Type="Embed" ProgID="Equation.DSMT4" ShapeID="_x0000_i1095" DrawAspect="Content" ObjectID="_1568123523" r:id="rId135"/>
+        </w:object>
+      </w:r>
+      <w:r>
+        <w:rPr>
+          <w:sz w:val="28"/>
+          <w:szCs w:val="28"/>
+          <w:lang w:val="en"/>
+        </w:rPr>
+        <w:t xml:space="preserve"> </w:t>
+      </w:r>
+      <w:r>
+        <w:rPr>
+          <w:sz w:val="28"/>
+          <w:szCs w:val="28"/>
+        </w:rPr>
+        <w:t xml:space="preserve">in which the electrons are magnetized and has enough number of Larmor revolutions </w:t>
       </w:r>
       <w:r>
         <w:rPr>
@@ -2860,7 +2767,7 @@
           <v:shape id="_x0000_i1096" type="#_x0000_t75" style="width:66pt;height:23.25pt" o:ole="">
             <v:imagedata r:id="rId136" o:title=""/>
           </v:shape>
-          <o:OLEObject Type="Embed" ProgID="Equation.DSMT4" ShapeID="_x0000_i1096" DrawAspect="Content" ObjectID="_1567412866" r:id="rId137"/>
+          <o:OLEObject Type="Embed" ProgID="Equation.DSMT4" ShapeID="_x0000_i1096" DrawAspect="Content" ObjectID="_1568123524" r:id="rId137"/>
         </w:object>
       </w:r>
       <w:r>
@@ -3033,21 +2940,12 @@
         </w:rPr>
         <w:t xml:space="preserve">the </w:t>
       </w:r>
-      <w:proofErr w:type="spellStart"/>
-      <w:r>
-        <w:rPr>
-          <w:sz w:val="28"/>
-          <w:szCs w:val="28"/>
-        </w:rPr>
-        <w:t>Larmor</w:t>
-      </w:r>
-      <w:proofErr w:type="spellEnd"/>
-      <w:r>
-        <w:rPr>
-          <w:sz w:val="28"/>
-          <w:szCs w:val="28"/>
-        </w:rPr>
-        <w:t xml:space="preserve"> t</w:t>
+      <w:r>
+        <w:rPr>
+          <w:sz w:val="28"/>
+          <w:szCs w:val="28"/>
+        </w:rPr>
+        <w:t>Larmor t</w:t>
       </w:r>
       <w:r>
         <w:rPr>
@@ -3080,7 +2978,7 @@
           <v:shape id="_x0000_i1097" type="#_x0000_t75" style="width:18pt;height:17.25pt" o:ole="">
             <v:imagedata r:id="rId94" o:title=""/>
           </v:shape>
-          <o:OLEObject Type="Embed" ProgID="Equation.DSMT4" ShapeID="_x0000_i1097" DrawAspect="Content" ObjectID="_1567412867" r:id="rId139"/>
+          <o:OLEObject Type="Embed" ProgID="Equation.DSMT4" ShapeID="_x0000_i1097" DrawAspect="Content" ObjectID="_1568123525" r:id="rId139"/>
         </w:object>
       </w:r>
       <w:r>
@@ -3100,7 +2998,7 @@
           <v:shape id="_x0000_i1098" type="#_x0000_t75" style="width:15.75pt;height:17.25pt" o:ole="">
             <v:imagedata r:id="rId96" o:title=""/>
           </v:shape>
-          <o:OLEObject Type="Embed" ProgID="Equation.DSMT4" ShapeID="_x0000_i1098" DrawAspect="Content" ObjectID="_1567412868" r:id="rId140"/>
+          <o:OLEObject Type="Embed" ProgID="Equation.DSMT4" ShapeID="_x0000_i1098" DrawAspect="Content" ObjectID="_1568123526" r:id="rId140"/>
         </w:object>
       </w:r>
       <w:r>
@@ -3120,7 +3018,7 @@
           <v:shape id="_x0000_i1099" type="#_x0000_t75" style="width:72.75pt;height:23.25pt" o:ole="">
             <v:imagedata r:id="rId141" o:title=""/>
           </v:shape>
-          <o:OLEObject Type="Embed" ProgID="Equation.DSMT4" ShapeID="_x0000_i1099" DrawAspect="Content" ObjectID="_1567412869" r:id="rId142"/>
+          <o:OLEObject Type="Embed" ProgID="Equation.DSMT4" ShapeID="_x0000_i1099" DrawAspect="Content" ObjectID="_1568123527" r:id="rId142"/>
         </w:object>
       </w:r>
       <w:r>
@@ -3220,6 +3118,450 @@
         </w:rPr>
         <w:t>_v3.py.</w:t>
       </w:r>
+    </w:p>
+    <w:p>
+      <w:pPr>
+        <w:pStyle w:val="ListParagraph"/>
+        <w:spacing w:after="0"/>
+        <w:ind w:left="0"/>
+        <w:jc w:val="both"/>
+        <w:rPr>
+          <w:sz w:val="16"/>
+          <w:szCs w:val="16"/>
+        </w:rPr>
+      </w:pPr>
+    </w:p>
+    <w:p>
+      <w:pPr>
+        <w:pStyle w:val="ListParagraph"/>
+        <w:numPr>
+          <w:ilvl w:val="0"/>
+          <w:numId w:val="3"/>
+        </w:numPr>
+        <w:spacing w:after="0"/>
+        <w:ind w:left="0" w:firstLine="0"/>
+        <w:jc w:val="both"/>
+        <w:rPr>
+          <w:sz w:val="28"/>
+          <w:szCs w:val="28"/>
+        </w:rPr>
+      </w:pPr>
+      <w:r>
+        <w:rPr>
+          <w:sz w:val="28"/>
+          <w:szCs w:val="28"/>
+        </w:rPr>
+        <w:t>In the next version</w:t>
+      </w:r>
+      <w:r>
+        <w:rPr>
+          <w:sz w:val="28"/>
+          <w:szCs w:val="28"/>
+        </w:rPr>
+        <w:t xml:space="preserve"> </w:t>
+      </w:r>
+      <w:r>
+        <w:rPr>
+          <w:sz w:val="28"/>
+          <w:szCs w:val="28"/>
+        </w:rPr>
+        <w:t>(</w:t>
+      </w:r>
+      <w:r>
+        <w:rPr>
+          <w:sz w:val="28"/>
+          <w:szCs w:val="28"/>
+        </w:rPr>
+        <w:t>threeApproachesComparison</w:t>
+      </w:r>
+      <w:r>
+        <w:rPr>
+          <w:sz w:val="28"/>
+          <w:szCs w:val="28"/>
+        </w:rPr>
+        <w:t>_v4</w:t>
+      </w:r>
+      <w:r>
+        <w:rPr>
+          <w:sz w:val="28"/>
+          <w:szCs w:val="28"/>
+        </w:rPr>
+        <w:t>.py</w:t>
+      </w:r>
+      <w:r>
+        <w:rPr>
+          <w:sz w:val="28"/>
+          <w:szCs w:val="28"/>
+        </w:rPr>
+        <w:t>) of the script two approaches to integration of the equations of the motion for both particles</w:t>
+      </w:r>
+      <w:r>
+        <w:rPr>
+          <w:sz w:val="28"/>
+          <w:szCs w:val="28"/>
+        </w:rPr>
+        <w:t xml:space="preserve"> are used. Next Figures show comparison of these approaches.</w:t>
+      </w:r>
+    </w:p>
+    <w:p>
+      <w:pPr>
+        <w:pStyle w:val="ListParagraph"/>
+        <w:spacing w:after="0"/>
+        <w:ind w:left="0"/>
+        <w:jc w:val="both"/>
+        <w:rPr>
+          <w:sz w:val="28"/>
+          <w:szCs w:val="28"/>
+        </w:rPr>
+      </w:pPr>
+    </w:p>
+    <w:p>
+      <w:pPr>
+        <w:pStyle w:val="ListParagraph"/>
+        <w:spacing w:after="0"/>
+        <w:ind w:left="-180" w:right="-180"/>
+        <w:jc w:val="both"/>
+        <w:rPr>
+          <w:sz w:val="28"/>
+          <w:szCs w:val="28"/>
+        </w:rPr>
+      </w:pPr>
+      <w:r>
+        <w:rPr>
+          <w:noProof/>
+          <w:sz w:val="28"/>
+          <w:szCs w:val="28"/>
+        </w:rPr>
+        <w:drawing>
+          <wp:inline distT="0" distB="0" distL="0" distR="0">
+            <wp:extent cx="3017520" cy="2276856"/>
+            <wp:effectExtent l="0" t="0" r="0" b="9525"/>
+            <wp:docPr id="4" name="Picture 4"/>
+            <wp:cNvGraphicFramePr>
+              <a:graphicFrameLocks xmlns:a="http://schemas.openxmlformats.org/drawingml/2006/main" noChangeAspect="1"/>
+            </wp:cNvGraphicFramePr>
+            <a:graphic xmlns:a="http://schemas.openxmlformats.org/drawingml/2006/main">
+              <a:graphicData uri="http://schemas.openxmlformats.org/drawingml/2006/picture">
+                <pic:pic xmlns:pic="http://schemas.openxmlformats.org/drawingml/2006/picture">
+                  <pic:nvPicPr>
+                    <pic:cNvPr id="4" name="startFirst_ElectronTrajectoriesWithArrows-tAC_fig110.png"/>
+                    <pic:cNvPicPr/>
+                  </pic:nvPicPr>
+                  <pic:blipFill>
+                    <a:blip r:embed="rId143" cstate="print">
+                      <a:extLst>
+                        <a:ext uri="{28A0092B-C50C-407E-A947-70E740481C1C}">
+                          <a14:useLocalDpi xmlns:a14="http://schemas.microsoft.com/office/drawing/2010/main" val="0"/>
+                        </a:ext>
+                      </a:extLst>
+                    </a:blip>
+                    <a:stretch>
+                      <a:fillRect/>
+                    </a:stretch>
+                  </pic:blipFill>
+                  <pic:spPr>
+                    <a:xfrm>
+                      <a:off x="0" y="0"/>
+                      <a:ext cx="3017520" cy="2276856"/>
+                    </a:xfrm>
+                    <a:prstGeom prst="rect">
+                      <a:avLst/>
+                    </a:prstGeom>
+                  </pic:spPr>
+                </pic:pic>
+              </a:graphicData>
+            </a:graphic>
+          </wp:inline>
+        </w:drawing>
+      </w:r>
+      <w:r>
+        <w:rPr>
+          <w:sz w:val="28"/>
+          <w:szCs w:val="28"/>
+        </w:rPr>
+        <w:t xml:space="preserve"> </w:t>
+      </w:r>
+      <w:r>
+        <w:rPr>
+          <w:noProof/>
+          <w:sz w:val="28"/>
+          <w:szCs w:val="28"/>
+        </w:rPr>
+        <w:drawing>
+          <wp:inline distT="0" distB="0" distL="0" distR="0">
+            <wp:extent cx="3017520" cy="2276856"/>
+            <wp:effectExtent l="0" t="0" r="0" b="9525"/>
+            <wp:docPr id="5" name="Picture 5"/>
+            <wp:cNvGraphicFramePr>
+              <a:graphicFrameLocks xmlns:a="http://schemas.openxmlformats.org/drawingml/2006/main" noChangeAspect="1"/>
+            </wp:cNvGraphicFramePr>
+            <a:graphic xmlns:a="http://schemas.openxmlformats.org/drawingml/2006/main">
+              <a:graphicData uri="http://schemas.openxmlformats.org/drawingml/2006/picture">
+                <pic:pic xmlns:pic="http://schemas.openxmlformats.org/drawingml/2006/picture">
+                  <pic:nvPicPr>
+                    <pic:cNvPr id="5" name="endFirst_ElectronTrajectoriesWithArrows-tAC_fig120.png"/>
+                    <pic:cNvPicPr/>
+                  </pic:nvPicPr>
+                  <pic:blipFill>
+                    <a:blip r:embed="rId144" cstate="print">
+                      <a:extLst>
+                        <a:ext uri="{28A0092B-C50C-407E-A947-70E740481C1C}">
+                          <a14:useLocalDpi xmlns:a14="http://schemas.microsoft.com/office/drawing/2010/main" val="0"/>
+                        </a:ext>
+                      </a:extLst>
+                    </a:blip>
+                    <a:stretch>
+                      <a:fillRect/>
+                    </a:stretch>
+                  </pic:blipFill>
+                  <pic:spPr>
+                    <a:xfrm>
+                      <a:off x="0" y="0"/>
+                      <a:ext cx="3017520" cy="2276856"/>
+                    </a:xfrm>
+                    <a:prstGeom prst="rect">
+                      <a:avLst/>
+                    </a:prstGeom>
+                  </pic:spPr>
+                </pic:pic>
+              </a:graphicData>
+            </a:graphic>
+          </wp:inline>
+        </w:drawing>
+      </w:r>
+    </w:p>
+    <w:p>
+      <w:pPr>
+        <w:pStyle w:val="ListParagraph"/>
+        <w:spacing w:after="0"/>
+        <w:ind w:left="-180" w:right="-180"/>
+        <w:jc w:val="both"/>
+        <w:rPr>
+          <w:sz w:val="28"/>
+          <w:szCs w:val="28"/>
+        </w:rPr>
+      </w:pPr>
+      <w:r>
+        <w:rPr>
+          <w:noProof/>
+          <w:sz w:val="28"/>
+          <w:szCs w:val="28"/>
+        </w:rPr>
+        <w:lastRenderedPageBreak/>
+        <w:drawing>
+          <wp:inline distT="0" distB="0" distL="0" distR="0">
+            <wp:extent cx="3008376" cy="2267712"/>
+            <wp:effectExtent l="0" t="0" r="1905" b="0"/>
+            <wp:docPr id="6" name="Picture 6"/>
+            <wp:cNvGraphicFramePr>
+              <a:graphicFrameLocks xmlns:a="http://schemas.openxmlformats.org/drawingml/2006/main" noChangeAspect="1"/>
+            </wp:cNvGraphicFramePr>
+            <a:graphic xmlns:a="http://schemas.openxmlformats.org/drawingml/2006/main">
+              <a:graphicData uri="http://schemas.openxmlformats.org/drawingml/2006/picture">
+                <pic:pic xmlns:pic="http://schemas.openxmlformats.org/drawingml/2006/picture">
+                  <pic:nvPicPr>
+                    <pic:cNvPr id="6" name="endFirst_IonTrajectoryApproach1withArrow-tAC_fig25.png"/>
+                    <pic:cNvPicPr/>
+                  </pic:nvPicPr>
+                  <pic:blipFill>
+                    <a:blip r:embed="rId145" cstate="print">
+                      <a:extLst>
+                        <a:ext uri="{28A0092B-C50C-407E-A947-70E740481C1C}">
+                          <a14:useLocalDpi xmlns:a14="http://schemas.microsoft.com/office/drawing/2010/main" val="0"/>
+                        </a:ext>
+                      </a:extLst>
+                    </a:blip>
+                    <a:stretch>
+                      <a:fillRect/>
+                    </a:stretch>
+                  </pic:blipFill>
+                  <pic:spPr>
+                    <a:xfrm>
+                      <a:off x="0" y="0"/>
+                      <a:ext cx="3008376" cy="2267712"/>
+                    </a:xfrm>
+                    <a:prstGeom prst="rect">
+                      <a:avLst/>
+                    </a:prstGeom>
+                  </pic:spPr>
+                </pic:pic>
+              </a:graphicData>
+            </a:graphic>
+          </wp:inline>
+        </w:drawing>
+      </w:r>
+      <w:r>
+        <w:rPr>
+          <w:sz w:val="28"/>
+          <w:szCs w:val="28"/>
+        </w:rPr>
+        <w:t xml:space="preserve"> </w:t>
+      </w:r>
+      <w:r>
+        <w:rPr>
+          <w:noProof/>
+          <w:sz w:val="28"/>
+          <w:szCs w:val="28"/>
+        </w:rPr>
+        <w:drawing>
+          <wp:inline distT="0" distB="0" distL="0" distR="0">
+            <wp:extent cx="3008376" cy="2267712"/>
+            <wp:effectExtent l="0" t="0" r="1905" b="0"/>
+            <wp:docPr id="7" name="Picture 7"/>
+            <wp:cNvGraphicFramePr>
+              <a:graphicFrameLocks xmlns:a="http://schemas.openxmlformats.org/drawingml/2006/main" noChangeAspect="1"/>
+            </wp:cNvGraphicFramePr>
+            <a:graphic xmlns:a="http://schemas.openxmlformats.org/drawingml/2006/main">
+              <a:graphicData uri="http://schemas.openxmlformats.org/drawingml/2006/picture">
+                <pic:pic xmlns:pic="http://schemas.openxmlformats.org/drawingml/2006/picture">
+                  <pic:nvPicPr>
+                    <pic:cNvPr id="7" name="endFirst_IonTrajectoryApproach2withArrow-tAC_fig225.png"/>
+                    <pic:cNvPicPr/>
+                  </pic:nvPicPr>
+                  <pic:blipFill>
+                    <a:blip r:embed="rId146" cstate="print">
+                      <a:extLst>
+                        <a:ext uri="{28A0092B-C50C-407E-A947-70E740481C1C}">
+                          <a14:useLocalDpi xmlns:a14="http://schemas.microsoft.com/office/drawing/2010/main" val="0"/>
+                        </a:ext>
+                      </a:extLst>
+                    </a:blip>
+                    <a:stretch>
+                      <a:fillRect/>
+                    </a:stretch>
+                  </pic:blipFill>
+                  <pic:spPr>
+                    <a:xfrm>
+                      <a:off x="0" y="0"/>
+                      <a:ext cx="3008376" cy="2267712"/>
+                    </a:xfrm>
+                    <a:prstGeom prst="rect">
+                      <a:avLst/>
+                    </a:prstGeom>
+                  </pic:spPr>
+                </pic:pic>
+              </a:graphicData>
+            </a:graphic>
+          </wp:inline>
+        </w:drawing>
+      </w:r>
+    </w:p>
+    <w:p>
+      <w:pPr>
+        <w:pStyle w:val="ListParagraph"/>
+        <w:spacing w:after="0"/>
+        <w:ind w:left="-180" w:right="-180"/>
+        <w:jc w:val="both"/>
+        <w:rPr>
+          <w:sz w:val="28"/>
+          <w:szCs w:val="28"/>
+        </w:rPr>
+      </w:pPr>
+      <w:r>
+        <w:rPr>
+          <w:noProof/>
+          <w:sz w:val="28"/>
+          <w:szCs w:val="28"/>
+        </w:rPr>
+        <w:drawing>
+          <wp:inline distT="0" distB="0" distL="0" distR="0">
+            <wp:extent cx="3008376" cy="2267712"/>
+            <wp:effectExtent l="0" t="0" r="1905" b="0"/>
+            <wp:docPr id="10" name="Picture 10"/>
+            <wp:cNvGraphicFramePr>
+              <a:graphicFrameLocks xmlns:a="http://schemas.openxmlformats.org/drawingml/2006/main" noChangeAspect="1"/>
+            </wp:cNvGraphicFramePr>
+            <a:graphic xmlns:a="http://schemas.openxmlformats.org/drawingml/2006/main">
+              <a:graphicData uri="http://schemas.openxmlformats.org/drawingml/2006/picture">
+                <pic:pic xmlns:pic="http://schemas.openxmlformats.org/drawingml/2006/picture">
+                  <pic:nvPicPr>
+                    <pic:cNvPr id="10" name="firstTrajectoryDistanceBetweenParticlesApproach1corrected-tAC_fig40.png"/>
+                    <pic:cNvPicPr/>
+                  </pic:nvPicPr>
+                  <pic:blipFill>
+                    <a:blip r:embed="rId147" cstate="print">
+                      <a:extLst>
+                        <a:ext uri="{28A0092B-C50C-407E-A947-70E740481C1C}">
+                          <a14:useLocalDpi xmlns:a14="http://schemas.microsoft.com/office/drawing/2010/main" val="0"/>
+                        </a:ext>
+                      </a:extLst>
+                    </a:blip>
+                    <a:stretch>
+                      <a:fillRect/>
+                    </a:stretch>
+                  </pic:blipFill>
+                  <pic:spPr>
+                    <a:xfrm>
+                      <a:off x="0" y="0"/>
+                      <a:ext cx="3008376" cy="2267712"/>
+                    </a:xfrm>
+                    <a:prstGeom prst="rect">
+                      <a:avLst/>
+                    </a:prstGeom>
+                  </pic:spPr>
+                </pic:pic>
+              </a:graphicData>
+            </a:graphic>
+          </wp:inline>
+        </w:drawing>
+      </w:r>
+      <w:r>
+        <w:rPr>
+          <w:sz w:val="28"/>
+          <w:szCs w:val="28"/>
+        </w:rPr>
+        <w:t xml:space="preserve"> </w:t>
+      </w:r>
+      <w:r>
+        <w:rPr>
+          <w:noProof/>
+          <w:sz w:val="28"/>
+          <w:szCs w:val="28"/>
+        </w:rPr>
+        <w:drawing>
+          <wp:inline distT="0" distB="0" distL="0" distR="0">
+            <wp:extent cx="2898648" cy="2185416"/>
+            <wp:effectExtent l="0" t="0" r="0" b="5715"/>
+            <wp:docPr id="8" name="Picture 8"/>
+            <wp:cNvGraphicFramePr>
+              <a:graphicFrameLocks xmlns:a="http://schemas.openxmlformats.org/drawingml/2006/main" noChangeAspect="1"/>
+            </wp:cNvGraphicFramePr>
+            <a:graphic xmlns:a="http://schemas.openxmlformats.org/drawingml/2006/main">
+              <a:graphicData uri="http://schemas.openxmlformats.org/drawingml/2006/picture">
+                <pic:pic xmlns:pic="http://schemas.openxmlformats.org/drawingml/2006/picture">
+                  <pic:nvPicPr>
+                    <pic:cNvPr id="8" name="differenceDistancesBetweenParticles-tACfigu325.png"/>
+                    <pic:cNvPicPr/>
+                  </pic:nvPicPr>
+                  <pic:blipFill>
+                    <a:blip r:embed="rId148" cstate="print">
+                      <a:extLst>
+                        <a:ext uri="{28A0092B-C50C-407E-A947-70E740481C1C}">
+                          <a14:useLocalDpi xmlns:a14="http://schemas.microsoft.com/office/drawing/2010/main" val="0"/>
+                        </a:ext>
+                      </a:extLst>
+                    </a:blip>
+                    <a:stretch>
+                      <a:fillRect/>
+                    </a:stretch>
+                  </pic:blipFill>
+                  <pic:spPr>
+                    <a:xfrm>
+                      <a:off x="0" y="0"/>
+                      <a:ext cx="2898648" cy="2185416"/>
+                    </a:xfrm>
+                    <a:prstGeom prst="rect">
+                      <a:avLst/>
+                    </a:prstGeom>
+                  </pic:spPr>
+                </pic:pic>
+              </a:graphicData>
+            </a:graphic>
+          </wp:inline>
+        </w:drawing>
+      </w:r>
+      <w:bookmarkStart w:id="0" w:name="_GoBack"/>
+      <w:bookmarkEnd w:id="0"/>
     </w:p>
     <w:sectPr>
       <w:pgSz w:w="12240" w:h="15840"/>
@@ -3232,7 +3574,7 @@
 </file>
 
 <file path=word/numbering.xml><?xml version="1.0" encoding="utf-8"?>
-<w:numbering xmlns:wpc="http://schemas.microsoft.com/office/word/2010/wordprocessingCanvas" xmlns:cx="http://schemas.microsoft.com/office/drawing/2014/chartex" xmlns:cx1="http://schemas.microsoft.com/office/drawing/2015/9/8/chartex" xmlns:cx2="http://schemas.microsoft.com/office/drawing/2015/10/21/chartex" xmlns:cx3="http://schemas.microsoft.com/office/drawing/2016/5/9/chartex" xmlns:cx4="http://schemas.microsoft.com/office/drawing/2016/5/10/chartex" xmlns:cx5="http://schemas.microsoft.com/office/drawing/2016/5/11/chartex" xmlns:mc="http://schemas.openxmlformats.org/markup-compatibility/2006" xmlns:o="urn:schemas-microsoft-com:office:office" xmlns:r="http://schemas.openxmlformats.org/officeDocument/2006/relationships" xmlns:m="http://schemas.openxmlformats.org/officeDocument/2006/math" xmlns:v="urn:schemas-microsoft-com:vml" xmlns:wp14="http://schemas.microsoft.com/office/word/2010/wordprocessingDrawing" xmlns:wp="http://schemas.openxmlformats.org/drawingml/2006/wordprocessingDrawing" xmlns:w10="urn:schemas-microsoft-com:office:word" xmlns:w="http://schemas.openxmlformats.org/wordprocessingml/2006/main" xmlns:w14="http://schemas.microsoft.com/office/word/2010/wordml" xmlns:w15="http://schemas.microsoft.com/office/word/2012/wordml" xmlns:w16se="http://schemas.microsoft.com/office/word/2015/wordml/symex" xmlns:wpg="http://schemas.microsoft.com/office/word/2010/wordprocessingGroup" xmlns:wpi="http://schemas.microsoft.com/office/word/2010/wordprocessingInk" xmlns:wne="http://schemas.microsoft.com/office/word/2006/wordml" xmlns:wps="http://schemas.microsoft.com/office/word/2010/wordprocessingShape" mc:Ignorable="w14 w15 w16se wp14">
+<w:numbering xmlns:wpc="http://schemas.microsoft.com/office/word/2010/wordprocessingCanvas" xmlns:cx="http://schemas.microsoft.com/office/drawing/2014/chartex" xmlns:cx1="http://schemas.microsoft.com/office/drawing/2015/9/8/chartex" xmlns:cx2="http://schemas.microsoft.com/office/drawing/2015/10/21/chartex" xmlns:cx3="http://schemas.microsoft.com/office/drawing/2016/5/9/chartex" xmlns:cx4="http://schemas.microsoft.com/office/drawing/2016/5/10/chartex" xmlns:cx5="http://schemas.microsoft.com/office/drawing/2016/5/11/chartex" xmlns:cx6="http://schemas.microsoft.com/office/drawing/2016/5/12/chartex" xmlns:cx7="http://schemas.microsoft.com/office/drawing/2016/5/13/chartex" xmlns:cx8="http://schemas.microsoft.com/office/drawing/2016/5/14/chartex" xmlns:mc="http://schemas.openxmlformats.org/markup-compatibility/2006" xmlns:aink="http://schemas.microsoft.com/office/drawing/2016/ink" xmlns:am3d="http://schemas.microsoft.com/office/drawing/2017/model3d" xmlns:o="urn:schemas-microsoft-com:office:office" xmlns:r="http://schemas.openxmlformats.org/officeDocument/2006/relationships" xmlns:m="http://schemas.openxmlformats.org/officeDocument/2006/math" xmlns:v="urn:schemas-microsoft-com:vml" xmlns:wp14="http://schemas.microsoft.com/office/word/2010/wordprocessingDrawing" xmlns:wp="http://schemas.openxmlformats.org/drawingml/2006/wordprocessingDrawing" xmlns:w10="urn:schemas-microsoft-com:office:word" xmlns:w="http://schemas.openxmlformats.org/wordprocessingml/2006/main" xmlns:w14="http://schemas.microsoft.com/office/word/2010/wordml" xmlns:w15="http://schemas.microsoft.com/office/word/2012/wordml" xmlns:w16se="http://schemas.microsoft.com/office/word/2015/wordml/symex" xmlns:wpg="http://schemas.microsoft.com/office/word/2010/wordprocessingGroup" xmlns:wpi="http://schemas.microsoft.com/office/word/2010/wordprocessingInk" xmlns:wne="http://schemas.microsoft.com/office/word/2006/wordml" xmlns:wps="http://schemas.microsoft.com/office/word/2010/wordprocessingShape" mc:Ignorable="w14 w15 w16se wp14">
   <w:abstractNum w:abstractNumId="0" w15:restartNumberingAfterBreak="0">
     <w:nsid w:val="66F770F9"/>
     <w:multiLevelType w:val="hybridMultilevel"/>
@@ -3323,13 +3665,13 @@
     </w:lvl>
   </w:abstractNum>
   <w:abstractNum w:abstractNumId="1" w15:restartNumberingAfterBreak="0">
-    <w:nsid w:val="6EDD56DB"/>
+    <w:nsid w:val="6D647734"/>
     <w:multiLevelType w:val="hybridMultilevel"/>
-    <w:tmpl w:val="F1A847BC"/>
-    <w:lvl w:ilvl="0" w:tplc="04090017">
-      <w:start w:val="4"/>
-      <w:numFmt w:val="lowerLetter"/>
-      <w:lvlText w:val="%1)"/>
+    <w:tmpl w:val="86889B26"/>
+    <w:lvl w:ilvl="0" w:tplc="0409000F">
+      <w:start w:val="1"/>
+      <w:numFmt w:val="decimal"/>
+      <w:lvlText w:val="%1."/>
       <w:lvlJc w:val="left"/>
       <w:pPr>
         <w:ind w:left="720" w:hanging="360"/>
@@ -3411,10 +3753,102 @@
       </w:pPr>
     </w:lvl>
   </w:abstractNum>
+  <w:abstractNum w:abstractNumId="2" w15:restartNumberingAfterBreak="0">
+    <w:nsid w:val="6EDD56DB"/>
+    <w:multiLevelType w:val="hybridMultilevel"/>
+    <w:tmpl w:val="F1A847BC"/>
+    <w:lvl w:ilvl="0" w:tplc="04090017">
+      <w:start w:val="4"/>
+      <w:numFmt w:val="lowerLetter"/>
+      <w:lvlText w:val="%1)"/>
+      <w:lvlJc w:val="left"/>
+      <w:pPr>
+        <w:ind w:left="720" w:hanging="360"/>
+      </w:pPr>
+      <w:rPr>
+        <w:rFonts w:hint="default"/>
+      </w:rPr>
+    </w:lvl>
+    <w:lvl w:ilvl="1" w:tplc="04090019" w:tentative="1">
+      <w:start w:val="1"/>
+      <w:numFmt w:val="lowerLetter"/>
+      <w:lvlText w:val="%2."/>
+      <w:lvlJc w:val="left"/>
+      <w:pPr>
+        <w:ind w:left="1440" w:hanging="360"/>
+      </w:pPr>
+    </w:lvl>
+    <w:lvl w:ilvl="2" w:tplc="0409001B" w:tentative="1">
+      <w:start w:val="1"/>
+      <w:numFmt w:val="lowerRoman"/>
+      <w:lvlText w:val="%3."/>
+      <w:lvlJc w:val="right"/>
+      <w:pPr>
+        <w:ind w:left="2160" w:hanging="180"/>
+      </w:pPr>
+    </w:lvl>
+    <w:lvl w:ilvl="3" w:tplc="0409000F" w:tentative="1">
+      <w:start w:val="1"/>
+      <w:numFmt w:val="decimal"/>
+      <w:lvlText w:val="%4."/>
+      <w:lvlJc w:val="left"/>
+      <w:pPr>
+        <w:ind w:left="2880" w:hanging="360"/>
+      </w:pPr>
+    </w:lvl>
+    <w:lvl w:ilvl="4" w:tplc="04090019" w:tentative="1">
+      <w:start w:val="1"/>
+      <w:numFmt w:val="lowerLetter"/>
+      <w:lvlText w:val="%5."/>
+      <w:lvlJc w:val="left"/>
+      <w:pPr>
+        <w:ind w:left="3600" w:hanging="360"/>
+      </w:pPr>
+    </w:lvl>
+    <w:lvl w:ilvl="5" w:tplc="0409001B" w:tentative="1">
+      <w:start w:val="1"/>
+      <w:numFmt w:val="lowerRoman"/>
+      <w:lvlText w:val="%6."/>
+      <w:lvlJc w:val="right"/>
+      <w:pPr>
+        <w:ind w:left="4320" w:hanging="180"/>
+      </w:pPr>
+    </w:lvl>
+    <w:lvl w:ilvl="6" w:tplc="0409000F" w:tentative="1">
+      <w:start w:val="1"/>
+      <w:numFmt w:val="decimal"/>
+      <w:lvlText w:val="%7."/>
+      <w:lvlJc w:val="left"/>
+      <w:pPr>
+        <w:ind w:left="5040" w:hanging="360"/>
+      </w:pPr>
+    </w:lvl>
+    <w:lvl w:ilvl="7" w:tplc="04090019" w:tentative="1">
+      <w:start w:val="1"/>
+      <w:numFmt w:val="lowerLetter"/>
+      <w:lvlText w:val="%8."/>
+      <w:lvlJc w:val="left"/>
+      <w:pPr>
+        <w:ind w:left="5760" w:hanging="360"/>
+      </w:pPr>
+    </w:lvl>
+    <w:lvl w:ilvl="8" w:tplc="0409001B" w:tentative="1">
+      <w:start w:val="1"/>
+      <w:numFmt w:val="lowerRoman"/>
+      <w:lvlText w:val="%9."/>
+      <w:lvlJc w:val="right"/>
+      <w:pPr>
+        <w:ind w:left="6480" w:hanging="180"/>
+      </w:pPr>
+    </w:lvl>
+  </w:abstractNum>
   <w:num w:numId="1">
     <w:abstractNumId w:val="0"/>
   </w:num>
   <w:num w:numId="2">
+    <w:abstractNumId w:val="2"/>
+  </w:num>
+  <w:num w:numId="3">
     <w:abstractNumId w:val="1"/>
   </w:num>
 </w:numbering>
@@ -3437,7 +3871,7 @@
       </w:pPr>
     </w:pPrDefault>
   </w:docDefaults>
-  <w:latentStyles w:defLockedState="0" w:defUIPriority="99" w:defSemiHidden="0" w:defUnhideWhenUsed="0" w:defQFormat="0" w:count="374">
+  <w:latentStyles w:defLockedState="0" w:defUIPriority="99" w:defSemiHidden="0" w:defUnhideWhenUsed="0" w:defQFormat="0" w:count="375">
     <w:lsdException w:name="Normal" w:uiPriority="0" w:qFormat="1"/>
     <w:lsdException w:name="heading 1" w:uiPriority="9" w:qFormat="1"/>
     <w:lsdException w:name="heading 2" w:semiHidden="1" w:uiPriority="9" w:unhideWhenUsed="1" w:qFormat="1"/>
@@ -3543,7 +3977,6 @@
     <w:lsdException w:name="HTML Sample" w:semiHidden="1" w:unhideWhenUsed="1"/>
     <w:lsdException w:name="HTML Typewriter" w:semiHidden="1" w:unhideWhenUsed="1"/>
     <w:lsdException w:name="HTML Variable" w:semiHidden="1" w:unhideWhenUsed="1"/>
-    <w:lsdException w:name="Normal Table" w:semiHidden="1" w:unhideWhenUsed="1"/>
     <w:lsdException w:name="annotation subject" w:semiHidden="1" w:unhideWhenUsed="1"/>
     <w:lsdException w:name="No List" w:semiHidden="1" w:unhideWhenUsed="1"/>
     <w:lsdException w:name="Outline List 1" w:semiHidden="1" w:unhideWhenUsed="1"/>
@@ -3590,10 +4023,8 @@
     <w:lsdException w:name="Table Subtle 2" w:semiHidden="1" w:unhideWhenUsed="1"/>
     <w:lsdException w:name="Table Web 1" w:semiHidden="1" w:unhideWhenUsed="1"/>
     <w:lsdException w:name="Table Web 2" w:semiHidden="1" w:unhideWhenUsed="1"/>
-    <w:lsdException w:name="Table Web 3" w:semiHidden="1" w:unhideWhenUsed="1"/>
     <w:lsdException w:name="Balloon Text" w:semiHidden="1" w:unhideWhenUsed="1"/>
     <w:lsdException w:name="Table Grid" w:uiPriority="39"/>
-    <w:lsdException w:name="Table Theme" w:semiHidden="1" w:unhideWhenUsed="1"/>
     <w:lsdException w:name="Placeholder Text" w:semiHidden="1"/>
     <w:lsdException w:name="No Spacing" w:uiPriority="1" w:qFormat="1"/>
     <w:lsdException w:name="Light Shading" w:uiPriority="60"/>
@@ -3812,6 +4243,7 @@
     <w:lsdException w:name="Mention" w:semiHidden="1" w:unhideWhenUsed="1"/>
     <w:lsdException w:name="Smart Hyperlink" w:semiHidden="1" w:unhideWhenUsed="1"/>
     <w:lsdException w:name="Hashtag" w:semiHidden="1" w:unhideWhenUsed="1"/>
+    <w:lsdException w:name="Unresolved Mention" w:semiHidden="1" w:unhideWhenUsed="1"/>
   </w:latentStyles>
   <w:style w:type="paragraph" w:default="1" w:styleId="Normal">
     <w:name w:val="Normal"/>

</xml_diff>